<commit_message>
Adding intoduction to loterature review
</commit_message>
<xml_diff>
--- a/Report/Literature Review.docx
+++ b/Report/Literature Review.docx
@@ -7,10 +7,158 @@
         <w:pStyle w:val="Heading1"/>
       </w:pPr>
       <w:r>
-        <w:t>Literature Review</w:t>
-      </w:r>
-      <w:r>
-        <w:t>:</w:t>
+        <w:t>Literature Review:</w:t>
+      </w:r>
+    </w:p>
+    <w:p>
+      <w:pPr>
+        <w:pStyle w:val="Heading2"/>
+      </w:pPr>
+      <w:r>
+        <w:t>Introduction:</w:t>
+      </w:r>
+    </w:p>
+    <w:p/>
+    <w:p>
+      <w:r>
+        <w:t>There is currently a need for the critical care unit to start prioritising p</w:t>
+      </w:r>
+      <w:r>
+        <w:t>atients</w:t>
+      </w:r>
+      <w:r>
+        <w:t xml:space="preserve"> who need to see a </w:t>
+      </w:r>
+      <w:r>
+        <w:t>dietitian</w:t>
+      </w:r>
+      <w:r>
+        <w:t xml:space="preserve"> because there </w:t>
+      </w:r>
+      <w:r>
+        <w:t>are</w:t>
+      </w:r>
+      <w:r>
+        <w:t xml:space="preserve"> insufficient resources for every patient to see a dietitian and the patients who need to see a dietitian the most may currently miss out</w:t>
+      </w:r>
+      <w:r>
+        <w:t>.</w:t>
+      </w:r>
+      <w:r>
+        <w:t xml:space="preserve"> This is because currently</w:t>
+      </w:r>
+      <w:r>
+        <w:t>,</w:t>
+      </w:r>
+      <w:r>
+        <w:t xml:space="preserve"> it is very difficult for the critical care unit staff to efficiently </w:t>
+      </w:r>
+      <w:r>
+        <w:t>prioritize</w:t>
+      </w:r>
+      <w:r>
+        <w:t xml:space="preserve"> patients</w:t>
+      </w:r>
+      <w:r>
+        <w:t>.</w:t>
+      </w:r>
+    </w:p>
+    <w:p>
+      <w:r>
+        <w:t>So,</w:t>
+      </w:r>
+      <w:r>
+        <w:t xml:space="preserve"> developing a feeding dashboard</w:t>
+      </w:r>
+      <w:r>
+        <w:t xml:space="preserve"> which will</w:t>
+      </w:r>
+      <w:r>
+        <w:t xml:space="preserve"> </w:t>
+      </w:r>
+      <w:r>
+        <w:t xml:space="preserve">flag the patients who need to see the dietitian </w:t>
+      </w:r>
+      <w:r>
+        <w:t>described</w:t>
+      </w:r>
+      <w:r>
+        <w:t xml:space="preserve"> </w:t>
+      </w:r>
+      <w:r>
+        <w:t>will</w:t>
+      </w:r>
+      <w:r>
+        <w:t xml:space="preserve"> </w:t>
+      </w:r>
+      <w:r>
+        <w:t>aid the staff significantly,</w:t>
+      </w:r>
+      <w:r>
+        <w:t xml:space="preserve"> optimi</w:t>
+      </w:r>
+      <w:r>
+        <w:t>sing</w:t>
+      </w:r>
+      <w:r>
+        <w:t xml:space="preserve"> and increasing</w:t>
+      </w:r>
+      <w:r>
+        <w:t xml:space="preserve"> </w:t>
+      </w:r>
+      <w:r>
+        <w:t>healthcare</w:t>
+      </w:r>
+      <w:r>
+        <w:t xml:space="preserve"> resources</w:t>
+      </w:r>
+      <w:r>
+        <w:t xml:space="preserve"> due to less time needed to prioritize patients</w:t>
+      </w:r>
+      <w:r>
+        <w:t xml:space="preserve"> </w:t>
+      </w:r>
+      <w:r>
+        <w:t xml:space="preserve">this </w:t>
+      </w:r>
+      <w:r>
+        <w:t>will</w:t>
+      </w:r>
+      <w:r>
+        <w:t xml:space="preserve"> mak</w:t>
+      </w:r>
+      <w:r>
+        <w:t>e</w:t>
+      </w:r>
+      <w:r>
+        <w:t xml:space="preserve"> sure that patients with a greater need</w:t>
+      </w:r>
+      <w:r>
+        <w:t xml:space="preserve"> get the help they need</w:t>
+      </w:r>
+      <w:r>
+        <w:t>.</w:t>
+      </w:r>
+    </w:p>
+    <w:p/>
+    <w:p>
+      <w:pPr>
+        <w:pStyle w:val="Heading2"/>
+      </w:pPr>
+      <w:r>
+        <w:t>Tools and methodologies:</w:t>
+      </w:r>
+    </w:p>
+    <w:p/>
+    <w:p>
+      <w:r>
+        <w:t xml:space="preserve">One of the tools we will use </w:t>
+      </w:r>
+      <w:r>
+        <w:t xml:space="preserve">to manage the project is Gitlab, Gitlab is a </w:t>
+      </w:r>
+      <w:r>
+        <w:t>version.</w:t>
       </w:r>
     </w:p>
     <w:p/>
@@ -447,6 +595,28 @@
       <w:szCs w:val="32"/>
     </w:rPr>
   </w:style>
+  <w:style w:type="paragraph" w:styleId="Heading2">
+    <w:name w:val="heading 2"/>
+    <w:basedOn w:val="Normal"/>
+    <w:next w:val="Normal"/>
+    <w:link w:val="Heading2Char"/>
+    <w:uiPriority w:val="9"/>
+    <w:unhideWhenUsed/>
+    <w:qFormat/>
+    <w:rsid w:val="005B5EBE"/>
+    <w:pPr>
+      <w:keepNext/>
+      <w:keepLines/>
+      <w:spacing w:before="40" w:after="0"/>
+      <w:outlineLvl w:val="1"/>
+    </w:pPr>
+    <w:rPr>
+      <w:rFonts w:asciiTheme="majorHAnsi" w:eastAsiaTheme="majorEastAsia" w:hAnsiTheme="majorHAnsi" w:cstheme="majorBidi"/>
+      <w:color w:val="2F5496" w:themeColor="accent1" w:themeShade="BF"/>
+      <w:sz w:val="26"/>
+      <w:szCs w:val="26"/>
+    </w:rPr>
+  </w:style>
   <w:style w:type="character" w:default="1" w:styleId="DefaultParagraphFont">
     <w:name w:val="Default Paragraph Font"/>
     <w:uiPriority w:val="1"/>
@@ -485,6 +655,19 @@
       <w:color w:val="2F5496" w:themeColor="accent1" w:themeShade="BF"/>
       <w:sz w:val="32"/>
       <w:szCs w:val="32"/>
+    </w:rPr>
+  </w:style>
+  <w:style w:type="character" w:customStyle="1" w:styleId="Heading2Char">
+    <w:name w:val="Heading 2 Char"/>
+    <w:basedOn w:val="DefaultParagraphFont"/>
+    <w:link w:val="Heading2"/>
+    <w:uiPriority w:val="9"/>
+    <w:rsid w:val="005B5EBE"/>
+    <w:rPr>
+      <w:rFonts w:asciiTheme="majorHAnsi" w:eastAsiaTheme="majorEastAsia" w:hAnsiTheme="majorHAnsi" w:cstheme="majorBidi"/>
+      <w:color w:val="2F5496" w:themeColor="accent1" w:themeShade="BF"/>
+      <w:sz w:val="26"/>
+      <w:szCs w:val="26"/>
     </w:rPr>
   </w:style>
 </w:styles>

</xml_diff>

<commit_message>
Adding to the literature report
</commit_message>
<xml_diff>
--- a/Report/Literature Review.docx
+++ b/Report/Literature Review.docx
@@ -165,7 +165,16 @@
         </w:rPr>
       </w:pPr>
       <w:r>
-        <w:t xml:space="preserve">One of the tools we will use </w:t>
+        <w:t>T</w:t>
+      </w:r>
+      <w:r>
+        <w:t xml:space="preserve">he </w:t>
+      </w:r>
+      <w:r>
+        <w:t>tool</w:t>
+      </w:r>
+      <w:r>
+        <w:t xml:space="preserve"> we will use </w:t>
       </w:r>
       <w:r>
         <w:t xml:space="preserve">to </w:t>
@@ -206,6 +215,12 @@
       </w:r>
     </w:p>
     <w:p>
+      <w:pPr>
+        <w:rPr>
+          <w:rFonts w:cstheme="minorHAnsi"/>
+          <w:shd w:val="clear" w:color="auto" w:fill="FFFFFF"/>
+        </w:rPr>
+      </w:pPr>
       <w:r>
         <w:rPr>
           <w:rFonts w:cstheme="minorHAnsi"/>
@@ -277,7 +292,122 @@
         <w:t xml:space="preserve"> creating UML diagrams.</w:t>
       </w:r>
     </w:p>
-    <w:p/>
+    <w:p>
+      <w:pPr>
+        <w:rPr>
+          <w:rFonts w:cstheme="minorHAnsi"/>
+          <w:shd w:val="clear" w:color="auto" w:fill="FFFFFF"/>
+        </w:rPr>
+      </w:pPr>
+      <w:r>
+        <w:rPr>
+          <w:rFonts w:cstheme="minorHAnsi"/>
+          <w:shd w:val="clear" w:color="auto" w:fill="FFFFFF"/>
+        </w:rPr>
+        <w:t>The tool we will use to manage this project is Gitlab,</w:t>
+      </w:r>
+      <w:r>
+        <w:rPr>
+          <w:rFonts w:cstheme="minorHAnsi"/>
+          <w:shd w:val="clear" w:color="auto" w:fill="FFFFFF"/>
+        </w:rPr>
+        <w:t xml:space="preserve"> Gitlab is a version control software which stores a project in a repository,</w:t>
+      </w:r>
+      <w:r>
+        <w:rPr>
+          <w:rFonts w:cstheme="minorHAnsi"/>
+          <w:shd w:val="clear" w:color="auto" w:fill="FFFFFF"/>
+        </w:rPr>
+        <w:t xml:space="preserve"> </w:t>
+      </w:r>
+      <w:r>
+        <w:rPr>
+          <w:rFonts w:cstheme="minorHAnsi"/>
+          <w:shd w:val="clear" w:color="auto" w:fill="FFFFFF"/>
+        </w:rPr>
+        <w:t>Using Gitlab will allow multiple team members to simultaneously work on the project at the same time</w:t>
+      </w:r>
+      <w:r>
+        <w:rPr>
+          <w:rFonts w:cstheme="minorHAnsi"/>
+          <w:shd w:val="clear" w:color="auto" w:fill="FFFFFF"/>
+        </w:rPr>
+        <w:t xml:space="preserve"> while avoiding conflicts </w:t>
+      </w:r>
+      <w:r>
+        <w:rPr>
+          <w:rFonts w:cstheme="minorHAnsi"/>
+          <w:shd w:val="clear" w:color="auto" w:fill="FFFFFF"/>
+        </w:rPr>
+        <w:t>because</w:t>
+      </w:r>
+      <w:r>
+        <w:rPr>
+          <w:rFonts w:cstheme="minorHAnsi"/>
+          <w:shd w:val="clear" w:color="auto" w:fill="FFFFFF"/>
+        </w:rPr>
+        <w:t xml:space="preserve"> changes to the same file are merged</w:t>
+      </w:r>
+      <w:r>
+        <w:rPr>
+          <w:rFonts w:cstheme="minorHAnsi"/>
+          <w:shd w:val="clear" w:color="auto" w:fill="FFFFFF"/>
+        </w:rPr>
+        <w:t xml:space="preserve"> </w:t>
+      </w:r>
+      <w:r>
+        <w:rPr>
+          <w:rFonts w:cstheme="minorHAnsi"/>
+          <w:shd w:val="clear" w:color="auto" w:fill="FFFFFF"/>
+        </w:rPr>
+        <w:t>(Perez-Riverol </w:t>
+      </w:r>
+      <w:r>
+        <w:rPr>
+          <w:rFonts w:cstheme="minorHAnsi"/>
+          <w:i/>
+          <w:iCs/>
+          <w:shd w:val="clear" w:color="auto" w:fill="FFFFFF"/>
+        </w:rPr>
+        <w:t>et al.</w:t>
+      </w:r>
+      <w:r>
+        <w:rPr>
+          <w:rFonts w:cstheme="minorHAnsi"/>
+          <w:shd w:val="clear" w:color="auto" w:fill="FFFFFF"/>
+        </w:rPr>
+        <w:t>, 2016)</w:t>
+      </w:r>
+      <w:r>
+        <w:rPr>
+          <w:rFonts w:cstheme="minorHAnsi"/>
+          <w:shd w:val="clear" w:color="auto" w:fill="FFFFFF"/>
+        </w:rPr>
+        <w:t xml:space="preserve">, </w:t>
+      </w:r>
+      <w:r>
+        <w:rPr>
+          <w:rFonts w:cstheme="minorHAnsi"/>
+          <w:shd w:val="clear" w:color="auto" w:fill="FFFFFF"/>
+        </w:rPr>
+        <w:t>this will make collaboration easier and make developing the project much easier.</w:t>
+      </w:r>
+      <w:r>
+        <w:rPr>
+          <w:rFonts w:cstheme="minorHAnsi"/>
+          <w:shd w:val="clear" w:color="auto" w:fill="FFFFFF"/>
+        </w:rPr>
+        <w:t xml:space="preserve"> </w:t>
+      </w:r>
+    </w:p>
+    <w:p>
+      <w:pPr>
+        <w:rPr>
+          <w:rFonts w:cstheme="minorHAnsi"/>
+          <w:shd w:val="clear" w:color="auto" w:fill="FFFFFF"/>
+        </w:rPr>
+      </w:pPr>
+    </w:p>
     <w:p>
       <w:pPr>
         <w:pStyle w:val="Heading2"/>
@@ -293,12 +423,16 @@
         <w:rPr>
           <w:rFonts w:asciiTheme="minorHAnsi" w:hAnsiTheme="minorHAnsi" w:cstheme="minorHAnsi"/>
           <w:color w:val="000000"/>
+          <w:sz w:val="22"/>
+          <w:szCs w:val="22"/>
         </w:rPr>
       </w:pPr>
       <w:r>
         <w:rPr>
           <w:rFonts w:asciiTheme="minorHAnsi" w:hAnsiTheme="minorHAnsi" w:cstheme="minorHAnsi"/>
           <w:color w:val="000000"/>
+          <w:sz w:val="22"/>
+          <w:szCs w:val="22"/>
         </w:rPr>
         <w:t>Fernández-Sáez, A., Chaudron, M. and Genero, M. (no date) </w:t>
       </w:r>
@@ -308,6 +442,8 @@
           <w:i/>
           <w:iCs/>
           <w:color w:val="000000"/>
+          <w:sz w:val="22"/>
+          <w:szCs w:val="22"/>
         </w:rPr>
         <w:t>Exploring Costs and Benefits of Using UML on Maintenance: Preliminary Findings of a Case Study in a Large IT Department</w:t>
       </w:r>
@@ -315,9 +451,136 @@
         <w:rPr>
           <w:rFonts w:asciiTheme="minorHAnsi" w:hAnsiTheme="minorHAnsi" w:cstheme="minorHAnsi"/>
           <w:color w:val="000000"/>
-        </w:rPr>
-        <w:t> [online]. Available from: https://ceur-ws.org/Vol-1078/paper4.pdf.</w:t>
-      </w:r>
+          <w:sz w:val="22"/>
+          <w:szCs w:val="22"/>
+        </w:rPr>
+        <w:t xml:space="preserve"> [online]. Available from: </w:t>
+      </w:r>
+      <w:hyperlink r:id="rId4" w:history="1">
+        <w:r>
+          <w:rPr>
+            <w:rStyle w:val="Hyperlink"/>
+            <w:rFonts w:asciiTheme="minorHAnsi" w:hAnsiTheme="minorHAnsi" w:cstheme="minorHAnsi"/>
+            <w:sz w:val="22"/>
+            <w:szCs w:val="22"/>
+          </w:rPr>
+          <w:t>https://ceur-ws.org/Vol-1078/paper4.pdf</w:t>
+        </w:r>
+      </w:hyperlink>
+      <w:r>
+        <w:rPr>
+          <w:rFonts w:asciiTheme="minorHAnsi" w:hAnsiTheme="minorHAnsi" w:cstheme="minorHAnsi"/>
+          <w:color w:val="000000"/>
+          <w:sz w:val="22"/>
+          <w:szCs w:val="22"/>
+        </w:rPr>
+        <w:t>.</w:t>
+      </w:r>
+    </w:p>
+    <w:p>
+      <w:pPr>
+        <w:pStyle w:val="NormalWeb"/>
+        <w:spacing w:before="0" w:beforeAutospacing="0" w:after="0" w:afterAutospacing="0" w:line="360" w:lineRule="atLeast"/>
+        <w:rPr>
+          <w:rFonts w:asciiTheme="minorHAnsi" w:hAnsiTheme="minorHAnsi" w:cstheme="minorHAnsi"/>
+          <w:color w:val="000000"/>
+          <w:sz w:val="22"/>
+          <w:szCs w:val="22"/>
+        </w:rPr>
+      </w:pPr>
+    </w:p>
+    <w:p>
+      <w:pPr>
+        <w:pStyle w:val="NormalWeb"/>
+        <w:spacing w:before="0" w:beforeAutospacing="0" w:after="0" w:afterAutospacing="0" w:line="360" w:lineRule="atLeast"/>
+        <w:rPr>
+          <w:rFonts w:asciiTheme="minorHAnsi" w:hAnsiTheme="minorHAnsi" w:cstheme="minorHAnsi"/>
+          <w:color w:val="000000"/>
+          <w:sz w:val="22"/>
+          <w:szCs w:val="22"/>
+        </w:rPr>
+      </w:pPr>
+      <w:r>
+        <w:rPr>
+          <w:rFonts w:asciiTheme="minorHAnsi" w:hAnsiTheme="minorHAnsi" w:cstheme="minorHAnsi"/>
+          <w:color w:val="000000"/>
+          <w:sz w:val="22"/>
+          <w:szCs w:val="22"/>
+        </w:rPr>
+        <w:t>Perez-Riverol, Y. </w:t>
+      </w:r>
+      <w:r>
+        <w:rPr>
+          <w:rFonts w:asciiTheme="minorHAnsi" w:hAnsiTheme="minorHAnsi" w:cstheme="minorHAnsi"/>
+          <w:i/>
+          <w:iCs/>
+          <w:color w:val="000000"/>
+          <w:sz w:val="22"/>
+          <w:szCs w:val="22"/>
+        </w:rPr>
+        <w:t>et al.</w:t>
+      </w:r>
+      <w:r>
+        <w:rPr>
+          <w:rFonts w:asciiTheme="minorHAnsi" w:hAnsiTheme="minorHAnsi" w:cstheme="minorHAnsi"/>
+          <w:color w:val="000000"/>
+          <w:sz w:val="22"/>
+          <w:szCs w:val="22"/>
+        </w:rPr>
+        <w:t> (2016) Ten Simple Rules for Taking Advantage of Git and GitHub. Markel, S., ed. </w:t>
+      </w:r>
+      <w:r>
+        <w:rPr>
+          <w:rFonts w:asciiTheme="minorHAnsi" w:hAnsiTheme="minorHAnsi" w:cstheme="minorHAnsi"/>
+          <w:i/>
+          <w:iCs/>
+          <w:color w:val="000000"/>
+          <w:sz w:val="22"/>
+          <w:szCs w:val="22"/>
+        </w:rPr>
+        <w:t>PLOS Computational Biology</w:t>
+      </w:r>
+      <w:r>
+        <w:rPr>
+          <w:rFonts w:asciiTheme="minorHAnsi" w:hAnsiTheme="minorHAnsi" w:cstheme="minorHAnsi"/>
+          <w:color w:val="000000"/>
+          <w:sz w:val="22"/>
+          <w:szCs w:val="22"/>
+        </w:rPr>
+        <w:t> [online]. 12 (7), p. e1004947. [Accessed 1 July 2020].</w:t>
+      </w:r>
+    </w:p>
+    <w:p>
+      <w:pPr>
+        <w:pStyle w:val="NormalWeb"/>
+        <w:rPr>
+          <w:rFonts w:ascii="Calibri" w:hAnsi="Calibri" w:cs="Calibri"/>
+          <w:color w:val="000000"/>
+          <w:sz w:val="27"/>
+          <w:szCs w:val="27"/>
+        </w:rPr>
+      </w:pPr>
+      <w:r>
+        <w:rPr>
+          <w:rFonts w:ascii="Calibri" w:hAnsi="Calibri" w:cs="Calibri"/>
+          <w:color w:val="000000"/>
+          <w:sz w:val="27"/>
+          <w:szCs w:val="27"/>
+        </w:rPr>
+        <w:t>‌</w:t>
+      </w:r>
+    </w:p>
+    <w:p>
+      <w:pPr>
+        <w:pStyle w:val="NormalWeb"/>
+        <w:spacing w:before="0" w:beforeAutospacing="0" w:after="0" w:afterAutospacing="0" w:line="360" w:lineRule="atLeast"/>
+        <w:rPr>
+          <w:rFonts w:asciiTheme="minorHAnsi" w:hAnsiTheme="minorHAnsi" w:cstheme="minorHAnsi"/>
+          <w:color w:val="000000"/>
+          <w:sz w:val="22"/>
+          <w:szCs w:val="22"/>
+        </w:rPr>
+      </w:pPr>
     </w:p>
     <w:p>
       <w:pPr>
@@ -868,6 +1131,29 @@
       <w14:ligatures w14:val="none"/>
     </w:rPr>
   </w:style>
+  <w:style w:type="character" w:styleId="Hyperlink">
+    <w:name w:val="Hyperlink"/>
+    <w:basedOn w:val="DefaultParagraphFont"/>
+    <w:uiPriority w:val="99"/>
+    <w:unhideWhenUsed/>
+    <w:rsid w:val="0018307F"/>
+    <w:rPr>
+      <w:color w:val="0563C1" w:themeColor="hyperlink"/>
+      <w:u w:val="single"/>
+    </w:rPr>
+  </w:style>
+  <w:style w:type="character" w:styleId="UnresolvedMention">
+    <w:name w:val="Unresolved Mention"/>
+    <w:basedOn w:val="DefaultParagraphFont"/>
+    <w:uiPriority w:val="99"/>
+    <w:semiHidden/>
+    <w:unhideWhenUsed/>
+    <w:rsid w:val="0018307F"/>
+    <w:rPr>
+      <w:color w:val="605E5C"/>
+      <w:shd w:val="clear" w:color="auto" w:fill="E1DFDD"/>
+    </w:rPr>
+  </w:style>
 </w:styles>
 </file>
 

</xml_diff>

<commit_message>
Adding a methodology to the literature review
</commit_message>
<xml_diff>
--- a/Report/Literature Review.docx
+++ b/Report/Literature Review.docx
@@ -390,7 +390,78 @@
           <w:rFonts w:cstheme="minorHAnsi"/>
           <w:shd w:val="clear" w:color="auto" w:fill="FFFFFF"/>
         </w:rPr>
-        <w:t>this will make collaboration easier and make developing the project much easier.</w:t>
+        <w:t>this will make collaboration easier</w:t>
+      </w:r>
+      <w:r>
+        <w:rPr>
+          <w:rFonts w:cstheme="minorHAnsi"/>
+          <w:shd w:val="clear" w:color="auto" w:fill="FFFFFF"/>
+        </w:rPr>
+        <w:t xml:space="preserve"> between team members</w:t>
+      </w:r>
+      <w:r>
+        <w:rPr>
+          <w:rFonts w:cstheme="minorHAnsi"/>
+          <w:shd w:val="clear" w:color="auto" w:fill="FFFFFF"/>
+        </w:rPr>
+        <w:t xml:space="preserve"> and make developing the project much easier.</w:t>
+      </w:r>
+    </w:p>
+    <w:p>
+      <w:pPr>
+        <w:rPr>
+          <w:rFonts w:cstheme="minorHAnsi"/>
+          <w:shd w:val="clear" w:color="auto" w:fill="FFFFFF"/>
+        </w:rPr>
+      </w:pPr>
+      <w:r>
+        <w:rPr>
+          <w:rFonts w:cstheme="minorHAnsi"/>
+          <w:shd w:val="clear" w:color="auto" w:fill="FFFFFF"/>
+        </w:rPr>
+        <w:t>The</w:t>
+      </w:r>
+      <w:r>
+        <w:rPr>
+          <w:rFonts w:cstheme="minorHAnsi"/>
+          <w:shd w:val="clear" w:color="auto" w:fill="FFFFFF"/>
+        </w:rPr>
+        <w:t xml:space="preserve"> software development</w:t>
+      </w:r>
+      <w:r>
+        <w:rPr>
+          <w:rFonts w:cstheme="minorHAnsi"/>
+          <w:shd w:val="clear" w:color="auto" w:fill="FFFFFF"/>
+        </w:rPr>
+        <w:t xml:space="preserve"> methodology we are going to use to manage this project is</w:t>
+      </w:r>
+      <w:r>
+        <w:rPr>
+          <w:rFonts w:cstheme="minorHAnsi"/>
+          <w:shd w:val="clear" w:color="auto" w:fill="FFFFFF"/>
+        </w:rPr>
+        <w:t xml:space="preserve"> a modified version of</w:t>
+      </w:r>
+      <w:r>
+        <w:rPr>
+          <w:rFonts w:cstheme="minorHAnsi"/>
+          <w:shd w:val="clear" w:color="auto" w:fill="FFFFFF"/>
+        </w:rPr>
+        <w:t xml:space="preserve"> Scrum an agile software development methodology,</w:t>
+      </w:r>
+      <w:r>
+        <w:rPr>
+          <w:rFonts w:cstheme="minorHAnsi"/>
+          <w:shd w:val="clear" w:color="auto" w:fill="FFFFFF"/>
+        </w:rPr>
+        <w:t xml:space="preserve"> using an agile software development methodology allows for easier collaboration between team members and </w:t>
+      </w:r>
+      <w:r>
+        <w:rPr>
+          <w:rFonts w:cstheme="minorHAnsi"/>
+          <w:shd w:val="clear" w:color="auto" w:fill="FFFFFF"/>
+        </w:rPr>
+        <w:t>stakeholders</w:t>
       </w:r>
       <w:r>
         <w:rPr>
@@ -398,6 +469,121 @@
           <w:shd w:val="clear" w:color="auto" w:fill="FFFFFF"/>
         </w:rPr>
         <w:t xml:space="preserve"> </w:t>
+      </w:r>
+      <w:r>
+        <w:rPr>
+          <w:rFonts w:cstheme="minorHAnsi"/>
+          <w:shd w:val="clear" w:color="auto" w:fill="FFFFFF"/>
+        </w:rPr>
+        <w:t>(Karrenbauer, Wiesche and Krcmar, 2019)</w:t>
+      </w:r>
+      <w:r>
+        <w:rPr>
+          <w:rFonts w:cstheme="minorHAnsi"/>
+          <w:shd w:val="clear" w:color="auto" w:fill="FFFFFF"/>
+        </w:rPr>
+        <w:t xml:space="preserve"> t</w:t>
+      </w:r>
+      <w:r>
+        <w:rPr>
+          <w:rFonts w:cstheme="minorHAnsi"/>
+          <w:shd w:val="clear" w:color="auto" w:fill="FFFFFF"/>
+        </w:rPr>
+        <w:t>his means that if the requirements change during the development life cycle we can adapt.</w:t>
+      </w:r>
+      <w:r>
+        <w:rPr>
+          <w:rFonts w:cstheme="minorHAnsi"/>
+          <w:shd w:val="clear" w:color="auto" w:fill="FFFFFF"/>
+        </w:rPr>
+        <w:t xml:space="preserve"> </w:t>
+      </w:r>
+      <w:r>
+        <w:rPr>
+          <w:rFonts w:cstheme="minorHAnsi"/>
+          <w:shd w:val="clear" w:color="auto" w:fill="FFFFFF"/>
+        </w:rPr>
+        <w:t>We are</w:t>
+      </w:r>
+      <w:r>
+        <w:rPr>
+          <w:rFonts w:cstheme="minorHAnsi"/>
+          <w:shd w:val="clear" w:color="auto" w:fill="FFFFFF"/>
+        </w:rPr>
+        <w:t xml:space="preserve"> using </w:t>
+      </w:r>
+      <w:r>
+        <w:rPr>
+          <w:rFonts w:cstheme="minorHAnsi"/>
+          <w:shd w:val="clear" w:color="auto" w:fill="FFFFFF"/>
+        </w:rPr>
+        <w:t>a modified version of Scrum because</w:t>
+      </w:r>
+      <w:r>
+        <w:rPr>
+          <w:rFonts w:cstheme="minorHAnsi"/>
+          <w:shd w:val="clear" w:color="auto" w:fill="FFFFFF"/>
+        </w:rPr>
+        <w:t xml:space="preserve"> the Scrum methodology includes daily meetings called</w:t>
+      </w:r>
+      <w:r>
+        <w:rPr>
+          <w:rFonts w:cstheme="minorHAnsi"/>
+          <w:shd w:val="clear" w:color="auto" w:fill="FFFFFF"/>
+        </w:rPr>
+        <w:t xml:space="preserve"> </w:t>
+      </w:r>
+      <w:r>
+        <w:rPr>
+          <w:rFonts w:cstheme="minorHAnsi"/>
+          <w:shd w:val="clear" w:color="auto" w:fill="FFFFFF"/>
+        </w:rPr>
+        <w:t xml:space="preserve">daily </w:t>
+      </w:r>
+      <w:r>
+        <w:rPr>
+          <w:rFonts w:cstheme="minorHAnsi"/>
+          <w:shd w:val="clear" w:color="auto" w:fill="FFFFFF"/>
+        </w:rPr>
+        <w:t>Scrum</w:t>
+      </w:r>
+      <w:r>
+        <w:rPr>
+          <w:rFonts w:cstheme="minorHAnsi"/>
+          <w:shd w:val="clear" w:color="auto" w:fill="FFFFFF"/>
+        </w:rPr>
+        <w:t xml:space="preserve"> </w:t>
+      </w:r>
+      <w:r>
+        <w:rPr>
+          <w:rFonts w:ascii="Roboto" w:hAnsi="Roboto"/>
+          <w:color w:val="2C3E50"/>
+          <w:sz w:val="23"/>
+          <w:szCs w:val="23"/>
+          <w:shd w:val="clear" w:color="auto" w:fill="FFFFFF"/>
+        </w:rPr>
+        <w:t>(</w:t>
+      </w:r>
+      <w:r>
+        <w:rPr>
+          <w:rFonts w:cstheme="minorHAnsi"/>
+          <w:shd w:val="clear" w:color="auto" w:fill="FFFFFF"/>
+        </w:rPr>
+        <w:t>Schwaber and Sutherland, 2020)</w:t>
+      </w:r>
+      <w:r>
+        <w:rPr>
+          <w:rFonts w:cstheme="minorHAnsi"/>
+          <w:shd w:val="clear" w:color="auto" w:fill="FFFFFF"/>
+        </w:rPr>
+        <w:t xml:space="preserve">, allowing us to modify it into essentially 2 weekly meetings instead, this will help the team collaborate </w:t>
+      </w:r>
+      <w:r>
+        <w:rPr>
+          <w:rFonts w:cstheme="minorHAnsi"/>
+          <w:shd w:val="clear" w:color="auto" w:fill="FFFFFF"/>
+        </w:rPr>
+        <w:t xml:space="preserve">while easily fitting it in with our timetables. </w:t>
       </w:r>
     </w:p>
     <w:p>
@@ -549,6 +735,190 @@
         </w:rPr>
         <w:t> [online]. 12 (7), p. e1004947. [Accessed 1 July 2020].</w:t>
       </w:r>
+    </w:p>
+    <w:p>
+      <w:pPr>
+        <w:pStyle w:val="NormalWeb"/>
+        <w:spacing w:before="0" w:beforeAutospacing="0" w:after="0" w:afterAutospacing="0" w:line="360" w:lineRule="atLeast"/>
+        <w:rPr>
+          <w:rFonts w:asciiTheme="minorHAnsi" w:hAnsiTheme="minorHAnsi" w:cstheme="minorHAnsi"/>
+          <w:sz w:val="22"/>
+          <w:szCs w:val="22"/>
+        </w:rPr>
+      </w:pPr>
+    </w:p>
+    <w:p>
+      <w:pPr>
+        <w:pStyle w:val="NormalWeb"/>
+        <w:spacing w:before="0" w:beforeAutospacing="0" w:after="0" w:afterAutospacing="0" w:line="360" w:lineRule="atLeast"/>
+        <w:rPr>
+          <w:rFonts w:asciiTheme="minorHAnsi" w:hAnsiTheme="minorHAnsi" w:cstheme="minorHAnsi"/>
+          <w:sz w:val="22"/>
+          <w:szCs w:val="22"/>
+        </w:rPr>
+      </w:pPr>
+      <w:r>
+        <w:rPr>
+          <w:rFonts w:asciiTheme="minorHAnsi" w:hAnsiTheme="minorHAnsi" w:cstheme="minorHAnsi"/>
+          <w:sz w:val="22"/>
+          <w:szCs w:val="22"/>
+        </w:rPr>
+        <w:lastRenderedPageBreak/>
+        <w:t>Karrenbauer, J., Wiesche, M. and Krcmar, H. (2019) Understanding the Benefits of Agile Software Development in Regulated Environments. </w:t>
+      </w:r>
+      <w:r>
+        <w:rPr>
+          <w:rFonts w:asciiTheme="minorHAnsi" w:hAnsiTheme="minorHAnsi" w:cstheme="minorHAnsi"/>
+          <w:i/>
+          <w:iCs/>
+          <w:sz w:val="22"/>
+          <w:szCs w:val="22"/>
+        </w:rPr>
+        <w:t>Wirtschaftsinformatik 2019 Proceedings</w:t>
+      </w:r>
+      <w:r>
+        <w:rPr>
+          <w:rFonts w:asciiTheme="minorHAnsi" w:hAnsiTheme="minorHAnsi" w:cstheme="minorHAnsi"/>
+          <w:sz w:val="22"/>
+          <w:szCs w:val="22"/>
+        </w:rPr>
+        <w:t xml:space="preserve"> [online]. Available from: </w:t>
+      </w:r>
+      <w:hyperlink r:id="rId5" w:history="1">
+        <w:r>
+          <w:rPr>
+            <w:rStyle w:val="Hyperlink"/>
+            <w:rFonts w:asciiTheme="minorHAnsi" w:hAnsiTheme="minorHAnsi" w:cstheme="minorHAnsi"/>
+            <w:sz w:val="22"/>
+            <w:szCs w:val="22"/>
+          </w:rPr>
+          <w:t>https://aisel.aisnet.org/wi2019/track07/papers/5/</w:t>
+        </w:r>
+      </w:hyperlink>
+      <w:r>
+        <w:rPr>
+          <w:rFonts w:asciiTheme="minorHAnsi" w:hAnsiTheme="minorHAnsi" w:cstheme="minorHAnsi"/>
+          <w:sz w:val="22"/>
+          <w:szCs w:val="22"/>
+        </w:rPr>
+        <w:t>.</w:t>
+      </w:r>
+    </w:p>
+    <w:p>
+      <w:pPr>
+        <w:pStyle w:val="NormalWeb"/>
+        <w:spacing w:before="0" w:beforeAutospacing="0" w:after="0" w:afterAutospacing="0" w:line="360" w:lineRule="atLeast"/>
+        <w:rPr>
+          <w:rFonts w:asciiTheme="minorHAnsi" w:hAnsiTheme="minorHAnsi" w:cstheme="minorHAnsi"/>
+          <w:sz w:val="22"/>
+          <w:szCs w:val="22"/>
+        </w:rPr>
+      </w:pPr>
+      <w:r>
+        <w:rPr>
+          <w:rFonts w:asciiTheme="minorHAnsi" w:hAnsiTheme="minorHAnsi" w:cstheme="minorHAnsi"/>
+          <w:sz w:val="22"/>
+          <w:szCs w:val="22"/>
+        </w:rPr>
+        <w:t>Schwaber, K. and Sutherland, J. (2020) </w:t>
+      </w:r>
+      <w:r>
+        <w:rPr>
+          <w:rFonts w:asciiTheme="minorHAnsi" w:hAnsiTheme="minorHAnsi" w:cstheme="minorHAnsi"/>
+          <w:i/>
+          <w:iCs/>
+          <w:sz w:val="22"/>
+          <w:szCs w:val="22"/>
+        </w:rPr>
+        <w:t>Scrum Guide | Scrum Guides</w:t>
+      </w:r>
+      <w:r>
+        <w:rPr>
+          <w:rFonts w:asciiTheme="minorHAnsi" w:hAnsiTheme="minorHAnsi" w:cstheme="minorHAnsi"/>
+          <w:sz w:val="22"/>
+          <w:szCs w:val="22"/>
+        </w:rPr>
+        <w:t> </w:t>
+      </w:r>
+      <w:r>
+        <w:rPr>
+          <w:rFonts w:asciiTheme="minorHAnsi" w:hAnsiTheme="minorHAnsi" w:cstheme="minorHAnsi"/>
+          <w:i/>
+          <w:iCs/>
+          <w:sz w:val="22"/>
+          <w:szCs w:val="22"/>
+        </w:rPr>
+        <w:t>Scrumguides.org</w:t>
+      </w:r>
+      <w:r>
+        <w:rPr>
+          <w:rFonts w:asciiTheme="minorHAnsi" w:hAnsiTheme="minorHAnsi" w:cstheme="minorHAnsi"/>
+          <w:sz w:val="22"/>
+          <w:szCs w:val="22"/>
+        </w:rPr>
+        <w:t>. November 2020 [online]. Available from: https://scrumguides.org/scrum-guide.html.</w:t>
+      </w:r>
+    </w:p>
+    <w:p>
+      <w:pPr>
+        <w:pStyle w:val="NormalWeb"/>
+        <w:rPr>
+          <w:rFonts w:ascii="Calibri" w:hAnsi="Calibri" w:cs="Calibri"/>
+          <w:color w:val="000000"/>
+          <w:sz w:val="27"/>
+          <w:szCs w:val="27"/>
+        </w:rPr>
+      </w:pPr>
+      <w:r>
+        <w:rPr>
+          <w:rFonts w:ascii="Calibri" w:hAnsi="Calibri" w:cs="Calibri"/>
+          <w:color w:val="000000"/>
+          <w:sz w:val="27"/>
+          <w:szCs w:val="27"/>
+        </w:rPr>
+        <w:t>‌</w:t>
+      </w:r>
+    </w:p>
+    <w:p>
+      <w:pPr>
+        <w:pStyle w:val="NormalWeb"/>
+        <w:spacing w:before="0" w:beforeAutospacing="0" w:after="0" w:afterAutospacing="0" w:line="360" w:lineRule="atLeast"/>
+        <w:rPr>
+          <w:rFonts w:asciiTheme="minorHAnsi" w:hAnsiTheme="minorHAnsi" w:cstheme="minorHAnsi"/>
+          <w:sz w:val="22"/>
+          <w:szCs w:val="22"/>
+        </w:rPr>
+      </w:pPr>
+    </w:p>
+    <w:p>
+      <w:pPr>
+        <w:pStyle w:val="NormalWeb"/>
+        <w:rPr>
+          <w:rFonts w:ascii="Calibri" w:hAnsi="Calibri" w:cs="Calibri"/>
+          <w:sz w:val="27"/>
+          <w:szCs w:val="27"/>
+        </w:rPr>
+      </w:pPr>
+      <w:r>
+        <w:rPr>
+          <w:rFonts w:ascii="Calibri" w:hAnsi="Calibri" w:cs="Calibri"/>
+          <w:sz w:val="27"/>
+          <w:szCs w:val="27"/>
+        </w:rPr>
+        <w:t>‌</w:t>
+      </w:r>
+    </w:p>
+    <w:p>
+      <w:pPr>
+        <w:pStyle w:val="NormalWeb"/>
+        <w:spacing w:before="0" w:beforeAutospacing="0" w:after="0" w:afterAutospacing="0" w:line="360" w:lineRule="atLeast"/>
+        <w:rPr>
+          <w:rFonts w:asciiTheme="minorHAnsi" w:hAnsiTheme="minorHAnsi" w:cstheme="minorHAnsi"/>
+          <w:color w:val="000000"/>
+          <w:sz w:val="22"/>
+          <w:szCs w:val="22"/>
+        </w:rPr>
+      </w:pPr>
     </w:p>
     <w:p>
       <w:pPr>

</xml_diff>

<commit_message>
Improving readablilty of literature review
</commit_message>
<xml_diff>
--- a/Report/Literature Review.docx
+++ b/Report/Literature Review.docx
@@ -44,13 +44,7 @@
         <w:t>.</w:t>
       </w:r>
       <w:r>
-        <w:t xml:space="preserve"> This is because currently</w:t>
-      </w:r>
-      <w:r>
-        <w:t>,</w:t>
-      </w:r>
-      <w:r>
-        <w:t xml:space="preserve"> it is very difficult for the critical care unit staff to efficiently </w:t>
+        <w:t xml:space="preserve"> This is because it is very difficult for the critical care unit staff to efficiently </w:t>
       </w:r>
       <w:r>
         <w:t>prioritize</w:t>
@@ -79,15 +73,18 @@
         <w:t xml:space="preserve">flag </w:t>
       </w:r>
       <w:r>
-        <w:t>which</w:t>
-      </w:r>
-      <w:r>
-        <w:t xml:space="preserve"> patients</w:t>
+        <w:t>the</w:t>
       </w:r>
       <w:r>
         <w:t xml:space="preserve"> </w:t>
       </w:r>
       <w:r>
+        <w:t>patients who</w:t>
+      </w:r>
+      <w:r>
+        <w:t xml:space="preserve"> </w:t>
+      </w:r>
+      <w:r>
         <w:t>need to see the dietitian</w:t>
       </w:r>
       <w:r>
@@ -142,7 +139,10 @@
         <w:t xml:space="preserve"> sure that patients with a greater need</w:t>
       </w:r>
       <w:r>
-        <w:t xml:space="preserve"> get the help they need</w:t>
+        <w:t xml:space="preserve"> get the help </w:t>
+      </w:r>
+      <w:r>
+        <w:t>required</w:t>
       </w:r>
       <w:r>
         <w:t>.</w:t>
@@ -468,14 +468,39 @@
           <w:rFonts w:cstheme="minorHAnsi"/>
           <w:shd w:val="clear" w:color="auto" w:fill="FFFFFF"/>
         </w:rPr>
-        <w:t xml:space="preserve"> </w:t>
-      </w:r>
-      <w:r>
-        <w:rPr>
-          <w:rFonts w:cstheme="minorHAnsi"/>
-          <w:shd w:val="clear" w:color="auto" w:fill="FFFFFF"/>
-        </w:rPr>
-        <w:t>(Karrenbauer, Wiesche and Krcmar, 2019)</w:t>
+        <w:t xml:space="preserve"> (</w:t>
+      </w:r>
+      <w:proofErr w:type="spellStart"/>
+      <w:r>
+        <w:rPr>
+          <w:rFonts w:cstheme="minorHAnsi"/>
+          <w:shd w:val="clear" w:color="auto" w:fill="FFFFFF"/>
+        </w:rPr>
+        <w:t>Karrenbauer</w:t>
+      </w:r>
+      <w:proofErr w:type="spellEnd"/>
+      <w:r>
+        <w:rPr>
+          <w:rFonts w:cstheme="minorHAnsi"/>
+          <w:shd w:val="clear" w:color="auto" w:fill="FFFFFF"/>
+        </w:rPr>
+        <w:t xml:space="preserve">, </w:t>
+      </w:r>
+      <w:proofErr w:type="spellStart"/>
+      <w:r>
+        <w:rPr>
+          <w:rFonts w:cstheme="minorHAnsi"/>
+          <w:shd w:val="clear" w:color="auto" w:fill="FFFFFF"/>
+        </w:rPr>
+        <w:t>Wiesche</w:t>
+      </w:r>
+      <w:proofErr w:type="spellEnd"/>
+      <w:r>
+        <w:rPr>
+          <w:rFonts w:cstheme="minorHAnsi"/>
+          <w:shd w:val="clear" w:color="auto" w:fill="FFFFFF"/>
+        </w:rPr>
+        <w:t xml:space="preserve"> and Krcmar, 2019)</w:t>
       </w:r>
       <w:r>
         <w:rPr>
@@ -576,7 +601,7 @@
           <w:rFonts w:cstheme="minorHAnsi"/>
           <w:shd w:val="clear" w:color="auto" w:fill="FFFFFF"/>
         </w:rPr>
-        <w:t xml:space="preserve">, allowing us to modify it into essentially 2 weekly meetings instead, this will help the team collaborate </w:t>
+        <w:t xml:space="preserve">, allowing us to modify it into 2 weekly meetings instead, this will help the team collaborate </w:t>
       </w:r>
       <w:r>
         <w:rPr>
@@ -757,6 +782,7 @@
           <w:szCs w:val="22"/>
         </w:rPr>
       </w:pPr>
+      <w:proofErr w:type="spellStart"/>
       <w:r>
         <w:rPr>
           <w:rFonts w:asciiTheme="minorHAnsi" w:hAnsiTheme="minorHAnsi" w:cstheme="minorHAnsi"/>
@@ -764,8 +790,36 @@
           <w:szCs w:val="22"/>
         </w:rPr>
         <w:lastRenderedPageBreak/>
-        <w:t>Karrenbauer, J., Wiesche, M. and Krcmar, H. (2019) Understanding the Benefits of Agile Software Development in Regulated Environments. </w:t>
-      </w:r>
+        <w:t>Karrenbauer</w:t>
+      </w:r>
+      <w:proofErr w:type="spellEnd"/>
+      <w:r>
+        <w:rPr>
+          <w:rFonts w:asciiTheme="minorHAnsi" w:hAnsiTheme="minorHAnsi" w:cstheme="minorHAnsi"/>
+          <w:sz w:val="22"/>
+          <w:szCs w:val="22"/>
+        </w:rPr>
+        <w:t xml:space="preserve">, J., </w:t>
+      </w:r>
+      <w:proofErr w:type="spellStart"/>
+      <w:r>
+        <w:rPr>
+          <w:rFonts w:asciiTheme="minorHAnsi" w:hAnsiTheme="minorHAnsi" w:cstheme="minorHAnsi"/>
+          <w:sz w:val="22"/>
+          <w:szCs w:val="22"/>
+        </w:rPr>
+        <w:t>Wiesche</w:t>
+      </w:r>
+      <w:proofErr w:type="spellEnd"/>
+      <w:r>
+        <w:rPr>
+          <w:rFonts w:asciiTheme="minorHAnsi" w:hAnsiTheme="minorHAnsi" w:cstheme="minorHAnsi"/>
+          <w:sz w:val="22"/>
+          <w:szCs w:val="22"/>
+        </w:rPr>
+        <w:t>, M. and Krcmar, H. (2019) Understanding the Benefits of Agile Software Development in Regulated Environments. </w:t>
+      </w:r>
+      <w:proofErr w:type="spellStart"/>
       <w:r>
         <w:rPr>
           <w:rFonts w:asciiTheme="minorHAnsi" w:hAnsiTheme="minorHAnsi" w:cstheme="minorHAnsi"/>
@@ -774,7 +828,18 @@
           <w:sz w:val="22"/>
           <w:szCs w:val="22"/>
         </w:rPr>
-        <w:t>Wirtschaftsinformatik 2019 Proceedings</w:t>
+        <w:t>Wirtschaftsinformatik</w:t>
+      </w:r>
+      <w:proofErr w:type="spellEnd"/>
+      <w:r>
+        <w:rPr>
+          <w:rFonts w:asciiTheme="minorHAnsi" w:hAnsiTheme="minorHAnsi" w:cstheme="minorHAnsi"/>
+          <w:i/>
+          <w:iCs/>
+          <w:sz w:val="22"/>
+          <w:szCs w:val="22"/>
+        </w:rPr>
+        <w:t xml:space="preserve"> 2019 Proceedings</w:t>
       </w:r>
       <w:r>
         <w:rPr>

</xml_diff>

<commit_message>
adding related systems to literature review
</commit_message>
<xml_diff>
--- a/Report/Literature Review.docx
+++ b/Report/Literature Review.docx
@@ -468,39 +468,7 @@
           <w:rFonts w:cstheme="minorHAnsi"/>
           <w:shd w:val="clear" w:color="auto" w:fill="FFFFFF"/>
         </w:rPr>
-        <w:t xml:space="preserve"> (</w:t>
-      </w:r>
-      <w:proofErr w:type="spellStart"/>
-      <w:r>
-        <w:rPr>
-          <w:rFonts w:cstheme="minorHAnsi"/>
-          <w:shd w:val="clear" w:color="auto" w:fill="FFFFFF"/>
-        </w:rPr>
-        <w:t>Karrenbauer</w:t>
-      </w:r>
-      <w:proofErr w:type="spellEnd"/>
-      <w:r>
-        <w:rPr>
-          <w:rFonts w:cstheme="minorHAnsi"/>
-          <w:shd w:val="clear" w:color="auto" w:fill="FFFFFF"/>
-        </w:rPr>
-        <w:t xml:space="preserve">, </w:t>
-      </w:r>
-      <w:proofErr w:type="spellStart"/>
-      <w:r>
-        <w:rPr>
-          <w:rFonts w:cstheme="minorHAnsi"/>
-          <w:shd w:val="clear" w:color="auto" w:fill="FFFFFF"/>
-        </w:rPr>
-        <w:t>Wiesche</w:t>
-      </w:r>
-      <w:proofErr w:type="spellEnd"/>
-      <w:r>
-        <w:rPr>
-          <w:rFonts w:cstheme="minorHAnsi"/>
-          <w:shd w:val="clear" w:color="auto" w:fill="FFFFFF"/>
-        </w:rPr>
-        <w:t xml:space="preserve"> and Krcmar, 2019)</w:t>
+        <w:t xml:space="preserve"> (Karrenbauer, Wiesche and Krcmar, 2019)</w:t>
       </w:r>
       <w:r>
         <w:rPr>
@@ -622,6 +590,450 @@
     <w:p>
       <w:pPr>
         <w:pStyle w:val="Heading2"/>
+        <w:rPr>
+          <w:shd w:val="clear" w:color="auto" w:fill="FFFFFF"/>
+        </w:rPr>
+      </w:pPr>
+      <w:r>
+        <w:rPr>
+          <w:shd w:val="clear" w:color="auto" w:fill="FFFFFF"/>
+        </w:rPr>
+        <w:t>Related Systems</w:t>
+      </w:r>
+      <w:r>
+        <w:rPr>
+          <w:shd w:val="clear" w:color="auto" w:fill="FFFFFF"/>
+        </w:rPr>
+        <w:t>:</w:t>
+      </w:r>
+      <w:r>
+        <w:rPr>
+          <w:shd w:val="clear" w:color="auto" w:fill="FFFFFF"/>
+        </w:rPr>
+        <w:tab/>
+      </w:r>
+    </w:p>
+    <w:p>
+      <w:pPr>
+        <w:pStyle w:val="Heading3"/>
+      </w:pPr>
+      <w:r>
+        <w:t>NHS</w:t>
+      </w:r>
+      <w:r>
+        <w:t xml:space="preserve"> - SystmOne</w:t>
+      </w:r>
+    </w:p>
+    <w:p>
+      <w:r>
+        <w:t>The UK’s N</w:t>
+      </w:r>
+      <w:r>
+        <w:t>ational Health Service</w:t>
+      </w:r>
+      <w:r>
+        <w:t xml:space="preserve"> </w:t>
+      </w:r>
+      <w:r>
+        <w:t>has a vast amount of data equating to over 80 million patient records</w:t>
+      </w:r>
+      <w:r>
+        <w:t xml:space="preserve"> (NHS, 2024)</w:t>
+      </w:r>
+      <w:r>
+        <w:t xml:space="preserve">. </w:t>
+      </w:r>
+      <w:r>
+        <w:t xml:space="preserve">Many efforts have been made in recent years to digitalise </w:t>
+      </w:r>
+      <w:r>
+        <w:t xml:space="preserve">the handling of their records, for the purpose of </w:t>
+      </w:r>
+      <w:r>
+        <w:t>maintaining accura</w:t>
+      </w:r>
+      <w:r>
+        <w:t>cy and consistency</w:t>
+      </w:r>
+      <w:r>
+        <w:t xml:space="preserve">, as well as producing reports and summaries </w:t>
+      </w:r>
+      <w:r>
+        <w:t xml:space="preserve">which can be used to </w:t>
+      </w:r>
+      <w:r>
+        <w:t xml:space="preserve">aid future research into healthcare. </w:t>
+      </w:r>
+    </w:p>
+    <w:p>
+      <w:r>
+        <w:t xml:space="preserve">The </w:t>
+      </w:r>
+      <w:r>
+        <w:t>NHS’ data is stored in a Personal Demographic Service</w:t>
+      </w:r>
+      <w:r>
+        <w:t xml:space="preserve"> (NHS, 2024)</w:t>
+      </w:r>
+      <w:r>
+        <w:t>.</w:t>
+      </w:r>
+      <w:r>
+        <w:t xml:space="preserve"> This acts as a bulk database for every patient on record. However, this does not </w:t>
+      </w:r>
+      <w:r>
+        <w:t xml:space="preserve">contain any form of user interface for data handling. </w:t>
+      </w:r>
+      <w:r>
+        <w:t xml:space="preserve">The PDS is instead interacted with </w:t>
+      </w:r>
+      <w:r>
+        <w:t>from</w:t>
+      </w:r>
+      <w:r>
+        <w:t xml:space="preserve"> </w:t>
+      </w:r>
+      <w:r>
+        <w:t>several</w:t>
+      </w:r>
+      <w:r>
+        <w:t xml:space="preserve"> solutions.</w:t>
+      </w:r>
+      <w:r>
+        <w:t xml:space="preserve"> For example, </w:t>
+      </w:r>
+      <w:r>
+        <w:t xml:space="preserve">a hospital receptionist using a </w:t>
+      </w:r>
+      <w:r>
+        <w:rPr>
+          <w:i/>
+          <w:iCs/>
+        </w:rPr>
+        <w:t>Patient Administration System</w:t>
+      </w:r>
+      <w:r>
+        <w:t xml:space="preserve">, and a citizen using the NHS app will both </w:t>
+      </w:r>
+      <w:r>
+        <w:t xml:space="preserve">be </w:t>
+      </w:r>
+      <w:r>
+        <w:t>transferring data to and from the PDS.</w:t>
+      </w:r>
+    </w:p>
+    <w:p>
+      <w:r>
+        <w:lastRenderedPageBreak/>
+        <w:t xml:space="preserve">GP surgeries </w:t>
+      </w:r>
+      <w:r>
+        <w:t>need to</w:t>
+      </w:r>
+      <w:r>
+        <w:t xml:space="preserve"> </w:t>
+      </w:r>
+      <w:r>
+        <w:t xml:space="preserve">often interact with the PDS. </w:t>
+      </w:r>
+      <w:r>
+        <w:t xml:space="preserve">To do this, they will have a </w:t>
+      </w:r>
+      <w:r>
+        <w:t xml:space="preserve">standardised system in their network. </w:t>
+      </w:r>
+      <w:r>
+        <w:t>T</w:t>
+      </w:r>
+      <w:r>
+        <w:t xml:space="preserve">he three most used are </w:t>
+      </w:r>
+      <w:r>
+        <w:rPr>
+          <w:i/>
+          <w:iCs/>
+        </w:rPr>
+        <w:t>EMIS Web, SystmOne</w:t>
+      </w:r>
+      <w:r>
+        <w:rPr>
+          <w:i/>
+          <w:iCs/>
+        </w:rPr>
+        <w:t xml:space="preserve"> </w:t>
+      </w:r>
+      <w:r>
+        <w:t>(TPP, 2024)</w:t>
+      </w:r>
+      <w:r>
+        <w:rPr>
+          <w:i/>
+          <w:iCs/>
+        </w:rPr>
+        <w:t xml:space="preserve"> </w:t>
+      </w:r>
+      <w:r>
+        <w:t xml:space="preserve">and </w:t>
+      </w:r>
+      <w:r>
+        <w:rPr>
+          <w:i/>
+          <w:iCs/>
+        </w:rPr>
+        <w:t>Vision</w:t>
+      </w:r>
+      <w:r>
+        <w:rPr>
+          <w:i/>
+          <w:iCs/>
+        </w:rPr>
+        <w:t xml:space="preserve"> </w:t>
+      </w:r>
+      <w:r>
+        <w:t>(GP Training Support, 20</w:t>
+      </w:r>
+      <w:r>
+        <w:t>16)</w:t>
+      </w:r>
+      <w:r>
+        <w:rPr>
+          <w:i/>
+          <w:iCs/>
+        </w:rPr>
+        <w:t xml:space="preserve">. </w:t>
+      </w:r>
+      <w:r>
+        <w:t xml:space="preserve">These products bear </w:t>
+      </w:r>
+      <w:r>
+        <w:t xml:space="preserve">a resemblance </w:t>
+      </w:r>
+      <w:r>
+        <w:t xml:space="preserve">to the </w:t>
+      </w:r>
+      <w:r>
+        <w:t>dashboard</w:t>
+      </w:r>
+      <w:r>
+        <w:t xml:space="preserve"> which we will be </w:t>
+      </w:r>
+      <w:r>
+        <w:t>looking to develop.</w:t>
+      </w:r>
+    </w:p>
+    <w:p>
+      <w:pPr>
+        <w:rPr>
+          <w:i/>
+          <w:iCs/>
+        </w:rPr>
+      </w:pPr>
+      <w:r>
+        <w:rPr>
+          <w:i/>
+          <w:iCs/>
+        </w:rPr>
+        <w:t>SystmOne:</w:t>
+      </w:r>
+    </w:p>
+    <w:p>
+      <w:r>
+        <w:t xml:space="preserve">SystmOne </w:t>
+      </w:r>
+      <w:r>
+        <w:t xml:space="preserve">facilitates access to both patients and medical staff. </w:t>
+      </w:r>
+      <w:r>
+        <w:t>Patients can use the service to register</w:t>
+      </w:r>
+      <w:r>
+        <w:t xml:space="preserve"> or change their personal details, as well as being able to </w:t>
+      </w:r>
+      <w:r>
+        <w:t>order prescriptio</w:t>
+      </w:r>
+      <w:r>
+        <w:t xml:space="preserve">ns. </w:t>
+      </w:r>
+    </w:p>
+    <w:p>
+      <w:r>
+        <w:t xml:space="preserve">The </w:t>
+      </w:r>
+      <w:r>
+        <w:t>staff</w:t>
+      </w:r>
+      <w:r>
+        <w:t xml:space="preserve"> can use the service to view patient records, and add any updates about recent appointments or changes to medication. </w:t>
+      </w:r>
+      <w:r>
+        <w:t xml:space="preserve">There </w:t>
+      </w:r>
+      <w:r>
+        <w:t xml:space="preserve">is also </w:t>
+      </w:r>
+      <w:r>
+        <w:t>plenty of functionality to produce reports on the data</w:t>
+      </w:r>
+      <w:r>
+        <w:t>:</w:t>
+      </w:r>
+    </w:p>
+    <w:p>
+      <w:pPr>
+        <w:pStyle w:val="ListParagraph"/>
+        <w:numPr>
+          <w:ilvl w:val="0"/>
+          <w:numId w:val="1"/>
+        </w:numPr>
+      </w:pPr>
+      <w:r>
+        <w:t>Clinical Reports</w:t>
+      </w:r>
+    </w:p>
+    <w:p>
+      <w:pPr>
+        <w:pStyle w:val="ListParagraph"/>
+        <w:numPr>
+          <w:ilvl w:val="1"/>
+          <w:numId w:val="1"/>
+        </w:numPr>
+      </w:pPr>
+      <w:r>
+        <w:t xml:space="preserve">Reports </w:t>
+      </w:r>
+      <w:r>
+        <w:t>created for local use, using whatever data is required.</w:t>
+      </w:r>
+    </w:p>
+    <w:p>
+      <w:pPr>
+        <w:pStyle w:val="ListParagraph"/>
+        <w:numPr>
+          <w:ilvl w:val="1"/>
+          <w:numId w:val="1"/>
+        </w:numPr>
+      </w:pPr>
+      <w:r>
+        <w:t xml:space="preserve">i.e. </w:t>
+      </w:r>
+      <w:r>
+        <w:t>A report on one GP surge</w:t>
+      </w:r>
+      <w:r>
+        <w:t>ry’s new admissions during February.</w:t>
+      </w:r>
+    </w:p>
+    <w:p>
+      <w:pPr>
+        <w:pStyle w:val="ListParagraph"/>
+        <w:numPr>
+          <w:ilvl w:val="0"/>
+          <w:numId w:val="1"/>
+        </w:numPr>
+      </w:pPr>
+      <w:r>
+        <w:t>National Reports</w:t>
+      </w:r>
+    </w:p>
+    <w:p>
+      <w:pPr>
+        <w:pStyle w:val="ListParagraph"/>
+        <w:numPr>
+          <w:ilvl w:val="1"/>
+          <w:numId w:val="1"/>
+        </w:numPr>
+      </w:pPr>
+      <w:r>
+        <w:t>Reports intended to be viewed by many entities nationally.</w:t>
+      </w:r>
+    </w:p>
+    <w:p>
+      <w:pPr>
+        <w:pStyle w:val="ListParagraph"/>
+        <w:numPr>
+          <w:ilvl w:val="1"/>
+          <w:numId w:val="1"/>
+        </w:numPr>
+      </w:pPr>
+      <w:r>
+        <w:t xml:space="preserve">Will </w:t>
+      </w:r>
+      <w:r>
+        <w:t xml:space="preserve">uphold national standards </w:t>
+      </w:r>
+      <w:r>
+        <w:t>of report structure.</w:t>
+      </w:r>
+    </w:p>
+    <w:p>
+      <w:pPr>
+        <w:pStyle w:val="ListParagraph"/>
+        <w:numPr>
+          <w:ilvl w:val="0"/>
+          <w:numId w:val="1"/>
+        </w:numPr>
+      </w:pPr>
+      <w:r>
+        <w:t>Strategic Reporting</w:t>
+      </w:r>
+    </w:p>
+    <w:p>
+      <w:pPr>
+        <w:pStyle w:val="ListParagraph"/>
+        <w:numPr>
+          <w:ilvl w:val="1"/>
+          <w:numId w:val="1"/>
+        </w:numPr>
+      </w:pPr>
+      <w:r>
+        <w:t>Bulk data extract for use in another application, or to be sent to another organisation.</w:t>
+      </w:r>
+      <w:r>
+        <w:t xml:space="preserve"> </w:t>
+      </w:r>
+    </w:p>
+    <w:p>
+      <w:r>
+        <w:t xml:space="preserve">These features </w:t>
+      </w:r>
+      <w:r>
+        <w:t>allow medical staff to</w:t>
+      </w:r>
+      <w:r>
+        <w:t xml:space="preserve"> produce any required </w:t>
+      </w:r>
+      <w:r>
+        <w:t xml:space="preserve">reports quickly and effectively. This is especially true </w:t>
+      </w:r>
+      <w:r>
+        <w:t xml:space="preserve">when </w:t>
+      </w:r>
+      <w:r>
+        <w:t xml:space="preserve">compared to </w:t>
+      </w:r>
+      <w:r>
+        <w:t xml:space="preserve">before digitalisation, </w:t>
+      </w:r>
+      <w:r>
+        <w:t xml:space="preserve">where the NHS would have to collate data from </w:t>
+      </w:r>
+      <w:r>
+        <w:t>however many surgeries/hospitals throughout the UK.</w:t>
+      </w:r>
+    </w:p>
+    <w:p/>
+    <w:p>
+      <w:pPr>
+        <w:rPr>
+          <w:rFonts w:cstheme="minorHAnsi"/>
+          <w:shd w:val="clear" w:color="auto" w:fill="FFFFFF"/>
+        </w:rPr>
+      </w:pPr>
+    </w:p>
+    <w:p>
+      <w:pPr>
+        <w:pStyle w:val="Heading2"/>
       </w:pPr>
       <w:r>
         <w:t>References:</w:t>
@@ -667,7 +1079,7 @@
         </w:rPr>
         <w:t xml:space="preserve"> [online]. Available from: </w:t>
       </w:r>
-      <w:hyperlink r:id="rId4" w:history="1">
+      <w:hyperlink r:id="rId5" w:history="1">
         <w:r>
           <w:rPr>
             <w:rStyle w:val="Hyperlink"/>
@@ -782,44 +1194,14 @@
           <w:szCs w:val="22"/>
         </w:rPr>
       </w:pPr>
-      <w:proofErr w:type="spellStart"/>
-      <w:r>
-        <w:rPr>
-          <w:rFonts w:asciiTheme="minorHAnsi" w:hAnsiTheme="minorHAnsi" w:cstheme="minorHAnsi"/>
-          <w:sz w:val="22"/>
-          <w:szCs w:val="22"/>
-        </w:rPr>
-        <w:lastRenderedPageBreak/>
-        <w:t>Karrenbauer</w:t>
-      </w:r>
-      <w:proofErr w:type="spellEnd"/>
-      <w:r>
-        <w:rPr>
-          <w:rFonts w:asciiTheme="minorHAnsi" w:hAnsiTheme="minorHAnsi" w:cstheme="minorHAnsi"/>
-          <w:sz w:val="22"/>
-          <w:szCs w:val="22"/>
-        </w:rPr>
-        <w:t xml:space="preserve">, J., </w:t>
-      </w:r>
-      <w:proofErr w:type="spellStart"/>
-      <w:r>
-        <w:rPr>
-          <w:rFonts w:asciiTheme="minorHAnsi" w:hAnsiTheme="minorHAnsi" w:cstheme="minorHAnsi"/>
-          <w:sz w:val="22"/>
-          <w:szCs w:val="22"/>
-        </w:rPr>
-        <w:t>Wiesche</w:t>
-      </w:r>
-      <w:proofErr w:type="spellEnd"/>
-      <w:r>
-        <w:rPr>
-          <w:rFonts w:asciiTheme="minorHAnsi" w:hAnsiTheme="minorHAnsi" w:cstheme="minorHAnsi"/>
-          <w:sz w:val="22"/>
-          <w:szCs w:val="22"/>
-        </w:rPr>
-        <w:t>, M. and Krcmar, H. (2019) Understanding the Benefits of Agile Software Development in Regulated Environments. </w:t>
-      </w:r>
-      <w:proofErr w:type="spellStart"/>
+      <w:r>
+        <w:rPr>
+          <w:rFonts w:asciiTheme="minorHAnsi" w:hAnsiTheme="minorHAnsi" w:cstheme="minorHAnsi"/>
+          <w:sz w:val="22"/>
+          <w:szCs w:val="22"/>
+        </w:rPr>
+        <w:t>Karrenbauer, J., Wiesche, M. and Krcmar, H. (2019) Understanding the Benefits of Agile Software Development in Regulated Environments. </w:t>
+      </w:r>
       <w:r>
         <w:rPr>
           <w:rFonts w:asciiTheme="minorHAnsi" w:hAnsiTheme="minorHAnsi" w:cstheme="minorHAnsi"/>
@@ -828,18 +1210,7 @@
           <w:sz w:val="22"/>
           <w:szCs w:val="22"/>
         </w:rPr>
-        <w:t>Wirtschaftsinformatik</w:t>
-      </w:r>
-      <w:proofErr w:type="spellEnd"/>
-      <w:r>
-        <w:rPr>
-          <w:rFonts w:asciiTheme="minorHAnsi" w:hAnsiTheme="minorHAnsi" w:cstheme="minorHAnsi"/>
-          <w:i/>
-          <w:iCs/>
-          <w:sz w:val="22"/>
-          <w:szCs w:val="22"/>
-        </w:rPr>
-        <w:t xml:space="preserve"> 2019 Proceedings</w:t>
+        <w:t>Wirtschaftsinformatik 2019 Proceedings</w:t>
       </w:r>
       <w:r>
         <w:rPr>
@@ -849,7 +1220,7 @@
         </w:rPr>
         <w:t xml:space="preserve"> [online]. Available from: </w:t>
       </w:r>
-      <w:hyperlink r:id="rId5" w:history="1">
+      <w:hyperlink r:id="rId6" w:history="1">
         <w:r>
           <w:rPr>
             <w:rStyle w:val="Hyperlink"/>
@@ -921,27 +1292,360 @@
           <w:sz w:val="22"/>
           <w:szCs w:val="22"/>
         </w:rPr>
-        <w:t>. November 2020 [online]. Available from: https://scrumguides.org/scrum-guide.html.</w:t>
+        <w:t xml:space="preserve">. November 2020 [online]. Available from: </w:t>
+      </w:r>
+      <w:hyperlink r:id="rId7" w:history="1">
+        <w:r>
+          <w:rPr>
+            <w:rStyle w:val="Hyperlink"/>
+            <w:rFonts w:asciiTheme="minorHAnsi" w:hAnsiTheme="minorHAnsi" w:cstheme="minorHAnsi"/>
+            <w:sz w:val="22"/>
+            <w:szCs w:val="22"/>
+          </w:rPr>
+          <w:t>https://scrumguides.org/scrum-guide.html</w:t>
+        </w:r>
+      </w:hyperlink>
+      <w:r>
+        <w:rPr>
+          <w:rFonts w:asciiTheme="minorHAnsi" w:hAnsiTheme="minorHAnsi" w:cstheme="minorHAnsi"/>
+          <w:sz w:val="22"/>
+          <w:szCs w:val="22"/>
+        </w:rPr>
+        <w:t>.</w:t>
       </w:r>
     </w:p>
     <w:p>
       <w:pPr>
         <w:pStyle w:val="NormalWeb"/>
-        <w:rPr>
-          <w:rFonts w:ascii="Calibri" w:hAnsi="Calibri" w:cs="Calibri"/>
-          <w:color w:val="000000"/>
-          <w:sz w:val="27"/>
-          <w:szCs w:val="27"/>
-        </w:rPr>
-      </w:pPr>
-      <w:r>
-        <w:rPr>
-          <w:rFonts w:ascii="Calibri" w:hAnsi="Calibri" w:cs="Calibri"/>
-          <w:color w:val="000000"/>
-          <w:sz w:val="27"/>
-          <w:szCs w:val="27"/>
-        </w:rPr>
-        <w:t>‌</w:t>
+        <w:spacing w:before="0" w:beforeAutospacing="0" w:after="0" w:afterAutospacing="0" w:line="360" w:lineRule="atLeast"/>
+        <w:rPr>
+          <w:rFonts w:asciiTheme="minorHAnsi" w:hAnsiTheme="minorHAnsi" w:cstheme="minorHAnsi"/>
+          <w:sz w:val="22"/>
+          <w:szCs w:val="22"/>
+        </w:rPr>
+      </w:pPr>
+    </w:p>
+    <w:p>
+      <w:pPr>
+        <w:pStyle w:val="NormalWeb"/>
+        <w:spacing w:before="0" w:beforeAutospacing="0" w:after="0" w:afterAutospacing="0" w:line="360" w:lineRule="atLeast"/>
+        <w:rPr>
+          <w:rFonts w:asciiTheme="minorHAnsi" w:hAnsiTheme="minorHAnsi" w:cstheme="minorHAnsi"/>
+          <w:sz w:val="22"/>
+          <w:szCs w:val="22"/>
+        </w:rPr>
+      </w:pPr>
+      <w:r>
+        <w:rPr>
+          <w:rFonts w:asciiTheme="minorHAnsi" w:hAnsiTheme="minorHAnsi" w:cstheme="minorHAnsi"/>
+          <w:sz w:val="22"/>
+          <w:szCs w:val="22"/>
+        </w:rPr>
+        <w:lastRenderedPageBreak/>
+        <w:t>NHS</w:t>
+      </w:r>
+      <w:r>
+        <w:rPr>
+          <w:rFonts w:asciiTheme="minorHAnsi" w:hAnsiTheme="minorHAnsi" w:cstheme="minorHAnsi"/>
+          <w:sz w:val="22"/>
+          <w:szCs w:val="22"/>
+        </w:rPr>
+        <w:t xml:space="preserve"> (20</w:t>
+      </w:r>
+      <w:r>
+        <w:rPr>
+          <w:rFonts w:asciiTheme="minorHAnsi" w:hAnsiTheme="minorHAnsi" w:cstheme="minorHAnsi"/>
+          <w:sz w:val="22"/>
+          <w:szCs w:val="22"/>
+        </w:rPr>
+        <w:t>24</w:t>
+      </w:r>
+      <w:r>
+        <w:rPr>
+          <w:rFonts w:asciiTheme="minorHAnsi" w:hAnsiTheme="minorHAnsi" w:cstheme="minorHAnsi"/>
+          <w:sz w:val="22"/>
+          <w:szCs w:val="22"/>
+        </w:rPr>
+        <w:t xml:space="preserve">) </w:t>
+      </w:r>
+      <w:r>
+        <w:rPr>
+          <w:rFonts w:asciiTheme="minorHAnsi" w:hAnsiTheme="minorHAnsi" w:cstheme="minorHAnsi"/>
+          <w:sz w:val="22"/>
+          <w:szCs w:val="22"/>
+        </w:rPr>
+        <w:t>Personal Demographics Service</w:t>
+      </w:r>
+      <w:r>
+        <w:rPr>
+          <w:rFonts w:asciiTheme="minorHAnsi" w:hAnsiTheme="minorHAnsi" w:cstheme="minorHAnsi"/>
+          <w:sz w:val="22"/>
+          <w:szCs w:val="22"/>
+        </w:rPr>
+        <w:t>.</w:t>
+      </w:r>
+      <w:r>
+        <w:rPr>
+          <w:rFonts w:asciiTheme="minorHAnsi" w:hAnsiTheme="minorHAnsi" w:cstheme="minorHAnsi"/>
+          <w:sz w:val="22"/>
+          <w:szCs w:val="22"/>
+        </w:rPr>
+        <w:t xml:space="preserve"> </w:t>
+      </w:r>
+      <w:r>
+        <w:rPr>
+          <w:rFonts w:asciiTheme="minorHAnsi" w:hAnsiTheme="minorHAnsi" w:cstheme="minorHAnsi"/>
+          <w:sz w:val="22"/>
+          <w:szCs w:val="22"/>
+        </w:rPr>
+        <w:t xml:space="preserve">Available from: </w:t>
+      </w:r>
+      <w:r>
+        <w:rPr>
+          <w:rFonts w:asciiTheme="minorHAnsi" w:hAnsiTheme="minorHAnsi" w:cstheme="minorHAnsi"/>
+          <w:sz w:val="22"/>
+          <w:szCs w:val="22"/>
+        </w:rPr>
+        <w:t>https://digital.nhs.uk/services/personal-demographics-service</w:t>
+      </w:r>
+      <w:r>
+        <w:rPr>
+          <w:rFonts w:asciiTheme="minorHAnsi" w:hAnsiTheme="minorHAnsi" w:cstheme="minorHAnsi"/>
+          <w:sz w:val="22"/>
+          <w:szCs w:val="22"/>
+        </w:rPr>
+        <w:t xml:space="preserve"> </w:t>
+      </w:r>
+      <w:r>
+        <w:rPr>
+          <w:rFonts w:asciiTheme="minorHAnsi" w:hAnsiTheme="minorHAnsi" w:cstheme="minorHAnsi"/>
+          <w:sz w:val="22"/>
+          <w:szCs w:val="22"/>
+        </w:rPr>
+        <w:t xml:space="preserve">[Accessed </w:t>
+      </w:r>
+      <w:r>
+        <w:rPr>
+          <w:rFonts w:asciiTheme="minorHAnsi" w:hAnsiTheme="minorHAnsi" w:cstheme="minorHAnsi"/>
+          <w:sz w:val="22"/>
+          <w:szCs w:val="22"/>
+        </w:rPr>
+        <w:t>11/02/2024</w:t>
+      </w:r>
+      <w:r>
+        <w:rPr>
+          <w:rFonts w:asciiTheme="minorHAnsi" w:hAnsiTheme="minorHAnsi" w:cstheme="minorHAnsi"/>
+          <w:sz w:val="22"/>
+          <w:szCs w:val="22"/>
+        </w:rPr>
+        <w:t>].</w:t>
+      </w:r>
+    </w:p>
+    <w:p>
+      <w:pPr>
+        <w:pStyle w:val="NormalWeb"/>
+        <w:spacing w:before="0" w:beforeAutospacing="0" w:after="0" w:afterAutospacing="0" w:line="360" w:lineRule="atLeast"/>
+        <w:rPr>
+          <w:rFonts w:asciiTheme="minorHAnsi" w:hAnsiTheme="minorHAnsi" w:cstheme="minorHAnsi"/>
+          <w:sz w:val="22"/>
+          <w:szCs w:val="22"/>
+        </w:rPr>
+      </w:pPr>
+    </w:p>
+    <w:p>
+      <w:pPr>
+        <w:pStyle w:val="NormalWeb"/>
+        <w:spacing w:before="0" w:beforeAutospacing="0" w:after="0" w:afterAutospacing="0" w:line="360" w:lineRule="atLeast"/>
+        <w:rPr>
+          <w:rFonts w:asciiTheme="minorHAnsi" w:hAnsiTheme="minorHAnsi" w:cstheme="minorHAnsi"/>
+          <w:sz w:val="22"/>
+          <w:szCs w:val="22"/>
+        </w:rPr>
+      </w:pPr>
+      <w:r>
+        <w:rPr>
+          <w:rFonts w:asciiTheme="minorHAnsi" w:hAnsiTheme="minorHAnsi" w:cstheme="minorHAnsi"/>
+          <w:sz w:val="22"/>
+          <w:szCs w:val="22"/>
+        </w:rPr>
+        <w:t>GP Training Support (20</w:t>
+      </w:r>
+      <w:r>
+        <w:rPr>
+          <w:rFonts w:asciiTheme="minorHAnsi" w:hAnsiTheme="minorHAnsi" w:cstheme="minorHAnsi"/>
+          <w:sz w:val="22"/>
+          <w:szCs w:val="22"/>
+        </w:rPr>
+        <w:t>16</w:t>
+      </w:r>
+      <w:r>
+        <w:rPr>
+          <w:rFonts w:asciiTheme="minorHAnsi" w:hAnsiTheme="minorHAnsi" w:cstheme="minorHAnsi"/>
+          <w:sz w:val="22"/>
+          <w:szCs w:val="22"/>
+        </w:rPr>
+        <w:t>) Computer systems in general practice</w:t>
+      </w:r>
+      <w:r>
+        <w:rPr>
+          <w:rFonts w:asciiTheme="minorHAnsi" w:hAnsiTheme="minorHAnsi" w:cstheme="minorHAnsi"/>
+          <w:sz w:val="22"/>
+          <w:szCs w:val="22"/>
+        </w:rPr>
+        <w:t xml:space="preserve">. Available from: </w:t>
+      </w:r>
+      <w:r>
+        <w:rPr>
+          <w:rFonts w:asciiTheme="minorHAnsi" w:hAnsiTheme="minorHAnsi" w:cstheme="minorHAnsi"/>
+          <w:sz w:val="22"/>
+          <w:szCs w:val="22"/>
+        </w:rPr>
+        <w:t xml:space="preserve"> </w:t>
+      </w:r>
+      <w:hyperlink r:id="rId8" w:history="1">
+        <w:r>
+          <w:rPr>
+            <w:rStyle w:val="Hyperlink"/>
+            <w:rFonts w:asciiTheme="minorHAnsi" w:hAnsiTheme="minorHAnsi" w:cstheme="minorHAnsi"/>
+            <w:sz w:val="22"/>
+            <w:szCs w:val="22"/>
+          </w:rPr>
+          <w:t>https://gptraining.info/computer-systems-practice/#:~:text=The%20main%20systems%20are%20EMIS%20Web%2C%20SystmOne%2C%20and%20Vision</w:t>
+        </w:r>
+      </w:hyperlink>
+      <w:r>
+        <w:rPr>
+          <w:rFonts w:asciiTheme="minorHAnsi" w:hAnsiTheme="minorHAnsi" w:cstheme="minorHAnsi"/>
+          <w:sz w:val="22"/>
+          <w:szCs w:val="22"/>
+        </w:rPr>
+        <w:t>.</w:t>
+      </w:r>
+      <w:r>
+        <w:rPr>
+          <w:rFonts w:asciiTheme="minorHAnsi" w:hAnsiTheme="minorHAnsi" w:cstheme="minorHAnsi"/>
+          <w:sz w:val="22"/>
+          <w:szCs w:val="22"/>
+        </w:rPr>
+        <w:t xml:space="preserve"> [</w:t>
+      </w:r>
+      <w:r>
+        <w:rPr>
+          <w:rFonts w:asciiTheme="minorHAnsi" w:hAnsiTheme="minorHAnsi" w:cstheme="minorHAnsi"/>
+          <w:sz w:val="22"/>
+          <w:szCs w:val="22"/>
+        </w:rPr>
+        <w:t>Accessed 11/02/2024].</w:t>
+      </w:r>
+    </w:p>
+    <w:p>
+      <w:pPr>
+        <w:pStyle w:val="NormalWeb"/>
+        <w:spacing w:before="0" w:beforeAutospacing="0" w:after="0" w:afterAutospacing="0" w:line="360" w:lineRule="atLeast"/>
+        <w:rPr>
+          <w:rFonts w:asciiTheme="minorHAnsi" w:hAnsiTheme="minorHAnsi" w:cstheme="minorHAnsi"/>
+          <w:sz w:val="22"/>
+          <w:szCs w:val="22"/>
+        </w:rPr>
+      </w:pPr>
+    </w:p>
+    <w:p>
+      <w:pPr>
+        <w:pStyle w:val="NormalWeb"/>
+        <w:spacing w:before="0" w:beforeAutospacing="0" w:after="0" w:afterAutospacing="0" w:line="360" w:lineRule="atLeast"/>
+        <w:rPr>
+          <w:rFonts w:asciiTheme="minorHAnsi" w:hAnsiTheme="minorHAnsi" w:cstheme="minorHAnsi"/>
+          <w:sz w:val="22"/>
+          <w:szCs w:val="22"/>
+        </w:rPr>
+      </w:pPr>
+      <w:r>
+        <w:rPr>
+          <w:rFonts w:asciiTheme="minorHAnsi" w:hAnsiTheme="minorHAnsi" w:cstheme="minorHAnsi"/>
+          <w:sz w:val="22"/>
+          <w:szCs w:val="22"/>
+        </w:rPr>
+        <w:t>TPP</w:t>
+      </w:r>
+      <w:r>
+        <w:rPr>
+          <w:rFonts w:asciiTheme="minorHAnsi" w:hAnsiTheme="minorHAnsi" w:cstheme="minorHAnsi"/>
+          <w:sz w:val="22"/>
+          <w:szCs w:val="22"/>
+        </w:rPr>
+        <w:t xml:space="preserve"> (20</w:t>
+      </w:r>
+      <w:r>
+        <w:rPr>
+          <w:rFonts w:asciiTheme="minorHAnsi" w:hAnsiTheme="minorHAnsi" w:cstheme="minorHAnsi"/>
+          <w:sz w:val="22"/>
+          <w:szCs w:val="22"/>
+        </w:rPr>
+        <w:t>24</w:t>
+      </w:r>
+      <w:r>
+        <w:rPr>
+          <w:rFonts w:asciiTheme="minorHAnsi" w:hAnsiTheme="minorHAnsi" w:cstheme="minorHAnsi"/>
+          <w:sz w:val="22"/>
+          <w:szCs w:val="22"/>
+        </w:rPr>
+        <w:t xml:space="preserve">) </w:t>
+      </w:r>
+      <w:r>
+        <w:rPr>
+          <w:rFonts w:asciiTheme="minorHAnsi" w:hAnsiTheme="minorHAnsi" w:cstheme="minorHAnsi"/>
+          <w:sz w:val="22"/>
+          <w:szCs w:val="22"/>
+        </w:rPr>
+        <w:t>SystmOne</w:t>
+      </w:r>
+      <w:r>
+        <w:rPr>
+          <w:rFonts w:asciiTheme="minorHAnsi" w:hAnsiTheme="minorHAnsi" w:cstheme="minorHAnsi"/>
+          <w:sz w:val="22"/>
+          <w:szCs w:val="22"/>
+        </w:rPr>
+        <w:t xml:space="preserve">. Available from: </w:t>
+      </w:r>
+      <w:r>
+        <w:rPr>
+          <w:rFonts w:asciiTheme="minorHAnsi" w:hAnsiTheme="minorHAnsi" w:cstheme="minorHAnsi"/>
+          <w:sz w:val="22"/>
+          <w:szCs w:val="22"/>
+        </w:rPr>
+        <w:t>https://tpp-uk.com/products/</w:t>
+      </w:r>
+      <w:r>
+        <w:rPr>
+          <w:rFonts w:asciiTheme="minorHAnsi" w:hAnsiTheme="minorHAnsi" w:cstheme="minorHAnsi"/>
+          <w:sz w:val="22"/>
+          <w:szCs w:val="22"/>
+        </w:rPr>
+        <w:t xml:space="preserve"> </w:t>
+      </w:r>
+      <w:r>
+        <w:rPr>
+          <w:rFonts w:asciiTheme="minorHAnsi" w:hAnsiTheme="minorHAnsi" w:cstheme="minorHAnsi"/>
+          <w:sz w:val="22"/>
+          <w:szCs w:val="22"/>
+        </w:rPr>
+        <w:t xml:space="preserve">[Accessed </w:t>
+      </w:r>
+      <w:r>
+        <w:rPr>
+          <w:rFonts w:asciiTheme="minorHAnsi" w:hAnsiTheme="minorHAnsi" w:cstheme="minorHAnsi"/>
+          <w:sz w:val="22"/>
+          <w:szCs w:val="22"/>
+        </w:rPr>
+        <w:t>11/02/2024</w:t>
+      </w:r>
+      <w:r>
+        <w:rPr>
+          <w:rFonts w:asciiTheme="minorHAnsi" w:hAnsiTheme="minorHAnsi" w:cstheme="minorHAnsi"/>
+          <w:sz w:val="22"/>
+          <w:szCs w:val="22"/>
+        </w:rPr>
+        <w:t>].</w:t>
       </w:r>
     </w:p>
     <w:p>
@@ -1048,6 +1752,127 @@
     </w:sectPr>
   </w:body>
 </w:document>
+</file>
+
+<file path=word/numbering.xml><?xml version="1.0" encoding="utf-8"?>
+<w:numbering xmlns:wpc="http://schemas.microsoft.com/office/word/2010/wordprocessingCanvas" xmlns:cx="http://schemas.microsoft.com/office/drawing/2014/chartex" xmlns:cx1="http://schemas.microsoft.com/office/drawing/2015/9/8/chartex" xmlns:cx2="http://schemas.microsoft.com/office/drawing/2015/10/21/chartex" xmlns:cx3="http://schemas.microsoft.com/office/drawing/2016/5/9/chartex" xmlns:cx4="http://schemas.microsoft.com/office/drawing/2016/5/10/chartex" xmlns:cx5="http://schemas.microsoft.com/office/drawing/2016/5/11/chartex" xmlns:cx6="http://schemas.microsoft.com/office/drawing/2016/5/12/chartex" xmlns:cx7="http://schemas.microsoft.com/office/drawing/2016/5/13/chartex" xmlns:cx8="http://schemas.microsoft.com/office/drawing/2016/5/14/chartex" xmlns:mc="http://schemas.openxmlformats.org/markup-compatibility/2006" xmlns:aink="http://schemas.microsoft.com/office/drawing/2016/ink" xmlns:am3d="http://schemas.microsoft.com/office/drawing/2017/model3d" xmlns:o="urn:schemas-microsoft-com:office:office" xmlns:oel="http://schemas.microsoft.com/office/2019/extlst" xmlns:r="http://schemas.openxmlformats.org/officeDocument/2006/relationships" xmlns:m="http://schemas.openxmlformats.org/officeDocument/2006/math" xmlns:v="urn:schemas-microsoft-com:vml" xmlns:wp14="http://schemas.microsoft.com/office/word/2010/wordprocessingDrawing" xmlns:wp="http://schemas.openxmlformats.org/drawingml/2006/wordprocessingDrawing" xmlns:w10="urn:schemas-microsoft-com:office:word" xmlns:w="http://schemas.openxmlformats.org/wordprocessingml/2006/main" xmlns:w14="http://schemas.microsoft.com/office/word/2010/wordml" xmlns:w15="http://schemas.microsoft.com/office/word/2012/wordml" xmlns:w16cex="http://schemas.microsoft.com/office/word/2018/wordml/cex" xmlns:w16cid="http://schemas.microsoft.com/office/word/2016/wordml/cid" xmlns:w16="http://schemas.microsoft.com/office/word/2018/wordml" xmlns:w16sdtdh="http://schemas.microsoft.com/office/word/2020/wordml/sdtdatahash" xmlns:w16se="http://schemas.microsoft.com/office/word/2015/wordml/symex" xmlns:wpg="http://schemas.microsoft.com/office/word/2010/wordprocessingGroup" xmlns:wpi="http://schemas.microsoft.com/office/word/2010/wordprocessingInk" xmlns:wne="http://schemas.microsoft.com/office/word/2006/wordml" xmlns:wps="http://schemas.microsoft.com/office/word/2010/wordprocessingShape" mc:Ignorable="w14 w15 w16se w16cid w16 w16cex w16sdtdh wp14">
+  <w:abstractNum w:abstractNumId="0" w15:restartNumberingAfterBreak="0">
+    <w:nsid w:val="04420A98"/>
+    <w:multiLevelType w:val="hybridMultilevel"/>
+    <w:tmpl w:val="4ADE882A"/>
+    <w:lvl w:ilvl="0" w:tplc="08090001">
+      <w:start w:val="1"/>
+      <w:numFmt w:val="bullet"/>
+      <w:lvlText w:val=""/>
+      <w:lvlJc w:val="left"/>
+      <w:pPr>
+        <w:ind w:left="720" w:hanging="360"/>
+      </w:pPr>
+      <w:rPr>
+        <w:rFonts w:ascii="Symbol" w:hAnsi="Symbol" w:hint="default"/>
+      </w:rPr>
+    </w:lvl>
+    <w:lvl w:ilvl="1" w:tplc="08090003">
+      <w:start w:val="1"/>
+      <w:numFmt w:val="bullet"/>
+      <w:lvlText w:val="o"/>
+      <w:lvlJc w:val="left"/>
+      <w:pPr>
+        <w:ind w:left="1440" w:hanging="360"/>
+      </w:pPr>
+      <w:rPr>
+        <w:rFonts w:ascii="Courier New" w:hAnsi="Courier New" w:cs="Courier New" w:hint="default"/>
+      </w:rPr>
+    </w:lvl>
+    <w:lvl w:ilvl="2" w:tplc="08090005" w:tentative="1">
+      <w:start w:val="1"/>
+      <w:numFmt w:val="bullet"/>
+      <w:lvlText w:val=""/>
+      <w:lvlJc w:val="left"/>
+      <w:pPr>
+        <w:ind w:left="2160" w:hanging="360"/>
+      </w:pPr>
+      <w:rPr>
+        <w:rFonts w:ascii="Wingdings" w:hAnsi="Wingdings" w:hint="default"/>
+      </w:rPr>
+    </w:lvl>
+    <w:lvl w:ilvl="3" w:tplc="08090001" w:tentative="1">
+      <w:start w:val="1"/>
+      <w:numFmt w:val="bullet"/>
+      <w:lvlText w:val=""/>
+      <w:lvlJc w:val="left"/>
+      <w:pPr>
+        <w:ind w:left="2880" w:hanging="360"/>
+      </w:pPr>
+      <w:rPr>
+        <w:rFonts w:ascii="Symbol" w:hAnsi="Symbol" w:hint="default"/>
+      </w:rPr>
+    </w:lvl>
+    <w:lvl w:ilvl="4" w:tplc="08090003" w:tentative="1">
+      <w:start w:val="1"/>
+      <w:numFmt w:val="bullet"/>
+      <w:lvlText w:val="o"/>
+      <w:lvlJc w:val="left"/>
+      <w:pPr>
+        <w:ind w:left="3600" w:hanging="360"/>
+      </w:pPr>
+      <w:rPr>
+        <w:rFonts w:ascii="Courier New" w:hAnsi="Courier New" w:cs="Courier New" w:hint="default"/>
+      </w:rPr>
+    </w:lvl>
+    <w:lvl w:ilvl="5" w:tplc="08090005" w:tentative="1">
+      <w:start w:val="1"/>
+      <w:numFmt w:val="bullet"/>
+      <w:lvlText w:val=""/>
+      <w:lvlJc w:val="left"/>
+      <w:pPr>
+        <w:ind w:left="4320" w:hanging="360"/>
+      </w:pPr>
+      <w:rPr>
+        <w:rFonts w:ascii="Wingdings" w:hAnsi="Wingdings" w:hint="default"/>
+      </w:rPr>
+    </w:lvl>
+    <w:lvl w:ilvl="6" w:tplc="08090001" w:tentative="1">
+      <w:start w:val="1"/>
+      <w:numFmt w:val="bullet"/>
+      <w:lvlText w:val=""/>
+      <w:lvlJc w:val="left"/>
+      <w:pPr>
+        <w:ind w:left="5040" w:hanging="360"/>
+      </w:pPr>
+      <w:rPr>
+        <w:rFonts w:ascii="Symbol" w:hAnsi="Symbol" w:hint="default"/>
+      </w:rPr>
+    </w:lvl>
+    <w:lvl w:ilvl="7" w:tplc="08090003" w:tentative="1">
+      <w:start w:val="1"/>
+      <w:numFmt w:val="bullet"/>
+      <w:lvlText w:val="o"/>
+      <w:lvlJc w:val="left"/>
+      <w:pPr>
+        <w:ind w:left="5760" w:hanging="360"/>
+      </w:pPr>
+      <w:rPr>
+        <w:rFonts w:ascii="Courier New" w:hAnsi="Courier New" w:cs="Courier New" w:hint="default"/>
+      </w:rPr>
+    </w:lvl>
+    <w:lvl w:ilvl="8" w:tplc="08090005" w:tentative="1">
+      <w:start w:val="1"/>
+      <w:numFmt w:val="bullet"/>
+      <w:lvlText w:val=""/>
+      <w:lvlJc w:val="left"/>
+      <w:pPr>
+        <w:ind w:left="6480" w:hanging="360"/>
+      </w:pPr>
+      <w:rPr>
+        <w:rFonts w:ascii="Wingdings" w:hAnsi="Wingdings" w:hint="default"/>
+      </w:rPr>
+    </w:lvl>
+  </w:abstractNum>
+  <w:num w:numId="1" w16cid:durableId="2141459717">
+    <w:abstractNumId w:val="0"/>
+  </w:num>
+</w:numbering>
 </file>
 
 <file path=word/styles.xml><?xml version="1.0" encoding="utf-8"?>
@@ -1494,6 +2319,28 @@
       <w:szCs w:val="26"/>
     </w:rPr>
   </w:style>
+  <w:style w:type="paragraph" w:styleId="Heading3">
+    <w:name w:val="heading 3"/>
+    <w:basedOn w:val="Normal"/>
+    <w:next w:val="Normal"/>
+    <w:link w:val="Heading3Char"/>
+    <w:uiPriority w:val="9"/>
+    <w:unhideWhenUsed/>
+    <w:qFormat/>
+    <w:rsid w:val="00F21992"/>
+    <w:pPr>
+      <w:keepNext/>
+      <w:keepLines/>
+      <w:spacing w:before="40" w:after="0"/>
+      <w:outlineLvl w:val="2"/>
+    </w:pPr>
+    <w:rPr>
+      <w:rFonts w:asciiTheme="majorHAnsi" w:eastAsiaTheme="majorEastAsia" w:hAnsiTheme="majorHAnsi" w:cstheme="majorBidi"/>
+      <w:color w:val="1F3763" w:themeColor="accent1" w:themeShade="7F"/>
+      <w:sz w:val="24"/>
+      <w:szCs w:val="24"/>
+    </w:rPr>
+  </w:style>
   <w:style w:type="character" w:default="1" w:styleId="DefaultParagraphFont">
     <w:name w:val="Default Paragraph Font"/>
     <w:uiPriority w:val="1"/>
@@ -1587,6 +2434,30 @@
     <w:rPr>
       <w:color w:val="605E5C"/>
       <w:shd w:val="clear" w:color="auto" w:fill="E1DFDD"/>
+    </w:rPr>
+  </w:style>
+  <w:style w:type="paragraph" w:styleId="ListParagraph">
+    <w:name w:val="List Paragraph"/>
+    <w:basedOn w:val="Normal"/>
+    <w:uiPriority w:val="34"/>
+    <w:qFormat/>
+    <w:rsid w:val="005B11EC"/>
+    <w:pPr>
+      <w:ind w:left="720"/>
+      <w:contextualSpacing/>
+    </w:pPr>
+  </w:style>
+  <w:style w:type="character" w:customStyle="1" w:styleId="Heading3Char">
+    <w:name w:val="Heading 3 Char"/>
+    <w:basedOn w:val="DefaultParagraphFont"/>
+    <w:link w:val="Heading3"/>
+    <w:uiPriority w:val="9"/>
+    <w:rsid w:val="00F21992"/>
+    <w:rPr>
+      <w:rFonts w:asciiTheme="majorHAnsi" w:eastAsiaTheme="majorEastAsia" w:hAnsiTheme="majorHAnsi" w:cstheme="majorBidi"/>
+      <w:color w:val="1F3763" w:themeColor="accent1" w:themeShade="7F"/>
+      <w:sz w:val="24"/>
+      <w:szCs w:val="24"/>
     </w:rPr>
   </w:style>
 </w:styles>

</xml_diff>

<commit_message>
adding more to related systems
</commit_message>
<xml_diff>
--- a/Report/Literature Review.docx
+++ b/Report/Literature Review.docx
@@ -1024,6 +1024,185 @@
     </w:p>
     <w:p/>
     <w:p>
+      <w:r>
+        <w:rPr>
+          <w:noProof/>
+        </w:rPr>
+        <w:lastRenderedPageBreak/>
+        <w:drawing>
+          <wp:inline distT="0" distB="0" distL="0" distR="0" wp14:anchorId="0FE14934" wp14:editId="18F0D974">
+            <wp:extent cx="5731510" cy="4108450"/>
+            <wp:effectExtent l="0" t="0" r="2540" b="6350"/>
+            <wp:docPr id="77444941" name="Picture 1" descr="Snap shot of the TPP SystmOne™ Clinical Record Viewer (CRV) system (TPP, 2011) a. Technical aspects of the TPP SystmOne™ Clinical Record Viewer (CRV) system"/>
+            <wp:cNvGraphicFramePr>
+              <a:graphicFrameLocks xmlns:a="http://schemas.openxmlformats.org/drawingml/2006/main" noChangeAspect="1"/>
+            </wp:cNvGraphicFramePr>
+            <a:graphic xmlns:a="http://schemas.openxmlformats.org/drawingml/2006/main">
+              <a:graphicData uri="http://schemas.openxmlformats.org/drawingml/2006/picture">
+                <pic:pic xmlns:pic="http://schemas.openxmlformats.org/drawingml/2006/picture">
+                  <pic:nvPicPr>
+                    <pic:cNvPr id="0" name="Picture 1" descr="Snap shot of the TPP SystmOne™ Clinical Record Viewer (CRV) system (TPP, 2011) a. Technical aspects of the TPP SystmOne™ Clinical Record Viewer (CRV) system"/>
+                    <pic:cNvPicPr>
+                      <a:picLocks noChangeAspect="1" noChangeArrowheads="1"/>
+                    </pic:cNvPicPr>
+                  </pic:nvPicPr>
+                  <pic:blipFill>
+                    <a:blip r:embed="rId5">
+                      <a:extLst>
+                        <a:ext uri="{28A0092B-C50C-407E-A947-70E740481C1C}">
+                          <a14:useLocalDpi xmlns:a14="http://schemas.microsoft.com/office/drawing/2010/main" val="0"/>
+                        </a:ext>
+                      </a:extLst>
+                    </a:blip>
+                    <a:srcRect/>
+                    <a:stretch>
+                      <a:fillRect/>
+                    </a:stretch>
+                  </pic:blipFill>
+                  <pic:spPr bwMode="auto">
+                    <a:xfrm>
+                      <a:off x="0" y="0"/>
+                      <a:ext cx="5731510" cy="4108450"/>
+                    </a:xfrm>
+                    <a:prstGeom prst="rect">
+                      <a:avLst/>
+                    </a:prstGeom>
+                    <a:noFill/>
+                    <a:ln>
+                      <a:noFill/>
+                    </a:ln>
+                  </pic:spPr>
+                </pic:pic>
+              </a:graphicData>
+            </a:graphic>
+          </wp:inline>
+        </w:drawing>
+      </w:r>
+    </w:p>
+    <w:p>
+      <w:r>
+        <w:t xml:space="preserve">Fig 1.0 – A snapshot of </w:t>
+      </w:r>
+      <w:r>
+        <w:t>the Clinical Record Viewer in SystmOne</w:t>
+      </w:r>
+      <w:r>
+        <w:t xml:space="preserve"> (</w:t>
+      </w:r>
+      <w:r>
+        <w:t>Adewunmi</w:t>
+      </w:r>
+      <w:r>
+        <w:t>, 2014)</w:t>
+      </w:r>
+      <w:r>
+        <w:t xml:space="preserve">. </w:t>
+      </w:r>
+    </w:p>
+    <w:p/>
+    <w:p>
+      <w:r>
+        <w:t>In fig 1.0, we ca</w:t>
+      </w:r>
+      <w:r>
+        <w:t xml:space="preserve">n </w:t>
+      </w:r>
+      <w:r>
+        <w:t>what</w:t>
+      </w:r>
+      <w:r>
+        <w:t xml:space="preserve"> the </w:t>
+      </w:r>
+      <w:r>
+        <w:t xml:space="preserve">SystmOne application </w:t>
+      </w:r>
+      <w:r>
+        <w:t xml:space="preserve">looks like while running on a staff computer. </w:t>
+      </w:r>
+      <w:r>
+        <w:t>The user is presented with a Graphical User Interface</w:t>
+      </w:r>
+      <w:r>
+        <w:t xml:space="preserve">, which has </w:t>
+      </w:r>
+      <w:r>
+        <w:t xml:space="preserve">many features </w:t>
+      </w:r>
+      <w:r>
+        <w:t>that we can use as inspiration for our dashboard:</w:t>
+      </w:r>
+    </w:p>
+    <w:p>
+      <w:pPr>
+        <w:pStyle w:val="ListParagraph"/>
+        <w:numPr>
+          <w:ilvl w:val="0"/>
+          <w:numId w:val="2"/>
+        </w:numPr>
+      </w:pPr>
+      <w:r>
+        <w:t xml:space="preserve">Side menu containing </w:t>
+      </w:r>
+      <w:r>
+        <w:t>different functions.</w:t>
+      </w:r>
+    </w:p>
+    <w:p>
+      <w:pPr>
+        <w:pStyle w:val="ListParagraph"/>
+        <w:numPr>
+          <w:ilvl w:val="0"/>
+          <w:numId w:val="2"/>
+        </w:numPr>
+      </w:pPr>
+      <w:r>
+        <w:t>Main window which changes depending on side menu selection.</w:t>
+      </w:r>
+    </w:p>
+    <w:p>
+      <w:pPr>
+        <w:pStyle w:val="ListParagraph"/>
+        <w:numPr>
+          <w:ilvl w:val="0"/>
+          <w:numId w:val="2"/>
+        </w:numPr>
+      </w:pPr>
+      <w:r>
+        <w:t>Ribbon of options displayed across the top of the screen</w:t>
+      </w:r>
+      <w:r>
+        <w:t>.</w:t>
+      </w:r>
+    </w:p>
+    <w:p>
+      <w:pPr>
+        <w:pStyle w:val="ListParagraph"/>
+        <w:numPr>
+          <w:ilvl w:val="1"/>
+          <w:numId w:val="2"/>
+        </w:numPr>
+      </w:pPr>
+      <w:r>
+        <w:t>Remain consistent regardless of function selection.</w:t>
+      </w:r>
+    </w:p>
+    <w:p>
+      <w:pPr>
+        <w:pStyle w:val="ListParagraph"/>
+        <w:numPr>
+          <w:ilvl w:val="0"/>
+          <w:numId w:val="2"/>
+        </w:numPr>
+      </w:pPr>
+      <w:r>
+        <w:t xml:space="preserve">Effective use of contrasting colours for </w:t>
+      </w:r>
+      <w:r>
+        <w:t>easy visibility.</w:t>
+      </w:r>
+    </w:p>
+    <w:p/>
+    <w:p>
       <w:pPr>
         <w:rPr>
           <w:rFonts w:cstheme="minorHAnsi"/>
@@ -1079,7 +1258,7 @@
         </w:rPr>
         <w:t xml:space="preserve"> [online]. Available from: </w:t>
       </w:r>
-      <w:hyperlink r:id="rId5" w:history="1">
+      <w:hyperlink r:id="rId6" w:history="1">
         <w:r>
           <w:rPr>
             <w:rStyle w:val="Hyperlink"/>
@@ -1220,7 +1399,7 @@
         </w:rPr>
         <w:t xml:space="preserve"> [online]. Available from: </w:t>
       </w:r>
-      <w:hyperlink r:id="rId6" w:history="1">
+      <w:hyperlink r:id="rId7" w:history="1">
         <w:r>
           <w:rPr>
             <w:rStyle w:val="Hyperlink"/>
@@ -1294,7 +1473,7 @@
         </w:rPr>
         <w:t xml:space="preserve">. November 2020 [online]. Available from: </w:t>
       </w:r>
-      <w:hyperlink r:id="rId7" w:history="1">
+      <w:hyperlink r:id="rId8" w:history="1">
         <w:r>
           <w:rPr>
             <w:rStyle w:val="Hyperlink"/>
@@ -1341,7 +1520,6 @@
           <w:sz w:val="22"/>
           <w:szCs w:val="22"/>
         </w:rPr>
-        <w:lastRenderedPageBreak/>
         <w:t>NHS</w:t>
       </w:r>
       <w:r>
@@ -1406,15 +1584,7 @@
           <w:sz w:val="22"/>
           <w:szCs w:val="22"/>
         </w:rPr>
-        <w:t>https://digital.nhs.uk/services/personal-demographics-service</w:t>
-      </w:r>
-      <w:r>
-        <w:rPr>
-          <w:rFonts w:asciiTheme="minorHAnsi" w:hAnsiTheme="minorHAnsi" w:cstheme="minorHAnsi"/>
-          <w:sz w:val="22"/>
-          <w:szCs w:val="22"/>
-        </w:rPr>
-        <w:t xml:space="preserve"> </w:t>
+        <w:t xml:space="preserve">https://digital.nhs.uk/services/personal-demographics-service </w:t>
       </w:r>
       <w:r>
         <w:rPr>
@@ -1502,7 +1672,7 @@
         </w:rPr>
         <w:t xml:space="preserve"> </w:t>
       </w:r>
-      <w:hyperlink r:id="rId8" w:history="1">
+      <w:hyperlink r:id="rId9" w:anchor=":~:text=The%20main%20systems%20are%20EMIS%20Web%2C%20SystmOne%2C%20and%20Vision" w:history="1">
         <w:r>
           <w:rPr>
             <w:rStyle w:val="Hyperlink"/>
@@ -1613,15 +1783,7 @@
           <w:sz w:val="22"/>
           <w:szCs w:val="22"/>
         </w:rPr>
-        <w:t>https://tpp-uk.com/products/</w:t>
-      </w:r>
-      <w:r>
-        <w:rPr>
-          <w:rFonts w:asciiTheme="minorHAnsi" w:hAnsiTheme="minorHAnsi" w:cstheme="minorHAnsi"/>
-          <w:sz w:val="22"/>
-          <w:szCs w:val="22"/>
-        </w:rPr>
-        <w:t xml:space="preserve"> </w:t>
+        <w:t xml:space="preserve">https://tpp-uk.com/products/ </w:t>
       </w:r>
       <w:r>
         <w:rPr>
@@ -1646,6 +1808,53 @@
           <w:szCs w:val="22"/>
         </w:rPr>
         <w:t>].</w:t>
+      </w:r>
+    </w:p>
+    <w:p>
+      <w:pPr>
+        <w:pStyle w:val="NormalWeb"/>
+        <w:spacing w:before="0" w:beforeAutospacing="0" w:after="0" w:afterAutospacing="0" w:line="360" w:lineRule="atLeast"/>
+        <w:rPr>
+          <w:rFonts w:asciiTheme="minorHAnsi" w:hAnsiTheme="minorHAnsi" w:cstheme="minorHAnsi"/>
+          <w:sz w:val="22"/>
+          <w:szCs w:val="22"/>
+        </w:rPr>
+      </w:pPr>
+    </w:p>
+    <w:p>
+      <w:pPr>
+        <w:pStyle w:val="NormalWeb"/>
+        <w:spacing w:before="0" w:beforeAutospacing="0" w:after="0" w:afterAutospacing="0" w:line="360" w:lineRule="atLeast"/>
+        <w:rPr>
+          <w:rFonts w:asciiTheme="minorHAnsi" w:hAnsiTheme="minorHAnsi" w:cstheme="minorHAnsi"/>
+        </w:rPr>
+      </w:pPr>
+      <w:r>
+        <w:rPr>
+          <w:rFonts w:asciiTheme="minorHAnsi" w:hAnsiTheme="minorHAnsi" w:cstheme="minorHAnsi"/>
+          <w:sz w:val="22"/>
+          <w:szCs w:val="22"/>
+          <w:shd w:val="clear" w:color="auto" w:fill="FFFFFF"/>
+        </w:rPr>
+        <w:t>Adewunmi, A. (2014) Medway Maritime Hospital Case Study. </w:t>
+      </w:r>
+      <w:r>
+        <w:rPr>
+          <w:rStyle w:val="Emphasis"/>
+          <w:rFonts w:asciiTheme="minorHAnsi" w:eastAsiaTheme="majorEastAsia" w:hAnsiTheme="minorHAnsi" w:cstheme="minorHAnsi"/>
+          <w:sz w:val="22"/>
+          <w:szCs w:val="22"/>
+        </w:rPr>
+        <w:t>A Critical Appraisal of the Summary Care Record (Scr) Scheme in England</w:t>
+      </w:r>
+      <w:r>
+        <w:rPr>
+          <w:rFonts w:asciiTheme="minorHAnsi" w:hAnsiTheme="minorHAnsi" w:cstheme="minorHAnsi"/>
+          <w:sz w:val="22"/>
+          <w:szCs w:val="22"/>
+          <w:shd w:val="clear" w:color="auto" w:fill="FFFFFF"/>
+        </w:rPr>
+        <w:t> [online]., p. 5. [Accessed 12 February 2024].</w:t>
       </w:r>
     </w:p>
     <w:p>
@@ -1869,8 +2078,124 @@
       </w:rPr>
     </w:lvl>
   </w:abstractNum>
+  <w:abstractNum w:abstractNumId="1" w15:restartNumberingAfterBreak="0">
+    <w:nsid w:val="763D5A4A"/>
+    <w:multiLevelType w:val="hybridMultilevel"/>
+    <w:tmpl w:val="3C2E26C8"/>
+    <w:lvl w:ilvl="0" w:tplc="08090001">
+      <w:start w:val="1"/>
+      <w:numFmt w:val="bullet"/>
+      <w:lvlText w:val=""/>
+      <w:lvlJc w:val="left"/>
+      <w:pPr>
+        <w:ind w:left="775" w:hanging="360"/>
+      </w:pPr>
+      <w:rPr>
+        <w:rFonts w:ascii="Symbol" w:hAnsi="Symbol" w:hint="default"/>
+      </w:rPr>
+    </w:lvl>
+    <w:lvl w:ilvl="1" w:tplc="08090003">
+      <w:start w:val="1"/>
+      <w:numFmt w:val="bullet"/>
+      <w:lvlText w:val="o"/>
+      <w:lvlJc w:val="left"/>
+      <w:pPr>
+        <w:ind w:left="1495" w:hanging="360"/>
+      </w:pPr>
+      <w:rPr>
+        <w:rFonts w:ascii="Courier New" w:hAnsi="Courier New" w:cs="Courier New" w:hint="default"/>
+      </w:rPr>
+    </w:lvl>
+    <w:lvl w:ilvl="2" w:tplc="08090005" w:tentative="1">
+      <w:start w:val="1"/>
+      <w:numFmt w:val="bullet"/>
+      <w:lvlText w:val=""/>
+      <w:lvlJc w:val="left"/>
+      <w:pPr>
+        <w:ind w:left="2215" w:hanging="360"/>
+      </w:pPr>
+      <w:rPr>
+        <w:rFonts w:ascii="Wingdings" w:hAnsi="Wingdings" w:hint="default"/>
+      </w:rPr>
+    </w:lvl>
+    <w:lvl w:ilvl="3" w:tplc="08090001" w:tentative="1">
+      <w:start w:val="1"/>
+      <w:numFmt w:val="bullet"/>
+      <w:lvlText w:val=""/>
+      <w:lvlJc w:val="left"/>
+      <w:pPr>
+        <w:ind w:left="2935" w:hanging="360"/>
+      </w:pPr>
+      <w:rPr>
+        <w:rFonts w:ascii="Symbol" w:hAnsi="Symbol" w:hint="default"/>
+      </w:rPr>
+    </w:lvl>
+    <w:lvl w:ilvl="4" w:tplc="08090003" w:tentative="1">
+      <w:start w:val="1"/>
+      <w:numFmt w:val="bullet"/>
+      <w:lvlText w:val="o"/>
+      <w:lvlJc w:val="left"/>
+      <w:pPr>
+        <w:ind w:left="3655" w:hanging="360"/>
+      </w:pPr>
+      <w:rPr>
+        <w:rFonts w:ascii="Courier New" w:hAnsi="Courier New" w:cs="Courier New" w:hint="default"/>
+      </w:rPr>
+    </w:lvl>
+    <w:lvl w:ilvl="5" w:tplc="08090005" w:tentative="1">
+      <w:start w:val="1"/>
+      <w:numFmt w:val="bullet"/>
+      <w:lvlText w:val=""/>
+      <w:lvlJc w:val="left"/>
+      <w:pPr>
+        <w:ind w:left="4375" w:hanging="360"/>
+      </w:pPr>
+      <w:rPr>
+        <w:rFonts w:ascii="Wingdings" w:hAnsi="Wingdings" w:hint="default"/>
+      </w:rPr>
+    </w:lvl>
+    <w:lvl w:ilvl="6" w:tplc="08090001" w:tentative="1">
+      <w:start w:val="1"/>
+      <w:numFmt w:val="bullet"/>
+      <w:lvlText w:val=""/>
+      <w:lvlJc w:val="left"/>
+      <w:pPr>
+        <w:ind w:left="5095" w:hanging="360"/>
+      </w:pPr>
+      <w:rPr>
+        <w:rFonts w:ascii="Symbol" w:hAnsi="Symbol" w:hint="default"/>
+      </w:rPr>
+    </w:lvl>
+    <w:lvl w:ilvl="7" w:tplc="08090003" w:tentative="1">
+      <w:start w:val="1"/>
+      <w:numFmt w:val="bullet"/>
+      <w:lvlText w:val="o"/>
+      <w:lvlJc w:val="left"/>
+      <w:pPr>
+        <w:ind w:left="5815" w:hanging="360"/>
+      </w:pPr>
+      <w:rPr>
+        <w:rFonts w:ascii="Courier New" w:hAnsi="Courier New" w:cs="Courier New" w:hint="default"/>
+      </w:rPr>
+    </w:lvl>
+    <w:lvl w:ilvl="8" w:tplc="08090005" w:tentative="1">
+      <w:start w:val="1"/>
+      <w:numFmt w:val="bullet"/>
+      <w:lvlText w:val=""/>
+      <w:lvlJc w:val="left"/>
+      <w:pPr>
+        <w:ind w:left="6535" w:hanging="360"/>
+      </w:pPr>
+      <w:rPr>
+        <w:rFonts w:ascii="Wingdings" w:hAnsi="Wingdings" w:hint="default"/>
+      </w:rPr>
+    </w:lvl>
+  </w:abstractNum>
   <w:num w:numId="1" w16cid:durableId="2141459717">
     <w:abstractNumId w:val="0"/>
+  </w:num>
+  <w:num w:numId="2" w16cid:durableId="419066900">
+    <w:abstractNumId w:val="1"/>
   </w:num>
 </w:numbering>
 </file>
@@ -2460,6 +2785,17 @@
       <w:szCs w:val="24"/>
     </w:rPr>
   </w:style>
+  <w:style w:type="character" w:styleId="Emphasis">
+    <w:name w:val="Emphasis"/>
+    <w:basedOn w:val="DefaultParagraphFont"/>
+    <w:uiPriority w:val="20"/>
+    <w:qFormat/>
+    <w:rsid w:val="006E74CB"/>
+    <w:rPr>
+      <w:i/>
+      <w:iCs/>
+    </w:rPr>
+  </w:style>
 </w:styles>
 </file>
 

</xml_diff>

<commit_message>
Adding technologies to literature review
</commit_message>
<xml_diff>
--- a/Report/Literature Review.docx
+++ b/Report/Literature Review.docx
@@ -468,7 +468,39 @@
           <w:rFonts w:cstheme="minorHAnsi"/>
           <w:shd w:val="clear" w:color="auto" w:fill="FFFFFF"/>
         </w:rPr>
-        <w:t xml:space="preserve"> (Karrenbauer, Wiesche and Krcmar, 2019)</w:t>
+        <w:t xml:space="preserve"> (</w:t>
+      </w:r>
+      <w:proofErr w:type="spellStart"/>
+      <w:r>
+        <w:rPr>
+          <w:rFonts w:cstheme="minorHAnsi"/>
+          <w:shd w:val="clear" w:color="auto" w:fill="FFFFFF"/>
+        </w:rPr>
+        <w:t>Karrenbauer</w:t>
+      </w:r>
+      <w:proofErr w:type="spellEnd"/>
+      <w:r>
+        <w:rPr>
+          <w:rFonts w:cstheme="minorHAnsi"/>
+          <w:shd w:val="clear" w:color="auto" w:fill="FFFFFF"/>
+        </w:rPr>
+        <w:t xml:space="preserve">, </w:t>
+      </w:r>
+      <w:proofErr w:type="spellStart"/>
+      <w:r>
+        <w:rPr>
+          <w:rFonts w:cstheme="minorHAnsi"/>
+          <w:shd w:val="clear" w:color="auto" w:fill="FFFFFF"/>
+        </w:rPr>
+        <w:t>Wiesche</w:t>
+      </w:r>
+      <w:proofErr w:type="spellEnd"/>
+      <w:r>
+        <w:rPr>
+          <w:rFonts w:cstheme="minorHAnsi"/>
+          <w:shd w:val="clear" w:color="auto" w:fill="FFFFFF"/>
+        </w:rPr>
+        <w:t xml:space="preserve"> and Krcmar, 2019)</w:t>
       </w:r>
       <w:r>
         <w:rPr>
@@ -598,6 +630,245 @@
         <w:rPr>
           <w:shd w:val="clear" w:color="auto" w:fill="FFFFFF"/>
         </w:rPr>
+        <w:t>Current and new methods</w:t>
+      </w:r>
+      <w:r>
+        <w:rPr>
+          <w:shd w:val="clear" w:color="auto" w:fill="FFFFFF"/>
+        </w:rPr>
+        <w:t xml:space="preserve"> and technologies</w:t>
+      </w:r>
+      <w:r>
+        <w:rPr>
+          <w:shd w:val="clear" w:color="auto" w:fill="FFFFFF"/>
+        </w:rPr>
+        <w:t>:</w:t>
+      </w:r>
+    </w:p>
+    <w:p>
+      <w:r>
+        <w:t xml:space="preserve">One technology we will use to implement this project </w:t>
+      </w:r>
+      <w:r>
+        <w:t>is the</w:t>
+      </w:r>
+      <w:r>
+        <w:t xml:space="preserve"> </w:t>
+      </w:r>
+      <w:r>
+        <w:t>Python programming language</w:t>
+      </w:r>
+      <w:r>
+        <w:t>,</w:t>
+      </w:r>
+      <w:r>
+        <w:t xml:space="preserve"> Python Is</w:t>
+      </w:r>
+      <w:r>
+        <w:t xml:space="preserve"> a cross-platform</w:t>
+      </w:r>
+      <w:r>
+        <w:t>,</w:t>
+      </w:r>
+      <w:r>
+        <w:t xml:space="preserve"> </w:t>
+      </w:r>
+      <w:r>
+        <w:t>multi-paradigm</w:t>
+      </w:r>
+      <w:r>
+        <w:t xml:space="preserve"> programming language</w:t>
+      </w:r>
+      <w:r>
+        <w:t xml:space="preserve"> </w:t>
+      </w:r>
+      <w:r>
+        <w:rPr>
+          <w:rFonts w:cstheme="minorHAnsi"/>
+          <w:shd w:val="clear" w:color="auto" w:fill="FFFFFF"/>
+        </w:rPr>
+        <w:t>(‘Python (programming language) ~ Information Technology ~ 2420 ~ kelas-karyawan-bali.kurikulum.org’, n.d.)</w:t>
+      </w:r>
+      <w:r>
+        <w:t xml:space="preserve"> </w:t>
+      </w:r>
+      <w:r>
+        <w:t>meaning, that it supports procedural and object-oriented programming.</w:t>
+      </w:r>
+      <w:r>
+        <w:t xml:space="preserve"> Therefore, </w:t>
+      </w:r>
+      <w:r>
+        <w:t>choosing Python</w:t>
+      </w:r>
+      <w:r>
+        <w:t xml:space="preserve"> for programming this project will allo</w:t>
+      </w:r>
+      <w:r>
+        <w:t xml:space="preserve">w for the program to run on any </w:t>
+      </w:r>
+      <w:r>
+        <w:t>platform without having to write multiple versions, reducing the time to develop.</w:t>
+      </w:r>
+      <w:r>
+        <w:t xml:space="preserve"> Furthermore, </w:t>
+      </w:r>
+      <w:r>
+        <w:t>Python</w:t>
+      </w:r>
+      <w:r>
+        <w:t xml:space="preserve"> support for object-oriented programming will allow for easier encapsulation of multiple complex datatypes</w:t>
+      </w:r>
+      <w:r>
+        <w:t xml:space="preserve">, improving </w:t>
+      </w:r>
+      <w:r>
+        <w:t>maintainability</w:t>
+      </w:r>
+      <w:r>
+        <w:t>.</w:t>
+      </w:r>
+    </w:p>
+    <w:p>
+      <w:pPr>
+        <w:rPr>
+          <w:b/>
+          <w:bCs/>
+        </w:rPr>
+      </w:pPr>
+      <w:r>
+        <w:t>Another</w:t>
+      </w:r>
+      <w:r>
+        <w:t xml:space="preserve"> technology that we will use to implement </w:t>
+      </w:r>
+      <w:r>
+        <w:t>this project is Tkinter.</w:t>
+      </w:r>
+      <w:r>
+        <w:t xml:space="preserve"> Tkinter is a library that comes</w:t>
+      </w:r>
+      <w:r>
+        <w:t xml:space="preserve"> </w:t>
+      </w:r>
+      <w:r>
+        <w:t xml:space="preserve">with </w:t>
+      </w:r>
+      <w:r>
+        <w:t>Python,</w:t>
+      </w:r>
+      <w:r>
+        <w:t xml:space="preserve"> which is used to create graphical user interfaces.</w:t>
+      </w:r>
+      <w:r>
+        <w:rPr>
+          <w:rFonts w:ascii="Roboto" w:hAnsi="Roboto"/>
+          <w:color w:val="2C3E50"/>
+          <w:sz w:val="23"/>
+          <w:szCs w:val="23"/>
+          <w:shd w:val="clear" w:color="auto" w:fill="FFFFFF"/>
+        </w:rPr>
+        <w:t xml:space="preserve"> </w:t>
+      </w:r>
+      <w:r>
+        <w:rPr>
+          <w:rFonts w:cstheme="minorHAnsi"/>
+          <w:shd w:val="clear" w:color="auto" w:fill="FFFFFF"/>
+        </w:rPr>
+        <w:t>(Moore, 2018)</w:t>
+      </w:r>
+      <w:r>
+        <w:rPr>
+          <w:rFonts w:cstheme="minorHAnsi"/>
+          <w:shd w:val="clear" w:color="auto" w:fill="FFFFFF"/>
+        </w:rPr>
+        <w:t>, using Tkinter</w:t>
+      </w:r>
+      <w:r>
+        <w:rPr>
+          <w:rFonts w:cstheme="minorHAnsi"/>
+          <w:shd w:val="clear" w:color="auto" w:fill="FFFFFF"/>
+        </w:rPr>
+        <w:t xml:space="preserve"> means that </w:t>
+      </w:r>
+      <w:r>
+        <w:rPr>
+          <w:rFonts w:cstheme="minorHAnsi"/>
+          <w:shd w:val="clear" w:color="auto" w:fill="FFFFFF"/>
+        </w:rPr>
+        <w:t>fewer</w:t>
+      </w:r>
+      <w:r>
+        <w:rPr>
+          <w:rFonts w:cstheme="minorHAnsi"/>
+          <w:shd w:val="clear" w:color="auto" w:fill="FFFFFF"/>
+        </w:rPr>
+        <w:t xml:space="preserve"> extra libraries need to be installed to run the program</w:t>
+      </w:r>
+      <w:r>
+        <w:rPr>
+          <w:rFonts w:cstheme="minorHAnsi"/>
+          <w:shd w:val="clear" w:color="auto" w:fill="FFFFFF"/>
+        </w:rPr>
+        <w:t>,</w:t>
+      </w:r>
+      <w:r>
+        <w:rPr>
+          <w:rFonts w:cstheme="minorHAnsi"/>
+          <w:shd w:val="clear" w:color="auto" w:fill="FFFFFF"/>
+        </w:rPr>
+        <w:t xml:space="preserve"> making it simpler to deploy</w:t>
+      </w:r>
+      <w:r>
+        <w:rPr>
+          <w:rFonts w:cstheme="minorHAnsi"/>
+          <w:shd w:val="clear" w:color="auto" w:fill="FFFFFF"/>
+        </w:rPr>
+        <w:t xml:space="preserve">, </w:t>
+      </w:r>
+      <w:r>
+        <w:rPr>
+          <w:rFonts w:cstheme="minorHAnsi"/>
+          <w:shd w:val="clear" w:color="auto" w:fill="FFFFFF"/>
+        </w:rPr>
+        <w:lastRenderedPageBreak/>
+        <w:t>furthermore</w:t>
+      </w:r>
+      <w:r>
+        <w:rPr>
+          <w:rFonts w:cstheme="minorHAnsi"/>
+          <w:shd w:val="clear" w:color="auto" w:fill="FFFFFF"/>
+        </w:rPr>
+        <w:t xml:space="preserve"> being able to create a Graphical user interface will make the program easier to use, meaning that less training will be required.</w:t>
+      </w:r>
+    </w:p>
+    <w:p>
+      <w:pPr>
+        <w:rPr>
+          <w:rFonts w:cstheme="minorHAnsi"/>
+          <w:shd w:val="clear" w:color="auto" w:fill="FFFFFF"/>
+        </w:rPr>
+      </w:pPr>
+    </w:p>
+    <w:p>
+      <w:pPr>
+        <w:rPr>
+          <w:rFonts w:cstheme="minorHAnsi"/>
+          <w:shd w:val="clear" w:color="auto" w:fill="FFFFFF"/>
+        </w:rPr>
+      </w:pPr>
+    </w:p>
+    <w:p>
+      <w:pPr>
+        <w:pStyle w:val="Heading2"/>
+        <w:rPr>
+          <w:shd w:val="clear" w:color="auto" w:fill="FFFFFF"/>
+        </w:rPr>
+      </w:pPr>
+      <w:r>
+        <w:rPr>
+          <w:shd w:val="clear" w:color="auto" w:fill="FFFFFF"/>
+        </w:rPr>
         <w:t>Related Systems</w:t>
       </w:r>
       <w:r>
@@ -621,8 +892,13 @@
         <w:t>NHS</w:t>
       </w:r>
       <w:r>
-        <w:t xml:space="preserve"> - SystmOne</w:t>
-      </w:r>
+        <w:t xml:space="preserve"> - </w:t>
+      </w:r>
+      <w:proofErr w:type="spellStart"/>
+      <w:r>
+        <w:t>SystmOne</w:t>
+      </w:r>
+      <w:proofErr w:type="spellEnd"/>
     </w:p>
     <w:p>
       <w:r>
@@ -724,7 +1000,6 @@
     </w:p>
     <w:p>
       <w:r>
-        <w:lastRenderedPageBreak/>
         <w:t xml:space="preserve">GP surgeries </w:t>
       </w:r>
       <w:r>
@@ -753,18 +1028,17 @@
           <w:i/>
           <w:iCs/>
         </w:rPr>
-        <w:t>EMIS Web, SystmOne</w:t>
-      </w:r>
+        <w:t xml:space="preserve">EMIS Web, </w:t>
+      </w:r>
+      <w:proofErr w:type="spellStart"/>
       <w:r>
         <w:rPr>
           <w:i/>
           <w:iCs/>
         </w:rPr>
-        <w:t xml:space="preserve"> </w:t>
-      </w:r>
-      <w:r>
-        <w:t>(TPP, 2024)</w:t>
-      </w:r>
+        <w:t>SystmOne</w:t>
+      </w:r>
+      <w:proofErr w:type="spellEnd"/>
       <w:r>
         <w:rPr>
           <w:i/>
@@ -773,72 +1047,96 @@
         <w:t xml:space="preserve"> </w:t>
       </w:r>
       <w:r>
-        <w:t xml:space="preserve">and </w:t>
+        <w:t>(TPP, 2024)</w:t>
       </w:r>
       <w:r>
         <w:rPr>
           <w:i/>
           <w:iCs/>
         </w:rPr>
-        <w:t>Vision</w:t>
+        <w:t xml:space="preserve"> </w:t>
+      </w:r>
+      <w:r>
+        <w:t xml:space="preserve">and </w:t>
       </w:r>
       <w:r>
         <w:rPr>
           <w:i/>
           <w:iCs/>
         </w:rPr>
-        <w:t xml:space="preserve"> </w:t>
-      </w:r>
-      <w:r>
-        <w:t>(GP Training Support, 20</w:t>
-      </w:r>
-      <w:r>
-        <w:t>16)</w:t>
+        <w:t>Vision</w:t>
       </w:r>
       <w:r>
         <w:rPr>
           <w:i/>
           <w:iCs/>
         </w:rPr>
-        <w:t xml:space="preserve">. </w:t>
-      </w:r>
-      <w:r>
-        <w:t xml:space="preserve">These products bear </w:t>
-      </w:r>
-      <w:r>
-        <w:t xml:space="preserve">a resemblance </w:t>
-      </w:r>
-      <w:r>
-        <w:t xml:space="preserve">to the </w:t>
-      </w:r>
-      <w:r>
-        <w:t>dashboard</w:t>
-      </w:r>
-      <w:r>
-        <w:t xml:space="preserve"> which we will be </w:t>
-      </w:r>
-      <w:r>
-        <w:t>looking to develop.</w:t>
-      </w:r>
-    </w:p>
-    <w:p>
-      <w:pPr>
+        <w:t xml:space="preserve"> </w:t>
+      </w:r>
+      <w:r>
+        <w:t>(GP Training Support, 20</w:t>
+      </w:r>
+      <w:r>
+        <w:t>16)</w:t>
+      </w:r>
+      <w:r>
         <w:rPr>
           <w:i/>
           <w:iCs/>
         </w:rPr>
-      </w:pPr>
-      <w:r>
+        <w:t xml:space="preserve">. </w:t>
+      </w:r>
+      <w:r>
+        <w:t xml:space="preserve">These products bear </w:t>
+      </w:r>
+      <w:r>
+        <w:t xml:space="preserve">a resemblance </w:t>
+      </w:r>
+      <w:r>
+        <w:t xml:space="preserve">to the </w:t>
+      </w:r>
+      <w:r>
+        <w:t>dashboard</w:t>
+      </w:r>
+      <w:r>
+        <w:t xml:space="preserve"> which we will be </w:t>
+      </w:r>
+      <w:r>
+        <w:t>looking to develop.</w:t>
+      </w:r>
+    </w:p>
+    <w:p>
+      <w:pPr>
         <w:rPr>
           <w:i/>
           <w:iCs/>
         </w:rPr>
-        <w:t>SystmOne:</w:t>
-      </w:r>
-    </w:p>
-    <w:p>
-      <w:r>
-        <w:t xml:space="preserve">SystmOne </w:t>
+      </w:pPr>
+      <w:proofErr w:type="spellStart"/>
+      <w:r>
+        <w:rPr>
+          <w:i/>
+          <w:iCs/>
+        </w:rPr>
+        <w:t>SystmOne</w:t>
+      </w:r>
+      <w:proofErr w:type="spellEnd"/>
+      <w:r>
+        <w:rPr>
+          <w:i/>
+          <w:iCs/>
+        </w:rPr>
+        <w:t>:</w:t>
+      </w:r>
+    </w:p>
+    <w:p>
+      <w:proofErr w:type="spellStart"/>
+      <w:r>
+        <w:t>SystmOne</w:t>
+      </w:r>
+      <w:proofErr w:type="spellEnd"/>
+      <w:r>
+        <w:t xml:space="preserve"> </w:t>
       </w:r>
       <w:r>
         <w:t xml:space="preserve">facilitates access to both patients and medical staff. </w:t>
@@ -864,7 +1162,7 @@
         <w:t>staff</w:t>
       </w:r>
       <w:r>
-        <w:t xml:space="preserve"> can use the service to view patient records, and add any updates about recent appointments or changes to medication. </w:t>
+        <w:t xml:space="preserve"> can use the service to view patient records and add any updates about recent appointments or changes to medication. </w:t>
       </w:r>
       <w:r>
         <w:t xml:space="preserve">There </w:t>
@@ -1084,8 +1382,13 @@
         <w:t xml:space="preserve">Fig 1.0 – A snapshot of </w:t>
       </w:r>
       <w:r>
-        <w:t>the Clinical Record Viewer in SystmOne</w:t>
-      </w:r>
+        <w:t xml:space="preserve">the Clinical Record Viewer in </w:t>
+      </w:r>
+      <w:proofErr w:type="spellStart"/>
+      <w:r>
+        <w:t>SystmOne</w:t>
+      </w:r>
+      <w:proofErr w:type="spellEnd"/>
       <w:r>
         <w:t xml:space="preserve"> (</w:t>
       </w:r>
@@ -1102,7 +1405,13 @@
     <w:p/>
     <w:p>
       <w:r>
-        <w:t>In fig 1.0, we ca</w:t>
+        <w:t xml:space="preserve">In </w:t>
+      </w:r>
+      <w:r>
+        <w:t>Fig</w:t>
+      </w:r>
+      <w:r>
+        <w:t xml:space="preserve"> 1.0, we ca</w:t>
       </w:r>
       <w:r>
         <w:t xml:space="preserve">n </w:t>
@@ -1113,8 +1422,13 @@
       <w:r>
         <w:t xml:space="preserve"> the </w:t>
       </w:r>
-      <w:r>
-        <w:t xml:space="preserve">SystmOne application </w:t>
+      <w:proofErr w:type="spellStart"/>
+      <w:r>
+        <w:t>SystmOne</w:t>
+      </w:r>
+      <w:proofErr w:type="spellEnd"/>
+      <w:r>
+        <w:t xml:space="preserve"> application </w:t>
       </w:r>
       <w:r>
         <w:t xml:space="preserve">looks like while running on a staff computer. </w:t>
@@ -1156,7 +1470,13 @@
         </w:numPr>
       </w:pPr>
       <w:r>
-        <w:t>Main window which changes depending on side menu selection.</w:t>
+        <w:t xml:space="preserve">Main window which changes depending on </w:t>
+      </w:r>
+      <w:r>
+        <w:t xml:space="preserve">the </w:t>
+      </w:r>
+      <w:r>
+        <w:t>side menu selection.</w:t>
       </w:r>
     </w:p>
     <w:p>
@@ -1373,14 +1693,43 @@
           <w:szCs w:val="22"/>
         </w:rPr>
       </w:pPr>
-      <w:r>
-        <w:rPr>
-          <w:rFonts w:asciiTheme="minorHAnsi" w:hAnsiTheme="minorHAnsi" w:cstheme="minorHAnsi"/>
-          <w:sz w:val="22"/>
-          <w:szCs w:val="22"/>
-        </w:rPr>
-        <w:t>Karrenbauer, J., Wiesche, M. and Krcmar, H. (2019) Understanding the Benefits of Agile Software Development in Regulated Environments. </w:t>
-      </w:r>
+      <w:proofErr w:type="spellStart"/>
+      <w:r>
+        <w:rPr>
+          <w:rFonts w:asciiTheme="minorHAnsi" w:hAnsiTheme="minorHAnsi" w:cstheme="minorHAnsi"/>
+          <w:sz w:val="22"/>
+          <w:szCs w:val="22"/>
+        </w:rPr>
+        <w:t>Karrenbauer</w:t>
+      </w:r>
+      <w:proofErr w:type="spellEnd"/>
+      <w:r>
+        <w:rPr>
+          <w:rFonts w:asciiTheme="minorHAnsi" w:hAnsiTheme="minorHAnsi" w:cstheme="minorHAnsi"/>
+          <w:sz w:val="22"/>
+          <w:szCs w:val="22"/>
+        </w:rPr>
+        <w:t xml:space="preserve">, J., </w:t>
+      </w:r>
+      <w:proofErr w:type="spellStart"/>
+      <w:r>
+        <w:rPr>
+          <w:rFonts w:asciiTheme="minorHAnsi" w:hAnsiTheme="minorHAnsi" w:cstheme="minorHAnsi"/>
+          <w:sz w:val="22"/>
+          <w:szCs w:val="22"/>
+        </w:rPr>
+        <w:t>Wiesche</w:t>
+      </w:r>
+      <w:proofErr w:type="spellEnd"/>
+      <w:r>
+        <w:rPr>
+          <w:rFonts w:asciiTheme="minorHAnsi" w:hAnsiTheme="minorHAnsi" w:cstheme="minorHAnsi"/>
+          <w:sz w:val="22"/>
+          <w:szCs w:val="22"/>
+        </w:rPr>
+        <w:t>, M. and Krcmar, H. (2019) Understanding the Benefits of Agile Software Development in Regulated Environments. </w:t>
+      </w:r>
+      <w:proofErr w:type="spellStart"/>
       <w:r>
         <w:rPr>
           <w:rFonts w:asciiTheme="minorHAnsi" w:hAnsiTheme="minorHAnsi" w:cstheme="minorHAnsi"/>
@@ -1389,7 +1738,18 @@
           <w:sz w:val="22"/>
           <w:szCs w:val="22"/>
         </w:rPr>
-        <w:t>Wirtschaftsinformatik 2019 Proceedings</w:t>
+        <w:t>Wirtschaftsinformatik</w:t>
+      </w:r>
+      <w:proofErr w:type="spellEnd"/>
+      <w:r>
+        <w:rPr>
+          <w:rFonts w:asciiTheme="minorHAnsi" w:hAnsiTheme="minorHAnsi" w:cstheme="minorHAnsi"/>
+          <w:i/>
+          <w:iCs/>
+          <w:sz w:val="22"/>
+          <w:szCs w:val="22"/>
+        </w:rPr>
+        <w:t xml:space="preserve"> 2019 Proceedings</w:t>
       </w:r>
       <w:r>
         <w:rPr>
@@ -1520,40 +1880,38 @@
           <w:sz w:val="22"/>
           <w:szCs w:val="22"/>
         </w:rPr>
-        <w:t>NHS</w:t>
-      </w:r>
-      <w:r>
-        <w:rPr>
-          <w:rFonts w:asciiTheme="minorHAnsi" w:hAnsiTheme="minorHAnsi" w:cstheme="minorHAnsi"/>
-          <w:sz w:val="22"/>
-          <w:szCs w:val="22"/>
-        </w:rPr>
-        <w:t xml:space="preserve"> (20</w:t>
-      </w:r>
-      <w:r>
-        <w:rPr>
-          <w:rFonts w:asciiTheme="minorHAnsi" w:hAnsiTheme="minorHAnsi" w:cstheme="minorHAnsi"/>
-          <w:sz w:val="22"/>
-          <w:szCs w:val="22"/>
-        </w:rPr>
-        <w:t>24</w:t>
-      </w:r>
-      <w:r>
-        <w:rPr>
-          <w:rFonts w:asciiTheme="minorHAnsi" w:hAnsiTheme="minorHAnsi" w:cstheme="minorHAnsi"/>
-          <w:sz w:val="22"/>
-          <w:szCs w:val="22"/>
-        </w:rPr>
-        <w:t xml:space="preserve">) </w:t>
-      </w:r>
-      <w:r>
-        <w:rPr>
-          <w:rFonts w:asciiTheme="minorHAnsi" w:hAnsiTheme="minorHAnsi" w:cstheme="minorHAnsi"/>
-          <w:sz w:val="22"/>
-          <w:szCs w:val="22"/>
-        </w:rPr>
-        <w:t>Personal Demographics Service</w:t>
-      </w:r>
+        <w:t>‘Python (programming language) ~ Information Technology ~ 2420 ~ kelas-karyawan-bali.kurikulum.org’ (no date) </w:t>
+      </w:r>
+      <w:r>
+        <w:rPr>
+          <w:rFonts w:asciiTheme="minorHAnsi" w:hAnsiTheme="minorHAnsi" w:cstheme="minorHAnsi"/>
+          <w:i/>
+          <w:iCs/>
+          <w:sz w:val="22"/>
+          <w:szCs w:val="22"/>
+        </w:rPr>
+        <w:t>kelas-karyawan-bali.kurikulum.org</w:t>
+      </w:r>
+      <w:r>
+        <w:rPr>
+          <w:rFonts w:asciiTheme="minorHAnsi" w:hAnsiTheme="minorHAnsi" w:cstheme="minorHAnsi"/>
+          <w:sz w:val="22"/>
+          <w:szCs w:val="22"/>
+        </w:rPr>
+        <w:t xml:space="preserve"> [online]. Available from: </w:t>
+      </w:r>
+      <w:hyperlink r:id="rId9" w:history="1">
+        <w:r>
+          <w:rPr>
+            <w:rStyle w:val="Hyperlink"/>
+            <w:rFonts w:asciiTheme="minorHAnsi" w:hAnsiTheme="minorHAnsi" w:cstheme="minorHAnsi"/>
+            <w:color w:val="auto"/>
+            <w:sz w:val="22"/>
+            <w:szCs w:val="22"/>
+          </w:rPr>
+          <w:t>http://kelas-karyawan-bali.kurikulum.org/IT/en/2420-2301/Python_3721_kelas-karyawan-bali-kurikulumngetesumum.html</w:t>
+        </w:r>
+      </w:hyperlink>
       <w:r>
         <w:rPr>
           <w:rFonts w:asciiTheme="minorHAnsi" w:hAnsiTheme="minorHAnsi" w:cstheme="minorHAnsi"/>
@@ -1561,54 +1919,6 @@
           <w:szCs w:val="22"/>
         </w:rPr>
         <w:t>.</w:t>
-      </w:r>
-      <w:r>
-        <w:rPr>
-          <w:rFonts w:asciiTheme="minorHAnsi" w:hAnsiTheme="minorHAnsi" w:cstheme="minorHAnsi"/>
-          <w:sz w:val="22"/>
-          <w:szCs w:val="22"/>
-        </w:rPr>
-        <w:t xml:space="preserve"> </w:t>
-      </w:r>
-      <w:r>
-        <w:rPr>
-          <w:rFonts w:asciiTheme="minorHAnsi" w:hAnsiTheme="minorHAnsi" w:cstheme="minorHAnsi"/>
-          <w:sz w:val="22"/>
-          <w:szCs w:val="22"/>
-        </w:rPr>
-        <w:t xml:space="preserve">Available from: </w:t>
-      </w:r>
-      <w:r>
-        <w:rPr>
-          <w:rFonts w:asciiTheme="minorHAnsi" w:hAnsiTheme="minorHAnsi" w:cstheme="minorHAnsi"/>
-          <w:sz w:val="22"/>
-          <w:szCs w:val="22"/>
-        </w:rPr>
-        <w:t xml:space="preserve">https://digital.nhs.uk/services/personal-demographics-service </w:t>
-      </w:r>
-      <w:r>
-        <w:rPr>
-          <w:rFonts w:asciiTheme="minorHAnsi" w:hAnsiTheme="minorHAnsi" w:cstheme="minorHAnsi"/>
-          <w:sz w:val="22"/>
-          <w:szCs w:val="22"/>
-        </w:rPr>
-        <w:t xml:space="preserve">[Accessed </w:t>
-      </w:r>
-      <w:r>
-        <w:rPr>
-          <w:rFonts w:asciiTheme="minorHAnsi" w:hAnsiTheme="minorHAnsi" w:cstheme="minorHAnsi"/>
-          <w:sz w:val="22"/>
-          <w:szCs w:val="22"/>
-        </w:rPr>
-        <w:t>11/02/2024</w:t>
-      </w:r>
-      <w:r>
-        <w:rPr>
-          <w:rFonts w:asciiTheme="minorHAnsi" w:hAnsiTheme="minorHAnsi" w:cstheme="minorHAnsi"/>
-          <w:sz w:val="22"/>
-          <w:szCs w:val="22"/>
-        </w:rPr>
-        <w:t>].</w:t>
       </w:r>
     </w:p>
     <w:p>
@@ -1616,9 +1926,10 @@
         <w:pStyle w:val="NormalWeb"/>
         <w:spacing w:before="0" w:beforeAutospacing="0" w:after="0" w:afterAutospacing="0" w:line="360" w:lineRule="atLeast"/>
         <w:rPr>
-          <w:rFonts w:asciiTheme="minorHAnsi" w:hAnsiTheme="minorHAnsi" w:cstheme="minorHAnsi"/>
-          <w:sz w:val="22"/>
-          <w:szCs w:val="22"/>
+          <w:rFonts w:ascii="Calibri" w:hAnsi="Calibri" w:cs="Calibri"/>
+          <w:color w:val="000000"/>
+          <w:sz w:val="27"/>
+          <w:szCs w:val="27"/>
         </w:rPr>
       </w:pPr>
     </w:p>
@@ -1638,6 +1949,208 @@
           <w:sz w:val="22"/>
           <w:szCs w:val="22"/>
         </w:rPr>
+        <w:t>Moore, A.D. (2018) </w:t>
+      </w:r>
+      <w:r>
+        <w:rPr>
+          <w:rFonts w:asciiTheme="minorHAnsi" w:hAnsiTheme="minorHAnsi" w:cstheme="minorHAnsi"/>
+          <w:i/>
+          <w:iCs/>
+          <w:sz w:val="22"/>
+          <w:szCs w:val="22"/>
+        </w:rPr>
+        <w:t>Python GUI Programming with Tkinter: Develop responsive and powerful GUI applications with Tkinter</w:t>
+      </w:r>
+      <w:r>
+        <w:rPr>
+          <w:rFonts w:asciiTheme="minorHAnsi" w:hAnsiTheme="minorHAnsi" w:cstheme="minorHAnsi"/>
+          <w:sz w:val="22"/>
+          <w:szCs w:val="22"/>
+        </w:rPr>
+        <w:t> </w:t>
+      </w:r>
+      <w:r>
+        <w:rPr>
+          <w:rFonts w:asciiTheme="minorHAnsi" w:hAnsiTheme="minorHAnsi" w:cstheme="minorHAnsi"/>
+          <w:i/>
+          <w:iCs/>
+          <w:sz w:val="22"/>
+          <w:szCs w:val="22"/>
+        </w:rPr>
+        <w:t>Google Books</w:t>
+      </w:r>
+      <w:r>
+        <w:rPr>
+          <w:rFonts w:asciiTheme="minorHAnsi" w:hAnsiTheme="minorHAnsi" w:cstheme="minorHAnsi"/>
+          <w:sz w:val="22"/>
+          <w:szCs w:val="22"/>
+        </w:rPr>
+        <w:t xml:space="preserve"> [online]. </w:t>
+      </w:r>
+      <w:proofErr w:type="spellStart"/>
+      <w:r>
+        <w:rPr>
+          <w:rFonts w:asciiTheme="minorHAnsi" w:hAnsiTheme="minorHAnsi" w:cstheme="minorHAnsi"/>
+          <w:sz w:val="22"/>
+          <w:szCs w:val="22"/>
+        </w:rPr>
+        <w:t>Packt</w:t>
+      </w:r>
+      <w:proofErr w:type="spellEnd"/>
+      <w:r>
+        <w:rPr>
+          <w:rFonts w:asciiTheme="minorHAnsi" w:hAnsiTheme="minorHAnsi" w:cstheme="minorHAnsi"/>
+          <w:sz w:val="22"/>
+          <w:szCs w:val="22"/>
+        </w:rPr>
+        <w:t xml:space="preserve"> Publishing Ltd. Available from: https://books.google.co.uk/books?hl=en&amp;lr=&amp;id=2kBbDwAAQBAJ&amp;oi=fnd&amp;pg=PP1&amp;dq=tkInter&amp;ots=NgppXWINnl&amp;sig=1G9Rr3C3mGPDv757_ZZdg1cuk60&amp;redir_esc=y#v=onepage&amp;q=tkInter&amp;f=false [Accessed 12 February 2024].</w:t>
+      </w:r>
+    </w:p>
+    <w:p>
+      <w:pPr>
+        <w:pStyle w:val="NormalWeb"/>
+        <w:spacing w:before="0" w:beforeAutospacing="0" w:after="0" w:afterAutospacing="0" w:line="360" w:lineRule="atLeast"/>
+        <w:rPr>
+          <w:rFonts w:asciiTheme="minorHAnsi" w:hAnsiTheme="minorHAnsi" w:cstheme="minorHAnsi"/>
+          <w:sz w:val="22"/>
+          <w:szCs w:val="22"/>
+        </w:rPr>
+      </w:pPr>
+    </w:p>
+    <w:p>
+      <w:pPr>
+        <w:pStyle w:val="NormalWeb"/>
+        <w:spacing w:before="0" w:beforeAutospacing="0" w:after="0" w:afterAutospacing="0" w:line="360" w:lineRule="atLeast"/>
+        <w:rPr>
+          <w:rFonts w:asciiTheme="minorHAnsi" w:hAnsiTheme="minorHAnsi" w:cstheme="minorHAnsi"/>
+          <w:sz w:val="22"/>
+          <w:szCs w:val="22"/>
+        </w:rPr>
+      </w:pPr>
+      <w:r>
+        <w:rPr>
+          <w:rFonts w:asciiTheme="minorHAnsi" w:hAnsiTheme="minorHAnsi" w:cstheme="minorHAnsi"/>
+          <w:sz w:val="22"/>
+          <w:szCs w:val="22"/>
+        </w:rPr>
+        <w:t>NHS</w:t>
+      </w:r>
+      <w:r>
+        <w:rPr>
+          <w:rFonts w:asciiTheme="minorHAnsi" w:hAnsiTheme="minorHAnsi" w:cstheme="minorHAnsi"/>
+          <w:sz w:val="22"/>
+          <w:szCs w:val="22"/>
+        </w:rPr>
+        <w:t xml:space="preserve"> (20</w:t>
+      </w:r>
+      <w:r>
+        <w:rPr>
+          <w:rFonts w:asciiTheme="minorHAnsi" w:hAnsiTheme="minorHAnsi" w:cstheme="minorHAnsi"/>
+          <w:sz w:val="22"/>
+          <w:szCs w:val="22"/>
+        </w:rPr>
+        <w:t>24</w:t>
+      </w:r>
+      <w:r>
+        <w:rPr>
+          <w:rFonts w:asciiTheme="minorHAnsi" w:hAnsiTheme="minorHAnsi" w:cstheme="minorHAnsi"/>
+          <w:sz w:val="22"/>
+          <w:szCs w:val="22"/>
+        </w:rPr>
+        <w:t xml:space="preserve">) </w:t>
+      </w:r>
+      <w:r>
+        <w:rPr>
+          <w:rFonts w:asciiTheme="minorHAnsi" w:hAnsiTheme="minorHAnsi" w:cstheme="minorHAnsi"/>
+          <w:sz w:val="22"/>
+          <w:szCs w:val="22"/>
+        </w:rPr>
+        <w:t>Personal Demographics Service</w:t>
+      </w:r>
+      <w:r>
+        <w:rPr>
+          <w:rFonts w:asciiTheme="minorHAnsi" w:hAnsiTheme="minorHAnsi" w:cstheme="minorHAnsi"/>
+          <w:sz w:val="22"/>
+          <w:szCs w:val="22"/>
+        </w:rPr>
+        <w:t>.</w:t>
+      </w:r>
+      <w:r>
+        <w:rPr>
+          <w:rFonts w:asciiTheme="minorHAnsi" w:hAnsiTheme="minorHAnsi" w:cstheme="minorHAnsi"/>
+          <w:sz w:val="22"/>
+          <w:szCs w:val="22"/>
+        </w:rPr>
+        <w:t xml:space="preserve"> </w:t>
+      </w:r>
+      <w:r>
+        <w:rPr>
+          <w:rFonts w:asciiTheme="minorHAnsi" w:hAnsiTheme="minorHAnsi" w:cstheme="minorHAnsi"/>
+          <w:sz w:val="22"/>
+          <w:szCs w:val="22"/>
+        </w:rPr>
+        <w:t xml:space="preserve">Available from: </w:t>
+      </w:r>
+      <w:r>
+        <w:rPr>
+          <w:rFonts w:asciiTheme="minorHAnsi" w:hAnsiTheme="minorHAnsi" w:cstheme="minorHAnsi"/>
+          <w:sz w:val="22"/>
+          <w:szCs w:val="22"/>
+        </w:rPr>
+        <w:t xml:space="preserve">https://digital.nhs.uk/services/personal-demographics-service </w:t>
+      </w:r>
+      <w:r>
+        <w:rPr>
+          <w:rFonts w:asciiTheme="minorHAnsi" w:hAnsiTheme="minorHAnsi" w:cstheme="minorHAnsi"/>
+          <w:sz w:val="22"/>
+          <w:szCs w:val="22"/>
+        </w:rPr>
+        <w:t xml:space="preserve">[Accessed </w:t>
+      </w:r>
+      <w:r>
+        <w:rPr>
+          <w:rFonts w:asciiTheme="minorHAnsi" w:hAnsiTheme="minorHAnsi" w:cstheme="minorHAnsi"/>
+          <w:sz w:val="22"/>
+          <w:szCs w:val="22"/>
+        </w:rPr>
+        <w:t>11/02/2024</w:t>
+      </w:r>
+      <w:r>
+        <w:rPr>
+          <w:rFonts w:asciiTheme="minorHAnsi" w:hAnsiTheme="minorHAnsi" w:cstheme="minorHAnsi"/>
+          <w:sz w:val="22"/>
+          <w:szCs w:val="22"/>
+        </w:rPr>
+        <w:t>].</w:t>
+      </w:r>
+    </w:p>
+    <w:p>
+      <w:pPr>
+        <w:pStyle w:val="NormalWeb"/>
+        <w:spacing w:before="0" w:beforeAutospacing="0" w:after="0" w:afterAutospacing="0" w:line="360" w:lineRule="atLeast"/>
+        <w:rPr>
+          <w:rFonts w:asciiTheme="minorHAnsi" w:hAnsiTheme="minorHAnsi" w:cstheme="minorHAnsi"/>
+          <w:sz w:val="22"/>
+          <w:szCs w:val="22"/>
+        </w:rPr>
+      </w:pPr>
+    </w:p>
+    <w:p>
+      <w:pPr>
+        <w:pStyle w:val="NormalWeb"/>
+        <w:spacing w:before="0" w:beforeAutospacing="0" w:after="0" w:afterAutospacing="0" w:line="360" w:lineRule="atLeast"/>
+        <w:rPr>
+          <w:rFonts w:asciiTheme="minorHAnsi" w:hAnsiTheme="minorHAnsi" w:cstheme="minorHAnsi"/>
+          <w:sz w:val="22"/>
+          <w:szCs w:val="22"/>
+        </w:rPr>
+      </w:pPr>
+      <w:r>
+        <w:rPr>
+          <w:rFonts w:asciiTheme="minorHAnsi" w:hAnsiTheme="minorHAnsi" w:cstheme="minorHAnsi"/>
+          <w:sz w:val="22"/>
+          <w:szCs w:val="22"/>
+        </w:rPr>
         <w:t>GP Training Support (20</w:t>
       </w:r>
       <w:r>
@@ -1672,7 +2185,7 @@
         </w:rPr>
         <w:t xml:space="preserve"> </w:t>
       </w:r>
-      <w:hyperlink r:id="rId9" w:anchor=":~:text=The%20main%20systems%20are%20EMIS%20Web%2C%20SystmOne%2C%20and%20Vision" w:history="1">
+      <w:hyperlink r:id="rId10" w:anchor=":~:text=The%20main%20systems%20are%20EMIS%20Web%2C%20SystmOne%2C%20and%20Vision" w:history="1">
         <w:r>
           <w:rPr>
             <w:rStyle w:val="Hyperlink"/>
@@ -1761,6 +2274,7 @@
         </w:rPr>
         <w:t xml:space="preserve">) </w:t>
       </w:r>
+      <w:proofErr w:type="spellStart"/>
       <w:r>
         <w:rPr>
           <w:rFonts w:asciiTheme="minorHAnsi" w:hAnsiTheme="minorHAnsi" w:cstheme="minorHAnsi"/>
@@ -1769,6 +2283,7 @@
         </w:rPr>
         <w:t>SystmOne</w:t>
       </w:r>
+      <w:proofErr w:type="spellEnd"/>
       <w:r>
         <w:rPr>
           <w:rFonts w:asciiTheme="minorHAnsi" w:hAnsiTheme="minorHAnsi" w:cstheme="minorHAnsi"/>
@@ -1845,7 +2360,27 @@
           <w:sz w:val="22"/>
           <w:szCs w:val="22"/>
         </w:rPr>
-        <w:t>A Critical Appraisal of the Summary Care Record (Scr) Scheme in England</w:t>
+        <w:t>A Critical Appraisal of the Summary Care Record (</w:t>
+      </w:r>
+      <w:proofErr w:type="spellStart"/>
+      <w:r>
+        <w:rPr>
+          <w:rStyle w:val="Emphasis"/>
+          <w:rFonts w:asciiTheme="minorHAnsi" w:eastAsiaTheme="majorEastAsia" w:hAnsiTheme="minorHAnsi" w:cstheme="minorHAnsi"/>
+          <w:sz w:val="22"/>
+          <w:szCs w:val="22"/>
+        </w:rPr>
+        <w:t>Scr</w:t>
+      </w:r>
+      <w:proofErr w:type="spellEnd"/>
+      <w:r>
+        <w:rPr>
+          <w:rStyle w:val="Emphasis"/>
+          <w:rFonts w:asciiTheme="minorHAnsi" w:eastAsiaTheme="majorEastAsia" w:hAnsiTheme="minorHAnsi" w:cstheme="minorHAnsi"/>
+          <w:sz w:val="22"/>
+          <w:szCs w:val="22"/>
+        </w:rPr>
+        <w:t>) Scheme in England</w:t>
       </w:r>
       <w:r>
         <w:rPr>
@@ -1947,6 +2482,7 @@
           <w:sz w:val="27"/>
           <w:szCs w:val="27"/>
         </w:rPr>
+        <w:lastRenderedPageBreak/>
         <w:t>‌</w:t>
       </w:r>
     </w:p>

</xml_diff>

<commit_message>
Fixing some gramatical errors
</commit_message>
<xml_diff>
--- a/Report/Literature Review.docx
+++ b/Report/Literature Review.docx
@@ -717,7 +717,16 @@
         <w:t>Python</w:t>
       </w:r>
       <w:r>
-        <w:t xml:space="preserve"> support for object-oriented programming will allow for easier encapsulation of multiple complex datatypes</w:t>
+        <w:t>’s</w:t>
+      </w:r>
+      <w:r>
+        <w:t xml:space="preserve"> support for object-oriented programming will allow for </w:t>
+      </w:r>
+      <w:r>
+        <w:t xml:space="preserve">the </w:t>
+      </w:r>
+      <w:r>
+        <w:t>encapsulation of multiple complex datatypes</w:t>
       </w:r>
       <w:r>
         <w:t xml:space="preserve">, improving </w:t>
@@ -803,7 +812,21 @@
           <w:rFonts w:cstheme="minorHAnsi"/>
           <w:shd w:val="clear" w:color="auto" w:fill="FFFFFF"/>
         </w:rPr>
-        <w:t xml:space="preserve"> extra libraries need to be installed to run the program</w:t>
+        <w:t xml:space="preserve"> extra libraries</w:t>
+      </w:r>
+      <w:r>
+        <w:rPr>
+          <w:rFonts w:cstheme="minorHAnsi"/>
+          <w:shd w:val="clear" w:color="auto" w:fill="FFFFFF"/>
+        </w:rPr>
+        <w:t xml:space="preserve"> will</w:t>
+      </w:r>
+      <w:r>
+        <w:rPr>
+          <w:rFonts w:cstheme="minorHAnsi"/>
+          <w:shd w:val="clear" w:color="auto" w:fill="FFFFFF"/>
+        </w:rPr>
+        <w:t xml:space="preserve"> need to be installed to run the program</w:t>
       </w:r>
       <w:r>
         <w:rPr>
@@ -817,7 +840,15 @@
           <w:rFonts w:cstheme="minorHAnsi"/>
           <w:shd w:val="clear" w:color="auto" w:fill="FFFFFF"/>
         </w:rPr>
-        <w:t xml:space="preserve"> making it simpler to deploy</w:t>
+        <w:t xml:space="preserve"> making it simpler to </w:t>
+      </w:r>
+      <w:r>
+        <w:rPr>
+          <w:rFonts w:cstheme="minorHAnsi"/>
+          <w:shd w:val="clear" w:color="auto" w:fill="FFFFFF"/>
+        </w:rPr>
+        <w:lastRenderedPageBreak/>
+        <w:t>deploy</w:t>
       </w:r>
       <w:r>
         <w:rPr>
@@ -831,7 +862,6 @@
           <w:rFonts w:cstheme="minorHAnsi"/>
           <w:shd w:val="clear" w:color="auto" w:fill="FFFFFF"/>
         </w:rPr>
-        <w:lastRenderedPageBreak/>
         <w:t>furthermore</w:t>
       </w:r>
       <w:r>

</xml_diff>

<commit_message>
Adding new pdf to spec
</commit_message>
<xml_diff>
--- a/Report/Literature Review.docx
+++ b/Report/Literature Review.docx
@@ -468,39 +468,7 @@
           <w:rFonts w:cstheme="minorHAnsi"/>
           <w:shd w:val="clear" w:color="auto" w:fill="FFFFFF"/>
         </w:rPr>
-        <w:t xml:space="preserve"> (</w:t>
-      </w:r>
-      <w:proofErr w:type="spellStart"/>
-      <w:r>
-        <w:rPr>
-          <w:rFonts w:cstheme="minorHAnsi"/>
-          <w:shd w:val="clear" w:color="auto" w:fill="FFFFFF"/>
-        </w:rPr>
-        <w:t>Karrenbauer</w:t>
-      </w:r>
-      <w:proofErr w:type="spellEnd"/>
-      <w:r>
-        <w:rPr>
-          <w:rFonts w:cstheme="minorHAnsi"/>
-          <w:shd w:val="clear" w:color="auto" w:fill="FFFFFF"/>
-        </w:rPr>
-        <w:t xml:space="preserve">, </w:t>
-      </w:r>
-      <w:proofErr w:type="spellStart"/>
-      <w:r>
-        <w:rPr>
-          <w:rFonts w:cstheme="minorHAnsi"/>
-          <w:shd w:val="clear" w:color="auto" w:fill="FFFFFF"/>
-        </w:rPr>
-        <w:t>Wiesche</w:t>
-      </w:r>
-      <w:proofErr w:type="spellEnd"/>
-      <w:r>
-        <w:rPr>
-          <w:rFonts w:cstheme="minorHAnsi"/>
-          <w:shd w:val="clear" w:color="auto" w:fill="FFFFFF"/>
-        </w:rPr>
-        <w:t xml:space="preserve"> and Krcmar, 2019)</w:t>
+        <w:t xml:space="preserve"> (Karrenbauer, Wiesche and Krcmar, 2019)</w:t>
       </w:r>
       <w:r>
         <w:rPr>
@@ -741,8 +709,8 @@
     <w:p>
       <w:pPr>
         <w:rPr>
-          <w:b/>
-          <w:bCs/>
+          <w:rFonts w:cstheme="minorHAnsi"/>
+          <w:shd w:val="clear" w:color="auto" w:fill="FFFFFF"/>
         </w:rPr>
       </w:pPr>
       <w:r>
@@ -882,14 +850,6 @@
     </w:p>
     <w:p>
       <w:pPr>
-        <w:rPr>
-          <w:rFonts w:cstheme="minorHAnsi"/>
-          <w:shd w:val="clear" w:color="auto" w:fill="FFFFFF"/>
-        </w:rPr>
-      </w:pPr>
-    </w:p>
-    <w:p>
-      <w:pPr>
         <w:pStyle w:val="Heading2"/>
         <w:rPr>
           <w:shd w:val="clear" w:color="auto" w:fill="FFFFFF"/>
@@ -922,13 +882,8 @@
         <w:t>NHS</w:t>
       </w:r>
       <w:r>
-        <w:t xml:space="preserve"> - </w:t>
-      </w:r>
-      <w:proofErr w:type="spellStart"/>
-      <w:r>
-        <w:t>SystmOne</w:t>
-      </w:r>
-      <w:proofErr w:type="spellEnd"/>
+        <w:t xml:space="preserve"> - SystmOne</w:t>
+      </w:r>
     </w:p>
     <w:p>
       <w:r>
@@ -1058,17 +1013,18 @@
           <w:i/>
           <w:iCs/>
         </w:rPr>
-        <w:t xml:space="preserve">EMIS Web, </w:t>
-      </w:r>
-      <w:proofErr w:type="spellStart"/>
+        <w:t>EMIS Web, SystmOne</w:t>
+      </w:r>
       <w:r>
         <w:rPr>
           <w:i/>
           <w:iCs/>
         </w:rPr>
-        <w:t>SystmOne</w:t>
-      </w:r>
-      <w:proofErr w:type="spellEnd"/>
+        <w:t xml:space="preserve"> </w:t>
+      </w:r>
+      <w:r>
+        <w:t>(TPP, 2024)</w:t>
+      </w:r>
       <w:r>
         <w:rPr>
           <w:i/>
@@ -1077,96 +1033,72 @@
         <w:t xml:space="preserve"> </w:t>
       </w:r>
       <w:r>
-        <w:t>(TPP, 2024)</w:t>
+        <w:t xml:space="preserve">and </w:t>
       </w:r>
       <w:r>
         <w:rPr>
           <w:i/>
           <w:iCs/>
         </w:rPr>
-        <w:t xml:space="preserve"> </w:t>
-      </w:r>
-      <w:r>
-        <w:t xml:space="preserve">and </w:t>
+        <w:t>Vision</w:t>
       </w:r>
       <w:r>
         <w:rPr>
           <w:i/>
           <w:iCs/>
         </w:rPr>
-        <w:t>Vision</w:t>
+        <w:t xml:space="preserve"> </w:t>
+      </w:r>
+      <w:r>
+        <w:t>(GP Training Support, 20</w:t>
+      </w:r>
+      <w:r>
+        <w:t>16)</w:t>
       </w:r>
       <w:r>
         <w:rPr>
           <w:i/>
           <w:iCs/>
         </w:rPr>
-        <w:t xml:space="preserve"> </w:t>
-      </w:r>
-      <w:r>
-        <w:t>(GP Training Support, 20</w:t>
-      </w:r>
-      <w:r>
-        <w:t>16)</w:t>
-      </w:r>
-      <w:r>
+        <w:t xml:space="preserve">. </w:t>
+      </w:r>
+      <w:r>
+        <w:t xml:space="preserve">These products bear </w:t>
+      </w:r>
+      <w:r>
+        <w:t xml:space="preserve">a resemblance </w:t>
+      </w:r>
+      <w:r>
+        <w:t xml:space="preserve">to the </w:t>
+      </w:r>
+      <w:r>
+        <w:t>dashboard</w:t>
+      </w:r>
+      <w:r>
+        <w:t xml:space="preserve"> which we will be </w:t>
+      </w:r>
+      <w:r>
+        <w:t>looking to develop.</w:t>
+      </w:r>
+    </w:p>
+    <w:p>
+      <w:pPr>
         <w:rPr>
           <w:i/>
           <w:iCs/>
         </w:rPr>
-        <w:t xml:space="preserve">. </w:t>
-      </w:r>
-      <w:r>
-        <w:t xml:space="preserve">These products bear </w:t>
-      </w:r>
-      <w:r>
-        <w:t xml:space="preserve">a resemblance </w:t>
-      </w:r>
-      <w:r>
-        <w:t xml:space="preserve">to the </w:t>
-      </w:r>
-      <w:r>
-        <w:t>dashboard</w:t>
-      </w:r>
-      <w:r>
-        <w:t xml:space="preserve"> which we will be </w:t>
-      </w:r>
-      <w:r>
-        <w:t>looking to develop.</w:t>
-      </w:r>
-    </w:p>
-    <w:p>
-      <w:pPr>
+      </w:pPr>
+      <w:r>
         <w:rPr>
           <w:i/>
           <w:iCs/>
         </w:rPr>
-      </w:pPr>
-      <w:proofErr w:type="spellStart"/>
-      <w:r>
-        <w:rPr>
-          <w:i/>
-          <w:iCs/>
-        </w:rPr>
-        <w:t>SystmOne</w:t>
-      </w:r>
-      <w:proofErr w:type="spellEnd"/>
-      <w:r>
-        <w:rPr>
-          <w:i/>
-          <w:iCs/>
-        </w:rPr>
-        <w:t>:</w:t>
-      </w:r>
-    </w:p>
-    <w:p>
-      <w:proofErr w:type="spellStart"/>
-      <w:r>
-        <w:t>SystmOne</w:t>
-      </w:r>
-      <w:proofErr w:type="spellEnd"/>
-      <w:r>
-        <w:t xml:space="preserve"> </w:t>
+        <w:t>SystmOne:</w:t>
+      </w:r>
+    </w:p>
+    <w:p>
+      <w:r>
+        <w:t xml:space="preserve">SystmOne </w:t>
       </w:r>
       <w:r>
         <w:t xml:space="preserve">facilitates access to both patients and medical staff. </w:t>
@@ -1412,13 +1344,8 @@
         <w:t xml:space="preserve">Fig 1.0 – A snapshot of </w:t>
       </w:r>
       <w:r>
-        <w:t xml:space="preserve">the Clinical Record Viewer in </w:t>
-      </w:r>
-      <w:proofErr w:type="spellStart"/>
-      <w:r>
-        <w:t>SystmOne</w:t>
-      </w:r>
-      <w:proofErr w:type="spellEnd"/>
+        <w:t>the Clinical Record Viewer in SystmOne</w:t>
+      </w:r>
       <w:r>
         <w:t xml:space="preserve"> (</w:t>
       </w:r>
@@ -1452,13 +1379,8 @@
       <w:r>
         <w:t xml:space="preserve"> the </w:t>
       </w:r>
-      <w:proofErr w:type="spellStart"/>
-      <w:r>
-        <w:t>SystmOne</w:t>
-      </w:r>
-      <w:proofErr w:type="spellEnd"/>
-      <w:r>
-        <w:t xml:space="preserve"> application </w:t>
+      <w:r>
+        <w:t xml:space="preserve">SystmOne application </w:t>
       </w:r>
       <w:r>
         <w:t xml:space="preserve">looks like while running on a staff computer. </w:t>
@@ -1565,6 +1487,7 @@
         <w:pStyle w:val="Heading2"/>
       </w:pPr>
       <w:r>
+        <w:lastRenderedPageBreak/>
         <w:t>References:</w:t>
       </w:r>
     </w:p>
@@ -1723,43 +1646,14 @@
           <w:szCs w:val="22"/>
         </w:rPr>
       </w:pPr>
-      <w:proofErr w:type="spellStart"/>
-      <w:r>
-        <w:rPr>
-          <w:rFonts w:asciiTheme="minorHAnsi" w:hAnsiTheme="minorHAnsi" w:cstheme="minorHAnsi"/>
-          <w:sz w:val="22"/>
-          <w:szCs w:val="22"/>
-        </w:rPr>
-        <w:t>Karrenbauer</w:t>
-      </w:r>
-      <w:proofErr w:type="spellEnd"/>
-      <w:r>
-        <w:rPr>
-          <w:rFonts w:asciiTheme="minorHAnsi" w:hAnsiTheme="minorHAnsi" w:cstheme="minorHAnsi"/>
-          <w:sz w:val="22"/>
-          <w:szCs w:val="22"/>
-        </w:rPr>
-        <w:t xml:space="preserve">, J., </w:t>
-      </w:r>
-      <w:proofErr w:type="spellStart"/>
-      <w:r>
-        <w:rPr>
-          <w:rFonts w:asciiTheme="minorHAnsi" w:hAnsiTheme="minorHAnsi" w:cstheme="minorHAnsi"/>
-          <w:sz w:val="22"/>
-          <w:szCs w:val="22"/>
-        </w:rPr>
-        <w:t>Wiesche</w:t>
-      </w:r>
-      <w:proofErr w:type="spellEnd"/>
-      <w:r>
-        <w:rPr>
-          <w:rFonts w:asciiTheme="minorHAnsi" w:hAnsiTheme="minorHAnsi" w:cstheme="minorHAnsi"/>
-          <w:sz w:val="22"/>
-          <w:szCs w:val="22"/>
-        </w:rPr>
-        <w:t>, M. and Krcmar, H. (2019) Understanding the Benefits of Agile Software Development in Regulated Environments. </w:t>
-      </w:r>
-      <w:proofErr w:type="spellStart"/>
+      <w:r>
+        <w:rPr>
+          <w:rFonts w:asciiTheme="minorHAnsi" w:hAnsiTheme="minorHAnsi" w:cstheme="minorHAnsi"/>
+          <w:sz w:val="22"/>
+          <w:szCs w:val="22"/>
+        </w:rPr>
+        <w:t>Karrenbauer, J., Wiesche, M. and Krcmar, H. (2019) Understanding the Benefits of Agile Software Development in Regulated Environments. </w:t>
+      </w:r>
       <w:r>
         <w:rPr>
           <w:rFonts w:asciiTheme="minorHAnsi" w:hAnsiTheme="minorHAnsi" w:cstheme="minorHAnsi"/>
@@ -1768,18 +1662,7 @@
           <w:sz w:val="22"/>
           <w:szCs w:val="22"/>
         </w:rPr>
-        <w:t>Wirtschaftsinformatik</w:t>
-      </w:r>
-      <w:proofErr w:type="spellEnd"/>
-      <w:r>
-        <w:rPr>
-          <w:rFonts w:asciiTheme="minorHAnsi" w:hAnsiTheme="minorHAnsi" w:cstheme="minorHAnsi"/>
-          <w:i/>
-          <w:iCs/>
-          <w:sz w:val="22"/>
-          <w:szCs w:val="22"/>
-        </w:rPr>
-        <w:t xml:space="preserve"> 2019 Proceedings</w:t>
+        <w:t>Wirtschaftsinformatik 2019 Proceedings</w:t>
       </w:r>
       <w:r>
         <w:rPr>
@@ -2015,25 +1898,7 @@
           <w:sz w:val="22"/>
           <w:szCs w:val="22"/>
         </w:rPr>
-        <w:t xml:space="preserve"> [online]. </w:t>
-      </w:r>
-      <w:proofErr w:type="spellStart"/>
-      <w:r>
-        <w:rPr>
-          <w:rFonts w:asciiTheme="minorHAnsi" w:hAnsiTheme="minorHAnsi" w:cstheme="minorHAnsi"/>
-          <w:sz w:val="22"/>
-          <w:szCs w:val="22"/>
-        </w:rPr>
-        <w:t>Packt</w:t>
-      </w:r>
-      <w:proofErr w:type="spellEnd"/>
-      <w:r>
-        <w:rPr>
-          <w:rFonts w:asciiTheme="minorHAnsi" w:hAnsiTheme="minorHAnsi" w:cstheme="minorHAnsi"/>
-          <w:sz w:val="22"/>
-          <w:szCs w:val="22"/>
-        </w:rPr>
-        <w:t xml:space="preserve"> Publishing Ltd. Available from: https://books.google.co.uk/books?hl=en&amp;lr=&amp;id=2kBbDwAAQBAJ&amp;oi=fnd&amp;pg=PP1&amp;dq=tkInter&amp;ots=NgppXWINnl&amp;sig=1G9Rr3C3mGPDv757_ZZdg1cuk60&amp;redir_esc=y#v=onepage&amp;q=tkInter&amp;f=false [Accessed 12 February 2024].</w:t>
+        <w:t> [online]. Packt Publishing Ltd. Available from: https://books.google.co.uk/books?hl=en&amp;lr=&amp;id=2kBbDwAAQBAJ&amp;oi=fnd&amp;pg=PP1&amp;dq=tkInter&amp;ots=NgppXWINnl&amp;sig=1G9Rr3C3mGPDv757_ZZdg1cuk60&amp;redir_esc=y#v=onepage&amp;q=tkInter&amp;f=false [Accessed 12 February 2024].</w:t>
       </w:r>
     </w:p>
     <w:p>
@@ -2304,7 +2169,6 @@
         </w:rPr>
         <w:t xml:space="preserve">) </w:t>
       </w:r>
-      <w:proofErr w:type="spellStart"/>
       <w:r>
         <w:rPr>
           <w:rFonts w:asciiTheme="minorHAnsi" w:hAnsiTheme="minorHAnsi" w:cstheme="minorHAnsi"/>
@@ -2313,7 +2177,6 @@
         </w:rPr>
         <w:t>SystmOne</w:t>
       </w:r>
-      <w:proofErr w:type="spellEnd"/>
       <w:r>
         <w:rPr>
           <w:rFonts w:asciiTheme="minorHAnsi" w:hAnsiTheme="minorHAnsi" w:cstheme="minorHAnsi"/>
@@ -2390,27 +2253,7 @@
           <w:sz w:val="22"/>
           <w:szCs w:val="22"/>
         </w:rPr>
-        <w:t>A Critical Appraisal of the Summary Care Record (</w:t>
-      </w:r>
-      <w:proofErr w:type="spellStart"/>
-      <w:r>
-        <w:rPr>
-          <w:rStyle w:val="Emphasis"/>
-          <w:rFonts w:asciiTheme="minorHAnsi" w:eastAsiaTheme="majorEastAsia" w:hAnsiTheme="minorHAnsi" w:cstheme="minorHAnsi"/>
-          <w:sz w:val="22"/>
-          <w:szCs w:val="22"/>
-        </w:rPr>
-        <w:t>Scr</w:t>
-      </w:r>
-      <w:proofErr w:type="spellEnd"/>
-      <w:r>
-        <w:rPr>
-          <w:rStyle w:val="Emphasis"/>
-          <w:rFonts w:asciiTheme="minorHAnsi" w:eastAsiaTheme="majorEastAsia" w:hAnsiTheme="minorHAnsi" w:cstheme="minorHAnsi"/>
-          <w:sz w:val="22"/>
-          <w:szCs w:val="22"/>
-        </w:rPr>
-        <w:t>) Scheme in England</w:t>
+        <w:t>A Critical Appraisal of the Summary Care Record (Scr) Scheme in England</w:t>
       </w:r>
       <w:r>
         <w:rPr>
@@ -2448,6 +2291,7 @@
           <w:sz w:val="27"/>
           <w:szCs w:val="27"/>
         </w:rPr>
+        <w:lastRenderedPageBreak/>
         <w:t>‌</w:t>
       </w:r>
     </w:p>
@@ -2512,7 +2356,6 @@
           <w:sz w:val="27"/>
           <w:szCs w:val="27"/>
         </w:rPr>
-        <w:lastRenderedPageBreak/>
         <w:t>‌</w:t>
       </w:r>
     </w:p>

</xml_diff>

<commit_message>
adding to the literature review
</commit_message>
<xml_diff>
--- a/Report/Literature Review.docx
+++ b/Report/Literature Review.docx
@@ -13,140 +13,285 @@
     <w:p>
       <w:pPr>
         <w:pStyle w:val="Heading2"/>
-      </w:pPr>
-      <w:r>
+        <w:rPr>
+          <w:highlight w:val="red"/>
+        </w:rPr>
+      </w:pPr>
+      <w:commentRangeStart w:id="0"/>
+      <w:r>
+        <w:rPr>
+          <w:highlight w:val="red"/>
+        </w:rPr>
         <w:t>Introduction:</w:t>
       </w:r>
     </w:p>
     <w:p>
-      <w:r>
+      <w:pPr>
+        <w:rPr>
+          <w:highlight w:val="red"/>
+        </w:rPr>
+      </w:pPr>
+      <w:r>
+        <w:rPr>
+          <w:highlight w:val="red"/>
+        </w:rPr>
         <w:t>There is currently a need for the critical care unit to start prioritising p</w:t>
       </w:r>
       <w:r>
+        <w:rPr>
+          <w:highlight w:val="red"/>
+        </w:rPr>
         <w:t>atients</w:t>
       </w:r>
       <w:r>
+        <w:rPr>
+          <w:highlight w:val="red"/>
+        </w:rPr>
         <w:t xml:space="preserve"> who need to see a </w:t>
       </w:r>
       <w:r>
+        <w:rPr>
+          <w:highlight w:val="red"/>
+        </w:rPr>
         <w:t>dietitian</w:t>
       </w:r>
       <w:r>
+        <w:rPr>
+          <w:highlight w:val="red"/>
+        </w:rPr>
         <w:t xml:space="preserve"> because there </w:t>
       </w:r>
       <w:r>
+        <w:rPr>
+          <w:highlight w:val="red"/>
+        </w:rPr>
         <w:t>are</w:t>
       </w:r>
       <w:r>
+        <w:rPr>
+          <w:highlight w:val="red"/>
+        </w:rPr>
         <w:t xml:space="preserve"> insufficient resources for every patient to see a dietitian and the patients who need to see a dietitian the most may currently miss out</w:t>
       </w:r>
       <w:r>
+        <w:rPr>
+          <w:highlight w:val="red"/>
+        </w:rPr>
         <w:t>.</w:t>
       </w:r>
       <w:r>
+        <w:rPr>
+          <w:highlight w:val="red"/>
+        </w:rPr>
         <w:t xml:space="preserve"> This is because it is very difficult for the critical care unit staff to efficiently </w:t>
       </w:r>
       <w:r>
+        <w:rPr>
+          <w:highlight w:val="red"/>
+        </w:rPr>
         <w:t>prioritize</w:t>
       </w:r>
       <w:r>
+        <w:rPr>
+          <w:highlight w:val="red"/>
+        </w:rPr>
         <w:t xml:space="preserve"> patients</w:t>
       </w:r>
       <w:r>
+        <w:rPr>
+          <w:highlight w:val="red"/>
+        </w:rPr>
         <w:t>.</w:t>
       </w:r>
     </w:p>
     <w:p>
       <w:r>
+        <w:rPr>
+          <w:highlight w:val="red"/>
+        </w:rPr>
         <w:t>So,</w:t>
       </w:r>
       <w:r>
+        <w:rPr>
+          <w:highlight w:val="red"/>
+        </w:rPr>
         <w:t xml:space="preserve"> developing a feeding dashboard</w:t>
       </w:r>
       <w:r>
+        <w:rPr>
+          <w:highlight w:val="red"/>
+        </w:rPr>
         <w:t xml:space="preserve"> which will</w:t>
       </w:r>
       <w:r>
+        <w:rPr>
+          <w:highlight w:val="red"/>
+        </w:rPr>
         <w:t xml:space="preserve"> </w:t>
       </w:r>
       <w:r>
+        <w:rPr>
+          <w:highlight w:val="red"/>
+        </w:rPr>
         <w:t xml:space="preserve">flag </w:t>
       </w:r>
       <w:r>
+        <w:rPr>
+          <w:highlight w:val="red"/>
+        </w:rPr>
         <w:t>the</w:t>
       </w:r>
       <w:r>
+        <w:rPr>
+          <w:highlight w:val="red"/>
+        </w:rPr>
         <w:t xml:space="preserve"> </w:t>
       </w:r>
       <w:r>
+        <w:rPr>
+          <w:highlight w:val="red"/>
+        </w:rPr>
         <w:t>patients who</w:t>
       </w:r>
       <w:r>
+        <w:rPr>
+          <w:highlight w:val="red"/>
+        </w:rPr>
         <w:t xml:space="preserve"> </w:t>
       </w:r>
       <w:r>
+        <w:rPr>
+          <w:highlight w:val="red"/>
+        </w:rPr>
         <w:t>need to see the dietitian</w:t>
       </w:r>
       <w:r>
+        <w:rPr>
+          <w:highlight w:val="red"/>
+        </w:rPr>
         <w:t xml:space="preserve">, </w:t>
       </w:r>
       <w:r>
+        <w:rPr>
+          <w:highlight w:val="red"/>
+        </w:rPr>
         <w:t>will</w:t>
       </w:r>
       <w:r>
+        <w:rPr>
+          <w:highlight w:val="red"/>
+        </w:rPr>
         <w:t xml:space="preserve"> </w:t>
       </w:r>
       <w:r>
+        <w:rPr>
+          <w:highlight w:val="red"/>
+        </w:rPr>
         <w:t>aid the staff significantly,</w:t>
       </w:r>
       <w:r>
+        <w:rPr>
+          <w:highlight w:val="red"/>
+        </w:rPr>
         <w:t xml:space="preserve"> optimi</w:t>
       </w:r>
       <w:r>
+        <w:rPr>
+          <w:highlight w:val="red"/>
+        </w:rPr>
         <w:t>sing</w:t>
       </w:r>
       <w:r>
+        <w:rPr>
+          <w:highlight w:val="red"/>
+        </w:rPr>
         <w:t xml:space="preserve"> and increasing</w:t>
       </w:r>
       <w:r>
+        <w:rPr>
+          <w:highlight w:val="red"/>
+        </w:rPr>
         <w:t xml:space="preserve"> </w:t>
       </w:r>
       <w:r>
+        <w:rPr>
+          <w:highlight w:val="red"/>
+        </w:rPr>
         <w:t>healthcare</w:t>
       </w:r>
       <w:r>
+        <w:rPr>
+          <w:highlight w:val="red"/>
+        </w:rPr>
         <w:t xml:space="preserve"> resources</w:t>
       </w:r>
       <w:r>
+        <w:rPr>
+          <w:highlight w:val="red"/>
+        </w:rPr>
         <w:t xml:space="preserve"> due to less time needed to prioritize patients</w:t>
       </w:r>
       <w:r>
+        <w:rPr>
+          <w:highlight w:val="red"/>
+        </w:rPr>
         <w:t xml:space="preserve"> </w:t>
       </w:r>
       <w:r>
+        <w:rPr>
+          <w:highlight w:val="red"/>
+        </w:rPr>
         <w:t xml:space="preserve">this </w:t>
       </w:r>
       <w:r>
+        <w:rPr>
+          <w:highlight w:val="red"/>
+        </w:rPr>
         <w:t>will</w:t>
       </w:r>
       <w:r>
+        <w:rPr>
+          <w:highlight w:val="red"/>
+        </w:rPr>
         <w:t xml:space="preserve"> mak</w:t>
       </w:r>
       <w:r>
+        <w:rPr>
+          <w:highlight w:val="red"/>
+        </w:rPr>
         <w:t>e</w:t>
       </w:r>
       <w:r>
+        <w:rPr>
+          <w:highlight w:val="red"/>
+        </w:rPr>
         <w:t xml:space="preserve"> sure that patients with a greater need</w:t>
       </w:r>
       <w:r>
+        <w:rPr>
+          <w:highlight w:val="red"/>
+        </w:rPr>
         <w:t xml:space="preserve"> get the help </w:t>
       </w:r>
       <w:r>
+        <w:rPr>
+          <w:highlight w:val="red"/>
+        </w:rPr>
         <w:t>required</w:t>
       </w:r>
       <w:r>
+        <w:rPr>
+          <w:highlight w:val="red"/>
+        </w:rPr>
         <w:t>.</w:t>
       </w:r>
+      <w:commentRangeEnd w:id="0"/>
+      <w:r>
+        <w:rPr>
+          <w:rStyle w:val="CommentReference"/>
+        </w:rPr>
+        <w:commentReference w:id="0"/>
+      </w:r>
     </w:p>
     <w:p/>
     <w:p>
@@ -164,6 +309,7 @@
           <w:shd w:val="clear" w:color="auto" w:fill="FFFFFF"/>
         </w:rPr>
       </w:pPr>
+      <w:commentRangeStart w:id="1"/>
       <w:r>
         <w:t>T</w:t>
       </w:r>
@@ -195,7 +341,10 @@
         <w:t>Astah UML</w:t>
       </w:r>
       <w:r>
-        <w:t xml:space="preserve">, Astah UML is a program which allows for the creation of UML diagrams like the use case diagram. Using UML helps to </w:t>
+        <w:t>.</w:t>
+      </w:r>
+      <w:r>
+        <w:t xml:space="preserve"> Astah UML is a program which allows for the creation of UML diagrams like the use case diagram. Using UML helps to </w:t>
       </w:r>
       <w:r>
         <w:t>define the scope of the project abstracting it into easily digestible sections</w:t>
@@ -213,27 +362,47 @@
         </w:rPr>
         <w:t>(Fernández-Sáez, Chaudron and Genero, n.d.)</w:t>
       </w:r>
-    </w:p>
-    <w:p>
-      <w:pPr>
-        <w:rPr>
-          <w:rFonts w:cstheme="minorHAnsi"/>
-          <w:shd w:val="clear" w:color="auto" w:fill="FFFFFF"/>
-        </w:rPr>
-      </w:pPr>
-      <w:r>
-        <w:rPr>
-          <w:rFonts w:cstheme="minorHAnsi"/>
-          <w:shd w:val="clear" w:color="auto" w:fill="FFFFFF"/>
-        </w:rPr>
-        <w:t>The</w:t>
-      </w:r>
-      <w:r>
-        <w:rPr>
-          <w:rFonts w:cstheme="minorHAnsi"/>
-          <w:shd w:val="clear" w:color="auto" w:fill="FFFFFF"/>
-        </w:rPr>
-        <w:t xml:space="preserve"> reason we chose Astah UML to do this is because Astah UML is written in Java so </w:t>
+      <w:r>
+        <w:rPr>
+          <w:rFonts w:cstheme="minorHAnsi"/>
+          <w:shd w:val="clear" w:color="auto" w:fill="FFFFFF"/>
+        </w:rPr>
+        <w:t>. We have</w:t>
+      </w:r>
+      <w:r>
+        <w:rPr>
+          <w:rFonts w:cstheme="minorHAnsi"/>
+          <w:shd w:val="clear" w:color="auto" w:fill="FFFFFF"/>
+        </w:rPr>
+        <w:t xml:space="preserve"> chose</w:t>
+      </w:r>
+      <w:r>
+        <w:rPr>
+          <w:rFonts w:cstheme="minorHAnsi"/>
+          <w:shd w:val="clear" w:color="auto" w:fill="FFFFFF"/>
+        </w:rPr>
+        <w:t>n</w:t>
+      </w:r>
+      <w:r>
+        <w:rPr>
+          <w:rFonts w:cstheme="minorHAnsi"/>
+          <w:shd w:val="clear" w:color="auto" w:fill="FFFFFF"/>
+        </w:rPr>
+        <w:t xml:space="preserve"> Astah UML </w:t>
+      </w:r>
+      <w:r>
+        <w:rPr>
+          <w:rFonts w:cstheme="minorHAnsi"/>
+          <w:shd w:val="clear" w:color="auto" w:fill="FFFFFF"/>
+        </w:rPr>
+        <w:t xml:space="preserve">it’s </w:t>
+      </w:r>
+      <w:r>
+        <w:rPr>
+          <w:rFonts w:cstheme="minorHAnsi"/>
+          <w:shd w:val="clear" w:color="auto" w:fill="FFFFFF"/>
+        </w:rPr>
+        <w:t xml:space="preserve">written in Java so </w:t>
       </w:r>
       <w:r>
         <w:rPr>
@@ -304,14 +473,28 @@
           <w:rFonts w:cstheme="minorHAnsi"/>
           <w:shd w:val="clear" w:color="auto" w:fill="FFFFFF"/>
         </w:rPr>
-        <w:t>The tool we will use to manage this project is Gitlab,</w:t>
-      </w:r>
-      <w:r>
-        <w:rPr>
-          <w:rFonts w:cstheme="minorHAnsi"/>
-          <w:shd w:val="clear" w:color="auto" w:fill="FFFFFF"/>
-        </w:rPr>
-        <w:t xml:space="preserve"> Gitlab is a version control software which stores a project in a repository,</w:t>
+        <w:t>The tool we will use to manage this project is Gitlab</w:t>
+      </w:r>
+      <w:r>
+        <w:rPr>
+          <w:rFonts w:cstheme="minorHAnsi"/>
+          <w:shd w:val="clear" w:color="auto" w:fill="FFFFFF"/>
+        </w:rPr>
+        <w:t xml:space="preserve"> - </w:t>
+      </w:r>
+      <w:r>
+        <w:rPr>
+          <w:rFonts w:cstheme="minorHAnsi"/>
+          <w:shd w:val="clear" w:color="auto" w:fill="FFFFFF"/>
+        </w:rPr>
+        <w:t>a version control software which stores a project in a repository</w:t>
+      </w:r>
+      <w:r>
+        <w:rPr>
+          <w:rFonts w:cstheme="minorHAnsi"/>
+          <w:shd w:val="clear" w:color="auto" w:fill="FFFFFF"/>
+        </w:rPr>
+        <w:t>.</w:t>
       </w:r>
       <w:r>
         <w:rPr>
@@ -383,14 +566,14 @@
           <w:rFonts w:cstheme="minorHAnsi"/>
           <w:shd w:val="clear" w:color="auto" w:fill="FFFFFF"/>
         </w:rPr>
-        <w:t xml:space="preserve">, </w:t>
-      </w:r>
-      <w:r>
-        <w:rPr>
-          <w:rFonts w:cstheme="minorHAnsi"/>
-          <w:shd w:val="clear" w:color="auto" w:fill="FFFFFF"/>
-        </w:rPr>
-        <w:t>this will make collaboration easier</w:t>
+        <w:t>. T</w:t>
+      </w:r>
+      <w:r>
+        <w:rPr>
+          <w:rFonts w:cstheme="minorHAnsi"/>
+          <w:shd w:val="clear" w:color="auto" w:fill="FFFFFF"/>
+        </w:rPr>
+        <w:t>his will make collaboration easier</w:t>
       </w:r>
       <w:r>
         <w:rPr>
@@ -447,14 +630,35 @@
           <w:rFonts w:cstheme="minorHAnsi"/>
           <w:shd w:val="clear" w:color="auto" w:fill="FFFFFF"/>
         </w:rPr>
-        <w:t xml:space="preserve"> Scrum an agile software development methodology,</w:t>
-      </w:r>
-      <w:r>
-        <w:rPr>
-          <w:rFonts w:cstheme="minorHAnsi"/>
-          <w:shd w:val="clear" w:color="auto" w:fill="FFFFFF"/>
-        </w:rPr>
-        <w:t xml:space="preserve"> using an agile software development methodology allows for easier collaboration between team members and </w:t>
+        <w:t xml:space="preserve"> Scrum</w:t>
+      </w:r>
+      <w:r>
+        <w:rPr>
+          <w:rFonts w:cstheme="minorHAnsi"/>
+          <w:shd w:val="clear" w:color="auto" w:fill="FFFFFF"/>
+        </w:rPr>
+        <w:t xml:space="preserve">, which is </w:t>
+      </w:r>
+      <w:r>
+        <w:rPr>
+          <w:rFonts w:cstheme="minorHAnsi"/>
+          <w:shd w:val="clear" w:color="auto" w:fill="FFFFFF"/>
+        </w:rPr>
+        <w:t>an agile software development methodology</w:t>
+      </w:r>
+      <w:r>
+        <w:rPr>
+          <w:rFonts w:cstheme="minorHAnsi"/>
+          <w:shd w:val="clear" w:color="auto" w:fill="FFFFFF"/>
+        </w:rPr>
+        <w:t>. U</w:t>
+      </w:r>
+      <w:r>
+        <w:rPr>
+          <w:rFonts w:cstheme="minorHAnsi"/>
+          <w:shd w:val="clear" w:color="auto" w:fill="FFFFFF"/>
+        </w:rPr>
+        <w:t xml:space="preserve">sing an agile software development methodology allows for easier collaboration between team members and </w:t>
       </w:r>
       <w:r>
         <w:rPr>
@@ -468,53 +672,21 @@
           <w:rFonts w:cstheme="minorHAnsi"/>
           <w:shd w:val="clear" w:color="auto" w:fill="FFFFFF"/>
         </w:rPr>
-        <w:t xml:space="preserve"> (</w:t>
-      </w:r>
-      <w:proofErr w:type="spellStart"/>
-      <w:r>
-        <w:rPr>
-          <w:rFonts w:cstheme="minorHAnsi"/>
-          <w:shd w:val="clear" w:color="auto" w:fill="FFFFFF"/>
-        </w:rPr>
-        <w:t>Karrenbauer</w:t>
-      </w:r>
-      <w:proofErr w:type="spellEnd"/>
-      <w:r>
-        <w:rPr>
-          <w:rFonts w:cstheme="minorHAnsi"/>
-          <w:shd w:val="clear" w:color="auto" w:fill="FFFFFF"/>
-        </w:rPr>
-        <w:t xml:space="preserve">, </w:t>
-      </w:r>
-      <w:proofErr w:type="spellStart"/>
-      <w:r>
-        <w:rPr>
-          <w:rFonts w:cstheme="minorHAnsi"/>
-          <w:shd w:val="clear" w:color="auto" w:fill="FFFFFF"/>
-        </w:rPr>
-        <w:t>Wiesche</w:t>
-      </w:r>
-      <w:proofErr w:type="spellEnd"/>
-      <w:r>
-        <w:rPr>
-          <w:rFonts w:cstheme="minorHAnsi"/>
-          <w:shd w:val="clear" w:color="auto" w:fill="FFFFFF"/>
-        </w:rPr>
-        <w:t xml:space="preserve"> and Krcmar, 2019)</w:t>
-      </w:r>
-      <w:r>
-        <w:rPr>
-          <w:rFonts w:cstheme="minorHAnsi"/>
-          <w:shd w:val="clear" w:color="auto" w:fill="FFFFFF"/>
-        </w:rPr>
-        <w:t xml:space="preserve"> t</w:t>
-      </w:r>
-      <w:r>
-        <w:rPr>
-          <w:rFonts w:cstheme="minorHAnsi"/>
-          <w:shd w:val="clear" w:color="auto" w:fill="FFFFFF"/>
-        </w:rPr>
-        <w:t>his means that if the requirements change during the development life cycle we can adapt.</w:t>
+        <w:t xml:space="preserve"> (Karrenbauer, Wiesche and Krcmar, 2019)</w:t>
+      </w:r>
+      <w:r>
+        <w:rPr>
+          <w:rFonts w:cstheme="minorHAnsi"/>
+          <w:shd w:val="clear" w:color="auto" w:fill="FFFFFF"/>
+        </w:rPr>
+        <w:t>, which</w:t>
+      </w:r>
+      <w:r>
+        <w:rPr>
+          <w:rFonts w:cstheme="minorHAnsi"/>
+          <w:shd w:val="clear" w:color="auto" w:fill="FFFFFF"/>
+        </w:rPr>
+        <w:t xml:space="preserve"> means that if the requirements change during the development life cycle we can adapt.</w:t>
       </w:r>
       <w:r>
         <w:rPr>
@@ -563,6 +735,13 @@
           <w:rFonts w:cstheme="minorHAnsi"/>
           <w:shd w:val="clear" w:color="auto" w:fill="FFFFFF"/>
         </w:rPr>
+        <w:t>‘</w:t>
+      </w:r>
+      <w:r>
+        <w:rPr>
+          <w:rFonts w:cstheme="minorHAnsi"/>
+          <w:shd w:val="clear" w:color="auto" w:fill="FFFFFF"/>
+        </w:rPr>
         <w:t xml:space="preserve">daily </w:t>
       </w:r>
       <w:r>
@@ -571,6 +750,13 @@
           <w:shd w:val="clear" w:color="auto" w:fill="FFFFFF"/>
         </w:rPr>
         <w:t>Scrum</w:t>
+      </w:r>
+      <w:r>
+        <w:rPr>
+          <w:rFonts w:cstheme="minorHAnsi"/>
+          <w:shd w:val="clear" w:color="auto" w:fill="FFFFFF"/>
+        </w:rPr>
+        <w:t>’</w:t>
       </w:r>
       <w:r>
         <w:rPr>
@@ -601,7 +787,35 @@
           <w:rFonts w:cstheme="minorHAnsi"/>
           <w:shd w:val="clear" w:color="auto" w:fill="FFFFFF"/>
         </w:rPr>
-        <w:t xml:space="preserve">, allowing us to modify it into 2 weekly meetings instead, this will help the team collaborate </w:t>
+        <w:t xml:space="preserve">, </w:t>
+      </w:r>
+      <w:r>
+        <w:rPr>
+          <w:rFonts w:cstheme="minorHAnsi"/>
+          <w:shd w:val="clear" w:color="auto" w:fill="FFFFFF"/>
+        </w:rPr>
+        <w:t xml:space="preserve">which we will </w:t>
+      </w:r>
+      <w:r>
+        <w:rPr>
+          <w:rFonts w:cstheme="minorHAnsi"/>
+          <w:shd w:val="clear" w:color="auto" w:fill="FFFFFF"/>
+        </w:rPr>
+        <w:t>modify into 2 weekly meetings instead</w:t>
+      </w:r>
+      <w:r>
+        <w:rPr>
+          <w:rFonts w:cstheme="minorHAnsi"/>
+          <w:shd w:val="clear" w:color="auto" w:fill="FFFFFF"/>
+        </w:rPr>
+        <w:t>. T</w:t>
+      </w:r>
+      <w:r>
+        <w:rPr>
+          <w:rFonts w:cstheme="minorHAnsi"/>
+          <w:shd w:val="clear" w:color="auto" w:fill="FFFFFF"/>
+        </w:rPr>
+        <w:t xml:space="preserve">his will help the team collaborate </w:t>
       </w:r>
       <w:r>
         <w:rPr>
@@ -610,6 +824,140 @@
         </w:rPr>
         <w:t xml:space="preserve">while easily fitting it in with our timetables. </w:t>
       </w:r>
+      <w:commentRangeStart w:id="2"/>
+      <w:r>
+        <w:rPr>
+          <w:rFonts w:cstheme="minorHAnsi"/>
+          <w:shd w:val="clear" w:color="auto" w:fill="FFFFFF"/>
+        </w:rPr>
+        <w:t>A similar agile methodology we could have used is Xtreme Programming</w:t>
+      </w:r>
+      <w:r>
+        <w:rPr>
+          <w:rFonts w:cstheme="minorHAnsi"/>
+          <w:shd w:val="clear" w:color="auto" w:fill="FFFFFF"/>
+        </w:rPr>
+        <w:t xml:space="preserve"> </w:t>
+      </w:r>
+      <w:r>
+        <w:rPr>
+          <w:rFonts w:cstheme="minorHAnsi"/>
+          <w:shd w:val="clear" w:color="auto" w:fill="FFFFFF"/>
+        </w:rPr>
+        <w:t>Beck, K. and Andres, C. (2004)</w:t>
+      </w:r>
+      <w:r>
+        <w:rPr>
+          <w:rFonts w:cstheme="minorHAnsi"/>
+          <w:shd w:val="clear" w:color="auto" w:fill="FFFFFF"/>
+        </w:rPr>
+        <w:t xml:space="preserve">. </w:t>
+      </w:r>
+      <w:r>
+        <w:rPr>
+          <w:rFonts w:cstheme="minorHAnsi"/>
+          <w:shd w:val="clear" w:color="auto" w:fill="FFFFFF"/>
+        </w:rPr>
+        <w:t xml:space="preserve">This methodology is a more intensive process, with vigorous testing and revaluation </w:t>
+      </w:r>
+      <w:r>
+        <w:rPr>
+          <w:rFonts w:cstheme="minorHAnsi"/>
+          <w:shd w:val="clear" w:color="auto" w:fill="FFFFFF"/>
+        </w:rPr>
+        <w:t xml:space="preserve">taking place on every </w:t>
+      </w:r>
+      <w:r>
+        <w:rPr>
+          <w:rFonts w:cstheme="minorHAnsi"/>
+          <w:shd w:val="clear" w:color="auto" w:fill="FFFFFF"/>
+        </w:rPr>
+        <w:t xml:space="preserve">stage of development. </w:t>
+      </w:r>
+      <w:r>
+        <w:rPr>
+          <w:rFonts w:cstheme="minorHAnsi"/>
+          <w:shd w:val="clear" w:color="auto" w:fill="FFFFFF"/>
+        </w:rPr>
+        <w:t xml:space="preserve">While this would’ve provided the benefit of </w:t>
+      </w:r>
+      <w:r>
+        <w:rPr>
+          <w:rFonts w:cstheme="minorHAnsi"/>
+          <w:shd w:val="clear" w:color="auto" w:fill="FFFFFF"/>
+        </w:rPr>
+        <w:t xml:space="preserve">continuous bug checking </w:t>
+      </w:r>
+      <w:r>
+        <w:rPr>
+          <w:rFonts w:cstheme="minorHAnsi"/>
+          <w:shd w:val="clear" w:color="auto" w:fill="FFFFFF"/>
+        </w:rPr>
+        <w:t>to make</w:t>
+      </w:r>
+      <w:r>
+        <w:rPr>
+          <w:rFonts w:cstheme="minorHAnsi"/>
+          <w:shd w:val="clear" w:color="auto" w:fill="FFFFFF"/>
+        </w:rPr>
+        <w:t xml:space="preserve"> robust code, </w:t>
+      </w:r>
+      <w:r>
+        <w:rPr>
+          <w:rFonts w:cstheme="minorHAnsi"/>
+          <w:shd w:val="clear" w:color="auto" w:fill="FFFFFF"/>
+        </w:rPr>
+        <w:t>t</w:t>
+      </w:r>
+      <w:r>
+        <w:rPr>
+          <w:rFonts w:cstheme="minorHAnsi"/>
+          <w:shd w:val="clear" w:color="auto" w:fill="FFFFFF"/>
+        </w:rPr>
+        <w:t xml:space="preserve">his would not have been feasible to </w:t>
+      </w:r>
+      <w:r>
+        <w:rPr>
+          <w:rFonts w:cstheme="minorHAnsi"/>
+          <w:shd w:val="clear" w:color="auto" w:fill="FFFFFF"/>
+        </w:rPr>
+        <w:t>implement</w:t>
+      </w:r>
+      <w:r>
+        <w:rPr>
+          <w:rFonts w:cstheme="minorHAnsi"/>
+          <w:shd w:val="clear" w:color="auto" w:fill="FFFFFF"/>
+        </w:rPr>
+        <w:t xml:space="preserve">, as the group is not able to meet often enough to have the required amount of </w:t>
+      </w:r>
+      <w:r>
+        <w:rPr>
+          <w:rFonts w:cstheme="minorHAnsi"/>
+          <w:shd w:val="clear" w:color="auto" w:fill="FFFFFF"/>
+        </w:rPr>
+        <w:t xml:space="preserve">reflection and discussion. In contrast, Scrum still functions well on a </w:t>
+      </w:r>
+      <w:r>
+        <w:rPr>
+          <w:rFonts w:cstheme="minorHAnsi"/>
+          <w:shd w:val="clear" w:color="auto" w:fill="FFFFFF"/>
+        </w:rPr>
+        <w:t>less frequent basis.</w:t>
+      </w:r>
+      <w:r>
+        <w:rPr>
+          <w:rFonts w:cstheme="minorHAnsi"/>
+          <w:shd w:val="clear" w:color="auto" w:fill="FFFFFF"/>
+        </w:rPr>
+        <w:t xml:space="preserve"> </w:t>
+      </w:r>
+      <w:commentRangeEnd w:id="2"/>
+      <w:r>
+        <w:rPr>
+          <w:rStyle w:val="CommentReference"/>
+        </w:rPr>
+        <w:commentReference w:id="2"/>
+      </w:r>
     </w:p>
     <w:p>
       <w:pPr>
@@ -659,18 +1007,24 @@
         <w:t>Python programming language</w:t>
       </w:r>
       <w:r>
+        <w:t xml:space="preserve">. </w:t>
+      </w:r>
+      <w:r>
+        <w:t xml:space="preserve">Python </w:t>
+      </w:r>
+      <w:r>
+        <w:t>i</w:t>
+      </w:r>
+      <w:r>
+        <w:t>s</w:t>
+      </w:r>
+      <w:r>
+        <w:t xml:space="preserve"> a cross-platform</w:t>
+      </w:r>
+      <w:r>
         <w:t>,</w:t>
       </w:r>
       <w:r>
-        <w:t xml:space="preserve"> Python Is</w:t>
-      </w:r>
-      <w:r>
-        <w:t xml:space="preserve"> a cross-platform</w:t>
-      </w:r>
-      <w:r>
-        <w:t>,</w:t>
-      </w:r>
-      <w:r>
         <w:t xml:space="preserve"> </w:t>
       </w:r>
       <w:r>
@@ -693,7 +1047,7 @@
         <w:t xml:space="preserve"> </w:t>
       </w:r>
       <w:r>
-        <w:t>meaning, that it supports procedural and object-oriented programming.</w:t>
+        <w:t>meaning that it supports procedural and object-oriented programming.</w:t>
       </w:r>
       <w:r>
         <w:t xml:space="preserve"> Therefore, </w:t>
@@ -708,7 +1062,11 @@
         <w:t xml:space="preserve">w for the program to run on any </w:t>
       </w:r>
       <w:r>
-        <w:t>platform without having to write multiple versions, reducing the time to develop.</w:t>
+        <w:t xml:space="preserve">platform without having to write multiple versions, </w:t>
+      </w:r>
+      <w:r>
+        <w:lastRenderedPageBreak/>
+        <w:t>reducing the time to develop.</w:t>
       </w:r>
       <w:r>
         <w:t xml:space="preserve"> Furthermore, </w:t>
@@ -767,7 +1125,7 @@
         <w:t>Python,</w:t>
       </w:r>
       <w:r>
-        <w:t xml:space="preserve"> which is used to create graphical user interfaces.</w:t>
+        <w:t xml:space="preserve"> which is used to create graphical user interfaces</w:t>
       </w:r>
       <w:r>
         <w:rPr>
@@ -791,7 +1149,28 @@
           <w:rFonts w:cstheme="minorHAnsi"/>
           <w:shd w:val="clear" w:color="auto" w:fill="FFFFFF"/>
         </w:rPr>
-        <w:t>, using Tkinter</w:t>
+        <w:t>.</w:t>
+      </w:r>
+      <w:r>
+        <w:rPr>
+          <w:rFonts w:cstheme="minorHAnsi"/>
+          <w:shd w:val="clear" w:color="auto" w:fill="FFFFFF"/>
+        </w:rPr>
+        <w:t xml:space="preserve"> </w:t>
+      </w:r>
+      <w:r>
+        <w:rPr>
+          <w:rFonts w:cstheme="minorHAnsi"/>
+          <w:shd w:val="clear" w:color="auto" w:fill="FFFFFF"/>
+        </w:rPr>
+        <w:t>U</w:t>
+      </w:r>
+      <w:r>
+        <w:rPr>
+          <w:rFonts w:cstheme="minorHAnsi"/>
+          <w:shd w:val="clear" w:color="auto" w:fill="FFFFFF"/>
+        </w:rPr>
+        <w:t>sing Tkinter</w:t>
       </w:r>
       <w:r>
         <w:rPr>
@@ -840,36 +1219,70 @@
           <w:rFonts w:cstheme="minorHAnsi"/>
           <w:shd w:val="clear" w:color="auto" w:fill="FFFFFF"/>
         </w:rPr>
-        <w:t xml:space="preserve"> making it simpler to </w:t>
-      </w:r>
-      <w:r>
-        <w:rPr>
-          <w:rFonts w:cstheme="minorHAnsi"/>
-          <w:shd w:val="clear" w:color="auto" w:fill="FFFFFF"/>
-        </w:rPr>
-        <w:lastRenderedPageBreak/>
-        <w:t>deploy</w:t>
-      </w:r>
-      <w:r>
-        <w:rPr>
-          <w:rFonts w:cstheme="minorHAnsi"/>
-          <w:shd w:val="clear" w:color="auto" w:fill="FFFFFF"/>
-        </w:rPr>
-        <w:t xml:space="preserve">, </w:t>
-      </w:r>
-      <w:r>
-        <w:rPr>
-          <w:rFonts w:cstheme="minorHAnsi"/>
-          <w:shd w:val="clear" w:color="auto" w:fill="FFFFFF"/>
-        </w:rPr>
-        <w:t>furthermore</w:t>
-      </w:r>
-      <w:r>
-        <w:rPr>
-          <w:rFonts w:cstheme="minorHAnsi"/>
-          <w:shd w:val="clear" w:color="auto" w:fill="FFFFFF"/>
-        </w:rPr>
-        <w:t xml:space="preserve"> being able to create a Graphical user interface will make the program easier to use, meaning that less training will be required.</w:t>
+        <w:t xml:space="preserve"> making it simpler to deploy</w:t>
+      </w:r>
+      <w:r>
+        <w:rPr>
+          <w:rFonts w:cstheme="minorHAnsi"/>
+          <w:shd w:val="clear" w:color="auto" w:fill="FFFFFF"/>
+        </w:rPr>
+        <w:t>. F</w:t>
+      </w:r>
+      <w:r>
+        <w:rPr>
+          <w:rFonts w:cstheme="minorHAnsi"/>
+          <w:shd w:val="clear" w:color="auto" w:fill="FFFFFF"/>
+        </w:rPr>
+        <w:t>urthermore</w:t>
+      </w:r>
+      <w:r>
+        <w:rPr>
+          <w:rFonts w:cstheme="minorHAnsi"/>
+          <w:shd w:val="clear" w:color="auto" w:fill="FFFFFF"/>
+        </w:rPr>
+        <w:t>,</w:t>
+      </w:r>
+      <w:r>
+        <w:rPr>
+          <w:rFonts w:cstheme="minorHAnsi"/>
+          <w:shd w:val="clear" w:color="auto" w:fill="FFFFFF"/>
+        </w:rPr>
+        <w:t xml:space="preserve"> being able to create a Graphical </w:t>
+      </w:r>
+      <w:r>
+        <w:rPr>
+          <w:rFonts w:cstheme="minorHAnsi"/>
+          <w:shd w:val="clear" w:color="auto" w:fill="FFFFFF"/>
+        </w:rPr>
+        <w:t>U</w:t>
+      </w:r>
+      <w:r>
+        <w:rPr>
+          <w:rFonts w:cstheme="minorHAnsi"/>
+          <w:shd w:val="clear" w:color="auto" w:fill="FFFFFF"/>
+        </w:rPr>
+        <w:t xml:space="preserve">ser </w:t>
+      </w:r>
+      <w:r>
+        <w:rPr>
+          <w:rFonts w:cstheme="minorHAnsi"/>
+          <w:shd w:val="clear" w:color="auto" w:fill="FFFFFF"/>
+        </w:rPr>
+        <w:t>I</w:t>
+      </w:r>
+      <w:r>
+        <w:rPr>
+          <w:rFonts w:cstheme="minorHAnsi"/>
+          <w:shd w:val="clear" w:color="auto" w:fill="FFFFFF"/>
+        </w:rPr>
+        <w:t>nterface will make the program easier to use, meaning that less training will be required.</w:t>
+      </w:r>
+      <w:commentRangeEnd w:id="1"/>
+      <w:r>
+        <w:rPr>
+          <w:rStyle w:val="CommentReference"/>
+        </w:rPr>
+        <w:commentReference w:id="1"/>
       </w:r>
     </w:p>
     <w:p>
@@ -907,68 +1320,25 @@
         </w:rPr>
         <w:t>:</w:t>
       </w:r>
-      <w:r>
-        <w:rPr>
-          <w:shd w:val="clear" w:color="auto" w:fill="FFFFFF"/>
-        </w:rPr>
-        <w:tab/>
-      </w:r>
     </w:p>
     <w:p>
       <w:pPr>
         <w:pStyle w:val="Heading3"/>
-      </w:pPr>
-      <w:r>
-        <w:t>NHS</w:t>
-      </w:r>
-      <w:r>
-        <w:t xml:space="preserve"> - </w:t>
-      </w:r>
-      <w:proofErr w:type="spellStart"/>
-      <w:r>
-        <w:t>SystmOne</w:t>
-      </w:r>
-      <w:proofErr w:type="spellEnd"/>
-    </w:p>
-    <w:p>
-      <w:r>
-        <w:t>The UK’s N</w:t>
-      </w:r>
-      <w:r>
-        <w:t>ational Health Service</w:t>
-      </w:r>
-      <w:r>
-        <w:t xml:space="preserve"> </w:t>
-      </w:r>
-      <w:r>
-        <w:t>has a vast amount of data equating to over 80 million patient records</w:t>
-      </w:r>
-      <w:r>
-        <w:t xml:space="preserve"> (NHS, 2024)</w:t>
-      </w:r>
-      <w:r>
-        <w:t xml:space="preserve">. </w:t>
-      </w:r>
-      <w:r>
-        <w:t xml:space="preserve">Many efforts have been made in recent years to digitalise </w:t>
-      </w:r>
-      <w:r>
-        <w:t xml:space="preserve">the handling of their records, for the purpose of </w:t>
-      </w:r>
-      <w:r>
-        <w:t>maintaining accura</w:t>
-      </w:r>
-      <w:r>
-        <w:t>cy and consistency</w:t>
-      </w:r>
-      <w:r>
-        <w:t xml:space="preserve">, as well as producing reports and summaries </w:t>
-      </w:r>
-      <w:r>
-        <w:t xml:space="preserve">which can be used to </w:t>
-      </w:r>
-      <w:r>
-        <w:t xml:space="preserve">aid future research into healthcare. </w:t>
+        <w:rPr>
+          <w:shd w:val="clear" w:color="auto" w:fill="FFFFFF"/>
+        </w:rPr>
+      </w:pPr>
+      <w:r>
+        <w:rPr>
+          <w:shd w:val="clear" w:color="auto" w:fill="FFFFFF"/>
+        </w:rPr>
+        <w:t>MIMIC-</w:t>
+      </w:r>
+      <w:r>
+        <w:rPr>
+          <w:shd w:val="clear" w:color="auto" w:fill="FFFFFF"/>
+        </w:rPr>
+        <w:t>II</w:t>
       </w:r>
     </w:p>
     <w:p>
@@ -976,199 +1346,376 @@
         <w:t xml:space="preserve">The </w:t>
       </w:r>
       <w:r>
-        <w:t>NHS’ data is stored in a Personal Demographic Service</w:t>
-      </w:r>
-      <w:r>
-        <w:t xml:space="preserve"> (NHS, 2024)</w:t>
-      </w:r>
-      <w:r>
-        <w:t>.</w:t>
-      </w:r>
-      <w:r>
-        <w:t xml:space="preserve"> This acts as a bulk database for every patient on record. However, this does not </w:t>
-      </w:r>
-      <w:r>
-        <w:t xml:space="preserve">contain any form of user interface for data handling. </w:t>
-      </w:r>
-      <w:r>
-        <w:t xml:space="preserve">The PDS is instead interacted with </w:t>
-      </w:r>
-      <w:r>
-        <w:t>from</w:t>
-      </w:r>
-      <w:r>
-        <w:t xml:space="preserve"> </w:t>
-      </w:r>
-      <w:r>
-        <w:t>several</w:t>
-      </w:r>
-      <w:r>
-        <w:t xml:space="preserve"> solutions.</w:t>
-      </w:r>
-      <w:r>
-        <w:t xml:space="preserve"> For example, </w:t>
-      </w:r>
-      <w:r>
-        <w:t xml:space="preserve">a hospital receptionist using a </w:t>
+        <w:t>Multiparameter Intelligent Monitoring in Intensive Care II</w:t>
+      </w:r>
+      <w:r>
+        <w:t xml:space="preserve"> (Saeed, M </w:t>
       </w:r>
       <w:r>
         <w:rPr>
           <w:i/>
           <w:iCs/>
         </w:rPr>
-        <w:t>Patient Administration System</w:t>
-      </w:r>
-      <w:r>
-        <w:t xml:space="preserve">, and a citizen using the NHS app will both </w:t>
-      </w:r>
-      <w:r>
-        <w:t xml:space="preserve">be </w:t>
-      </w:r>
-      <w:r>
-        <w:t>transferring data to and from the PDS.</w:t>
-      </w:r>
-    </w:p>
-    <w:p>
-      <w:r>
-        <w:t xml:space="preserve">GP surgeries </w:t>
-      </w:r>
-      <w:r>
-        <w:t>need to</w:t>
-      </w:r>
-      <w:r>
-        <w:t xml:space="preserve"> </w:t>
-      </w:r>
-      <w:r>
-        <w:t xml:space="preserve">often interact with the PDS. </w:t>
-      </w:r>
-      <w:r>
-        <w:t xml:space="preserve">To do this, they will have a </w:t>
-      </w:r>
-      <w:r>
-        <w:t xml:space="preserve">standardised system in their network. </w:t>
-      </w:r>
-      <w:r>
-        <w:t>T</w:t>
-      </w:r>
-      <w:r>
-        <w:t xml:space="preserve">he three most used are </w:t>
+        <w:t>et</w:t>
       </w:r>
       <w:r>
         <w:rPr>
           <w:i/>
           <w:iCs/>
         </w:rPr>
-        <w:t xml:space="preserve">EMIS Web, </w:t>
-      </w:r>
-      <w:proofErr w:type="spellStart"/>
+        <w:t xml:space="preserve"> </w:t>
+      </w:r>
       <w:r>
         <w:rPr>
           <w:i/>
           <w:iCs/>
         </w:rPr>
-        <w:t>SystmOne</w:t>
-      </w:r>
-      <w:proofErr w:type="spellEnd"/>
+        <w:t>al</w:t>
+      </w:r>
       <w:r>
         <w:rPr>
           <w:i/>
           <w:iCs/>
         </w:rPr>
-        <w:t xml:space="preserve"> </w:t>
-      </w:r>
-      <w:r>
-        <w:t>(TPP, 2024)</w:t>
+        <w:t>.</w:t>
       </w:r>
       <w:r>
         <w:rPr>
           <w:i/>
           <w:iCs/>
         </w:rPr>
+        <w:t>,</w:t>
+      </w:r>
+      <w:r>
+        <w:t xml:space="preserve"> 2011)</w:t>
+      </w:r>
+      <w:r>
+        <w:t xml:space="preserve"> was a system developed by academics for the purpose of </w:t>
+      </w:r>
+      <w:r>
+        <w:t xml:space="preserve">producing </w:t>
+      </w:r>
+      <w:r>
+        <w:t xml:space="preserve">diagnostic and therapeutic data from a large population of adult Critical Care Unit patients. </w:t>
+      </w:r>
+      <w:r>
+        <w:t xml:space="preserve">Patients in </w:t>
+      </w:r>
+      <w:r>
+        <w:t xml:space="preserve">a CCU had </w:t>
+      </w:r>
+      <w:r>
+        <w:t>data values associated</w:t>
+      </w:r>
+      <w:r>
         <w:t xml:space="preserve"> </w:t>
       </w:r>
       <w:r>
-        <w:t xml:space="preserve">and </w:t>
+        <w:t>to them,</w:t>
+      </w:r>
+      <w:r>
+        <w:t xml:space="preserve"> such as medication, test results</w:t>
+      </w:r>
+      <w:r>
+        <w:t xml:space="preserve"> etc. These values were </w:t>
+      </w:r>
+      <w:r>
+        <w:t>used to create a</w:t>
+      </w:r>
+      <w:r>
+        <w:t xml:space="preserve"> public-access database for use in </w:t>
+      </w:r>
+      <w:r>
+        <w:t>various medical research.</w:t>
+      </w:r>
+    </w:p>
+    <w:p>
+      <w:r>
+        <w:t xml:space="preserve">MIMIC-II very closely resembles the nutrition dashboard that we are looking to develop. We are also looking to </w:t>
+      </w:r>
+      <w:r>
+        <w:t>use many metrics of patient data</w:t>
+      </w:r>
+      <w:r>
+        <w:t>, but rather than simply develop a database we are looking to create an interactive GUI</w:t>
+      </w:r>
+      <w:r>
+        <w:t>.</w:t>
+      </w:r>
+      <w:r>
+        <w:t xml:space="preserve"> Rather than having the likes of reports and summaries outsource</w:t>
+      </w:r>
+      <w:r>
+        <w:t>d</w:t>
+      </w:r>
+      <w:r>
+        <w:t xml:space="preserve"> to another application, we plan to have these functionalities built into our system.</w:t>
+      </w:r>
+      <w:r>
+        <w:t xml:space="preserve"> We are able to do this as the data we are going to use is already available to us – much of t</w:t>
+      </w:r>
+      <w:r>
+        <w:t>he purpose of MIMIC-II was the initial data collection</w:t>
+      </w:r>
+      <w:r>
+        <w:t xml:space="preserve">, having to </w:t>
+      </w:r>
+      <w:r>
+        <w:t>synchronise data from</w:t>
+      </w:r>
+      <w:r>
+        <w:t xml:space="preserve"> many different databases throughout the healthcare system</w:t>
+      </w:r>
+      <w:r>
+        <w:t>.</w:t>
+      </w:r>
+    </w:p>
+    <w:p>
+      <w:pPr>
+        <w:rPr>
+          <w:shd w:val="clear" w:color="auto" w:fill="FFFFFF"/>
+        </w:rPr>
+      </w:pPr>
+      <w:r>
+        <w:rPr>
+          <w:shd w:val="clear" w:color="auto" w:fill="FFFFFF"/>
+        </w:rPr>
+        <w:tab/>
+      </w:r>
+    </w:p>
+    <w:p>
+      <w:pPr>
+        <w:pStyle w:val="Heading3"/>
+      </w:pPr>
+      <w:r>
+        <w:t>NHS</w:t>
+      </w:r>
+      <w:r>
+        <w:t xml:space="preserve"> - SystmOne</w:t>
+      </w:r>
+    </w:p>
+    <w:p>
+      <w:r>
+        <w:t>The UK’s N</w:t>
+      </w:r>
+      <w:r>
+        <w:t>ational Health Service</w:t>
+      </w:r>
+      <w:r>
+        <w:t xml:space="preserve"> </w:t>
+      </w:r>
+      <w:r>
+        <w:t>has a vast amount of data equating to over 80 million patient records</w:t>
+      </w:r>
+      <w:r>
+        <w:t xml:space="preserve"> (NHS, 2024)</w:t>
+      </w:r>
+      <w:r>
+        <w:t xml:space="preserve">. </w:t>
+      </w:r>
+      <w:r>
+        <w:t xml:space="preserve">Many efforts have been made in recent years to digitalise </w:t>
+      </w:r>
+      <w:r>
+        <w:t xml:space="preserve">the handling of their records, for the purpose of </w:t>
+      </w:r>
+      <w:r>
+        <w:t>maintaining accura</w:t>
+      </w:r>
+      <w:r>
+        <w:t>cy and consistency</w:t>
+      </w:r>
+      <w:r>
+        <w:t xml:space="preserve">, as well as producing reports and summaries </w:t>
+      </w:r>
+      <w:r>
+        <w:t xml:space="preserve">which can be used to </w:t>
+      </w:r>
+      <w:r>
+        <w:t xml:space="preserve">aid future research into healthcare. </w:t>
+      </w:r>
+    </w:p>
+    <w:p>
+      <w:r>
+        <w:t xml:space="preserve">The </w:t>
+      </w:r>
+      <w:r>
+        <w:t>NHS’ data is stored in a Personal Demographic Service</w:t>
+      </w:r>
+      <w:r>
+        <w:t xml:space="preserve"> (NHS, 2024)</w:t>
+      </w:r>
+      <w:r>
+        <w:t>.</w:t>
+      </w:r>
+      <w:r>
+        <w:t xml:space="preserve"> This acts as a bulk database for every patient on record. However, this does not </w:t>
+      </w:r>
+      <w:r>
+        <w:t xml:space="preserve">contain any form of user interface for data handling. </w:t>
+      </w:r>
+      <w:r>
+        <w:t xml:space="preserve">The PDS is instead interacted with </w:t>
+      </w:r>
+      <w:r>
+        <w:t>from</w:t>
+      </w:r>
+      <w:r>
+        <w:t xml:space="preserve"> </w:t>
+      </w:r>
+      <w:r>
+        <w:t>several</w:t>
+      </w:r>
+      <w:r>
+        <w:t xml:space="preserve"> solutions.</w:t>
+      </w:r>
+      <w:r>
+        <w:t xml:space="preserve"> For example, </w:t>
+      </w:r>
+      <w:r>
+        <w:t xml:space="preserve">a hospital receptionist using a </w:t>
       </w:r>
       <w:r>
         <w:rPr>
           <w:i/>
           <w:iCs/>
         </w:rPr>
-        <w:t>Vision</w:t>
+        <w:t>Patient Administration System</w:t>
+      </w:r>
+      <w:r>
+        <w:t xml:space="preserve">, and a citizen using the NHS app will both </w:t>
+      </w:r>
+      <w:r>
+        <w:t xml:space="preserve">be </w:t>
+      </w:r>
+      <w:r>
+        <w:t>transferring data to and from the PDS.</w:t>
+      </w:r>
+    </w:p>
+    <w:p>
+      <w:r>
+        <w:t xml:space="preserve">GP surgeries </w:t>
+      </w:r>
+      <w:r>
+        <w:t>need to</w:t>
+      </w:r>
+      <w:r>
+        <w:t xml:space="preserve"> </w:t>
+      </w:r>
+      <w:r>
+        <w:t xml:space="preserve">often interact with the PDS. </w:t>
+      </w:r>
+      <w:r>
+        <w:t xml:space="preserve">To do this, they will have a </w:t>
+      </w:r>
+      <w:r>
+        <w:t xml:space="preserve">standardised system in their network. </w:t>
+      </w:r>
+      <w:r>
+        <w:t>T</w:t>
+      </w:r>
+      <w:r>
+        <w:t xml:space="preserve">he three most used are </w:t>
       </w:r>
       <w:r>
         <w:rPr>
           <w:i/>
           <w:iCs/>
         </w:rPr>
-        <w:t xml:space="preserve"> </w:t>
-      </w:r>
-      <w:r>
-        <w:t>(GP Training Support, 20</w:t>
-      </w:r>
-      <w:r>
-        <w:t>16)</w:t>
+        <w:t>EMIS Web, SystmOne</w:t>
       </w:r>
       <w:r>
         <w:rPr>
           <w:i/>
           <w:iCs/>
         </w:rPr>
-        <w:t xml:space="preserve">. </w:t>
-      </w:r>
-      <w:r>
-        <w:t xml:space="preserve">These products bear </w:t>
-      </w:r>
-      <w:r>
-        <w:t xml:space="preserve">a resemblance </w:t>
-      </w:r>
-      <w:r>
-        <w:t xml:space="preserve">to the </w:t>
-      </w:r>
-      <w:r>
-        <w:t>dashboard</w:t>
-      </w:r>
-      <w:r>
-        <w:t xml:space="preserve"> which we will be </w:t>
-      </w:r>
-      <w:r>
-        <w:t>looking to develop.</w:t>
-      </w:r>
-    </w:p>
-    <w:p>
-      <w:pPr>
+        <w:t xml:space="preserve"> </w:t>
+      </w:r>
+      <w:r>
+        <w:t>(TPP, 2024)</w:t>
+      </w:r>
+      <w:r>
         <w:rPr>
           <w:i/>
           <w:iCs/>
         </w:rPr>
-      </w:pPr>
-      <w:proofErr w:type="spellStart"/>
+        <w:t xml:space="preserve"> </w:t>
+      </w:r>
+      <w:r>
+        <w:t xml:space="preserve">and </w:t>
+      </w:r>
       <w:r>
         <w:rPr>
           <w:i/>
           <w:iCs/>
         </w:rPr>
-        <w:t>SystmOne</w:t>
-      </w:r>
-      <w:proofErr w:type="spellEnd"/>
+        <w:t>Vision</w:t>
+      </w:r>
       <w:r>
         <w:rPr>
           <w:i/>
           <w:iCs/>
         </w:rPr>
-        <w:t>:</w:t>
-      </w:r>
-    </w:p>
-    <w:p>
-      <w:proofErr w:type="spellStart"/>
-      <w:r>
-        <w:t>SystmOne</w:t>
-      </w:r>
-      <w:proofErr w:type="spellEnd"/>
-      <w:r>
         <w:t xml:space="preserve"> </w:t>
       </w:r>
       <w:r>
+        <w:t>(GP Training Support, 20</w:t>
+      </w:r>
+      <w:r>
+        <w:t>16)</w:t>
+      </w:r>
+      <w:r>
+        <w:rPr>
+          <w:i/>
+          <w:iCs/>
+        </w:rPr>
+        <w:t xml:space="preserve">. </w:t>
+      </w:r>
+      <w:r>
+        <w:t xml:space="preserve">These products bear </w:t>
+      </w:r>
+      <w:r>
+        <w:t xml:space="preserve">a </w:t>
+      </w:r>
+      <w:r>
+        <w:t xml:space="preserve">visual </w:t>
+      </w:r>
+      <w:r>
+        <w:t xml:space="preserve">resemblance </w:t>
+      </w:r>
+      <w:r>
+        <w:t xml:space="preserve">to the </w:t>
+      </w:r>
+      <w:r>
+        <w:t>dashboard</w:t>
+      </w:r>
+      <w:r>
+        <w:t xml:space="preserve"> which we will be </w:t>
+      </w:r>
+      <w:r>
+        <w:t>looking to develop.</w:t>
+      </w:r>
+    </w:p>
+    <w:p>
+      <w:pPr>
+        <w:rPr>
+          <w:i/>
+          <w:iCs/>
+        </w:rPr>
+      </w:pPr>
+      <w:r>
+        <w:rPr>
+          <w:i/>
+          <w:iCs/>
+        </w:rPr>
+        <w:t>SystmOne:</w:t>
+      </w:r>
+    </w:p>
+    <w:p>
+      <w:r>
+        <w:t xml:space="preserve">SystmOne </w:t>
+      </w:r>
+      <w:r>
         <w:t xml:space="preserve">facilitates access to both patients and medical staff. </w:t>
       </w:r>
       <w:r>
@@ -1186,6 +1733,7 @@
     </w:p>
     <w:p>
       <w:r>
+        <w:lastRenderedPageBreak/>
         <w:t xml:space="preserve">The </w:t>
       </w:r>
       <w:r>
@@ -1356,7 +1904,6 @@
         <w:rPr>
           <w:noProof/>
         </w:rPr>
-        <w:lastRenderedPageBreak/>
         <w:drawing>
           <wp:inline distT="0" distB="0" distL="0" distR="0" wp14:anchorId="0FE14934" wp14:editId="18F0D974">
             <wp:extent cx="5731510" cy="4108450"/>
@@ -1375,7 +1922,7 @@
                     </pic:cNvPicPr>
                   </pic:nvPicPr>
                   <pic:blipFill>
-                    <a:blip r:embed="rId5">
+                    <a:blip r:embed="rId9">
                       <a:extLst>
                         <a:ext uri="{28A0092B-C50C-407E-A947-70E740481C1C}">
                           <a14:useLocalDpi xmlns:a14="http://schemas.microsoft.com/office/drawing/2010/main" val="0"/>
@@ -1412,13 +1959,8 @@
         <w:t xml:space="preserve">Fig 1.0 – A snapshot of </w:t>
       </w:r>
       <w:r>
-        <w:t xml:space="preserve">the Clinical Record Viewer in </w:t>
-      </w:r>
-      <w:proofErr w:type="spellStart"/>
-      <w:r>
-        <w:t>SystmOne</w:t>
-      </w:r>
-      <w:proofErr w:type="spellEnd"/>
+        <w:t>the Clinical Record Viewer in SystmOne</w:t>
+      </w:r>
       <w:r>
         <w:t xml:space="preserve"> (</w:t>
       </w:r>
@@ -1452,13 +1994,8 @@
       <w:r>
         <w:t xml:space="preserve"> the </w:t>
       </w:r>
-      <w:proofErr w:type="spellStart"/>
-      <w:r>
-        <w:t>SystmOne</w:t>
-      </w:r>
-      <w:proofErr w:type="spellEnd"/>
-      <w:r>
-        <w:t xml:space="preserve"> application </w:t>
+      <w:r>
+        <w:t xml:space="preserve">SystmOne application </w:t>
       </w:r>
       <w:r>
         <w:t xml:space="preserve">looks like while running on a staff computer. </w:t>
@@ -1500,6 +2037,7 @@
         </w:numPr>
       </w:pPr>
       <w:r>
+        <w:lastRenderedPageBreak/>
         <w:t xml:space="preserve">Main window which changes depending on </w:t>
       </w:r>
       <w:r>
@@ -1608,7 +2146,7 @@
         </w:rPr>
         <w:t xml:space="preserve"> [online]. Available from: </w:t>
       </w:r>
-      <w:hyperlink r:id="rId6" w:history="1">
+      <w:hyperlink r:id="rId10" w:history="1">
         <w:r>
           <w:rPr>
             <w:rStyle w:val="Hyperlink"/>
@@ -1723,43 +2261,14 @@
           <w:szCs w:val="22"/>
         </w:rPr>
       </w:pPr>
-      <w:proofErr w:type="spellStart"/>
-      <w:r>
-        <w:rPr>
-          <w:rFonts w:asciiTheme="minorHAnsi" w:hAnsiTheme="minorHAnsi" w:cstheme="minorHAnsi"/>
-          <w:sz w:val="22"/>
-          <w:szCs w:val="22"/>
-        </w:rPr>
-        <w:t>Karrenbauer</w:t>
-      </w:r>
-      <w:proofErr w:type="spellEnd"/>
-      <w:r>
-        <w:rPr>
-          <w:rFonts w:asciiTheme="minorHAnsi" w:hAnsiTheme="minorHAnsi" w:cstheme="minorHAnsi"/>
-          <w:sz w:val="22"/>
-          <w:szCs w:val="22"/>
-        </w:rPr>
-        <w:t xml:space="preserve">, J., </w:t>
-      </w:r>
-      <w:proofErr w:type="spellStart"/>
-      <w:r>
-        <w:rPr>
-          <w:rFonts w:asciiTheme="minorHAnsi" w:hAnsiTheme="minorHAnsi" w:cstheme="minorHAnsi"/>
-          <w:sz w:val="22"/>
-          <w:szCs w:val="22"/>
-        </w:rPr>
-        <w:t>Wiesche</w:t>
-      </w:r>
-      <w:proofErr w:type="spellEnd"/>
-      <w:r>
-        <w:rPr>
-          <w:rFonts w:asciiTheme="minorHAnsi" w:hAnsiTheme="minorHAnsi" w:cstheme="minorHAnsi"/>
-          <w:sz w:val="22"/>
-          <w:szCs w:val="22"/>
-        </w:rPr>
-        <w:t>, M. and Krcmar, H. (2019) Understanding the Benefits of Agile Software Development in Regulated Environments. </w:t>
-      </w:r>
-      <w:proofErr w:type="spellStart"/>
+      <w:r>
+        <w:rPr>
+          <w:rFonts w:asciiTheme="minorHAnsi" w:hAnsiTheme="minorHAnsi" w:cstheme="minorHAnsi"/>
+          <w:sz w:val="22"/>
+          <w:szCs w:val="22"/>
+        </w:rPr>
+        <w:t>Karrenbauer, J., Wiesche, M. and Krcmar, H. (2019) Understanding the Benefits of Agile Software Development in Regulated Environments. </w:t>
+      </w:r>
       <w:r>
         <w:rPr>
           <w:rFonts w:asciiTheme="minorHAnsi" w:hAnsiTheme="minorHAnsi" w:cstheme="minorHAnsi"/>
@@ -1768,18 +2277,7 @@
           <w:sz w:val="22"/>
           <w:szCs w:val="22"/>
         </w:rPr>
-        <w:t>Wirtschaftsinformatik</w:t>
-      </w:r>
-      <w:proofErr w:type="spellEnd"/>
-      <w:r>
-        <w:rPr>
-          <w:rFonts w:asciiTheme="minorHAnsi" w:hAnsiTheme="minorHAnsi" w:cstheme="minorHAnsi"/>
-          <w:i/>
-          <w:iCs/>
-          <w:sz w:val="22"/>
-          <w:szCs w:val="22"/>
-        </w:rPr>
-        <w:t xml:space="preserve"> 2019 Proceedings</w:t>
+        <w:t>Wirtschaftsinformatik 2019 Proceedings</w:t>
       </w:r>
       <w:r>
         <w:rPr>
@@ -1789,7 +2287,7 @@
         </w:rPr>
         <w:t xml:space="preserve"> [online]. Available from: </w:t>
       </w:r>
-      <w:hyperlink r:id="rId7" w:history="1">
+      <w:hyperlink r:id="rId11" w:history="1">
         <w:r>
           <w:rPr>
             <w:rStyle w:val="Hyperlink"/>
@@ -1863,7 +2361,7 @@
         </w:rPr>
         <w:t xml:space="preserve">. November 2020 [online]. Available from: </w:t>
       </w:r>
-      <w:hyperlink r:id="rId8" w:history="1">
+      <w:hyperlink r:id="rId12" w:history="1">
         <w:r>
           <w:rPr>
             <w:rStyle w:val="Hyperlink"/>
@@ -1930,7 +2428,7 @@
         </w:rPr>
         <w:t xml:space="preserve"> [online]. Available from: </w:t>
       </w:r>
-      <w:hyperlink r:id="rId9" w:history="1">
+      <w:hyperlink r:id="rId13" w:history="1">
         <w:r>
           <w:rPr>
             <w:rStyle w:val="Hyperlink"/>
@@ -2015,25 +2513,7 @@
           <w:sz w:val="22"/>
           <w:szCs w:val="22"/>
         </w:rPr>
-        <w:t xml:space="preserve"> [online]. </w:t>
-      </w:r>
-      <w:proofErr w:type="spellStart"/>
-      <w:r>
-        <w:rPr>
-          <w:rFonts w:asciiTheme="minorHAnsi" w:hAnsiTheme="minorHAnsi" w:cstheme="minorHAnsi"/>
-          <w:sz w:val="22"/>
-          <w:szCs w:val="22"/>
-        </w:rPr>
-        <w:t>Packt</w:t>
-      </w:r>
-      <w:proofErr w:type="spellEnd"/>
-      <w:r>
-        <w:rPr>
-          <w:rFonts w:asciiTheme="minorHAnsi" w:hAnsiTheme="minorHAnsi" w:cstheme="minorHAnsi"/>
-          <w:sz w:val="22"/>
-          <w:szCs w:val="22"/>
-        </w:rPr>
-        <w:t xml:space="preserve"> Publishing Ltd. Available from: https://books.google.co.uk/books?hl=en&amp;lr=&amp;id=2kBbDwAAQBAJ&amp;oi=fnd&amp;pg=PP1&amp;dq=tkInter&amp;ots=NgppXWINnl&amp;sig=1G9Rr3C3mGPDv757_ZZdg1cuk60&amp;redir_esc=y#v=onepage&amp;q=tkInter&amp;f=false [Accessed 12 February 2024].</w:t>
+        <w:t> [online]. Packt Publishing Ltd. Available from: https://books.google.co.uk/books?hl=en&amp;lr=&amp;id=2kBbDwAAQBAJ&amp;oi=fnd&amp;pg=PP1&amp;dq=tkInter&amp;ots=NgppXWINnl&amp;sig=1G9Rr3C3mGPDv757_ZZdg1cuk60&amp;redir_esc=y#v=onepage&amp;q=tkInter&amp;f=false [Accessed 12 February 2024].</w:t>
       </w:r>
     </w:p>
     <w:p>
@@ -2215,7 +2695,7 @@
         </w:rPr>
         <w:t xml:space="preserve"> </w:t>
       </w:r>
-      <w:hyperlink r:id="rId10" w:anchor=":~:text=The%20main%20systems%20are%20EMIS%20Web%2C%20SystmOne%2C%20and%20Vision" w:history="1">
+      <w:hyperlink r:id="rId14" w:anchor=":~:text=The%20main%20systems%20are%20EMIS%20Web%2C%20SystmOne%2C%20and%20Vision" w:history="1">
         <w:r>
           <w:rPr>
             <w:rStyle w:val="Hyperlink"/>
@@ -2304,7 +2784,6 @@
         </w:rPr>
         <w:t xml:space="preserve">) </w:t>
       </w:r>
-      <w:proofErr w:type="spellStart"/>
       <w:r>
         <w:rPr>
           <w:rFonts w:asciiTheme="minorHAnsi" w:hAnsiTheme="minorHAnsi" w:cstheme="minorHAnsi"/>
@@ -2313,7 +2792,6 @@
         </w:rPr>
         <w:t>SystmOne</w:t>
       </w:r>
-      <w:proofErr w:type="spellEnd"/>
       <w:r>
         <w:rPr>
           <w:rFonts w:asciiTheme="minorHAnsi" w:hAnsiTheme="minorHAnsi" w:cstheme="minorHAnsi"/>
@@ -2372,6 +2850,9 @@
         <w:spacing w:before="0" w:beforeAutospacing="0" w:after="0" w:afterAutospacing="0" w:line="360" w:lineRule="atLeast"/>
         <w:rPr>
           <w:rFonts w:asciiTheme="minorHAnsi" w:hAnsiTheme="minorHAnsi" w:cstheme="minorHAnsi"/>
+          <w:sz w:val="22"/>
+          <w:szCs w:val="22"/>
+          <w:shd w:val="clear" w:color="auto" w:fill="FFFFFF"/>
         </w:rPr>
       </w:pPr>
       <w:r>
@@ -2390,9 +2871,50 @@
           <w:sz w:val="22"/>
           <w:szCs w:val="22"/>
         </w:rPr>
-        <w:t>A Critical Appraisal of the Summary Care Record (</w:t>
-      </w:r>
-      <w:proofErr w:type="spellStart"/>
+        <w:t>A Critical Appraisal of the Summary Care Record (Scr) Scheme in England</w:t>
+      </w:r>
+      <w:r>
+        <w:rPr>
+          <w:rFonts w:asciiTheme="minorHAnsi" w:hAnsiTheme="minorHAnsi" w:cstheme="minorHAnsi"/>
+          <w:sz w:val="22"/>
+          <w:szCs w:val="22"/>
+          <w:shd w:val="clear" w:color="auto" w:fill="FFFFFF"/>
+        </w:rPr>
+        <w:t> [online]., p. 5. [Accessed 12 February 2024].</w:t>
+      </w:r>
+    </w:p>
+    <w:p>
+      <w:pPr>
+        <w:pStyle w:val="NormalWeb"/>
+        <w:spacing w:before="0" w:beforeAutospacing="0" w:after="0" w:afterAutospacing="0" w:line="360" w:lineRule="atLeast"/>
+        <w:rPr>
+          <w:rFonts w:asciiTheme="minorHAnsi" w:hAnsiTheme="minorHAnsi" w:cstheme="minorHAnsi"/>
+          <w:sz w:val="22"/>
+          <w:szCs w:val="22"/>
+          <w:shd w:val="clear" w:color="auto" w:fill="FFFFFF"/>
+        </w:rPr>
+      </w:pPr>
+    </w:p>
+    <w:p>
+      <w:pPr>
+        <w:pStyle w:val="NormalWeb"/>
+        <w:spacing w:before="0" w:beforeAutospacing="0" w:after="0" w:afterAutospacing="0" w:line="360" w:lineRule="atLeast"/>
+        <w:rPr>
+          <w:rFonts w:asciiTheme="minorHAnsi" w:hAnsiTheme="minorHAnsi" w:cstheme="minorHAnsi"/>
+          <w:sz w:val="22"/>
+          <w:szCs w:val="22"/>
+          <w:shd w:val="clear" w:color="auto" w:fill="FFFFFF"/>
+        </w:rPr>
+      </w:pPr>
+      <w:r>
+        <w:rPr>
+          <w:rFonts w:asciiTheme="minorHAnsi" w:hAnsiTheme="minorHAnsi" w:cstheme="minorHAnsi"/>
+          <w:sz w:val="22"/>
+          <w:szCs w:val="22"/>
+          <w:shd w:val="clear" w:color="auto" w:fill="FFFFFF"/>
+        </w:rPr>
+        <w:t>Beck, K. and Andres, C. (2004) </w:t>
+      </w:r>
       <w:r>
         <w:rPr>
           <w:rStyle w:val="Emphasis"/>
@@ -2400,38 +2922,84 @@
           <w:sz w:val="22"/>
           <w:szCs w:val="22"/>
         </w:rPr>
-        <w:t>Scr</w:t>
-      </w:r>
-      <w:proofErr w:type="spellEnd"/>
-      <w:r>
-        <w:rPr>
-          <w:rStyle w:val="Emphasis"/>
-          <w:rFonts w:asciiTheme="minorHAnsi" w:eastAsiaTheme="majorEastAsia" w:hAnsiTheme="minorHAnsi" w:cstheme="minorHAnsi"/>
-          <w:sz w:val="22"/>
-          <w:szCs w:val="22"/>
-        </w:rPr>
-        <w:t>) Scheme in England</w:t>
-      </w:r>
-      <w:r>
-        <w:rPr>
-          <w:rFonts w:asciiTheme="minorHAnsi" w:hAnsiTheme="minorHAnsi" w:cstheme="minorHAnsi"/>
-          <w:sz w:val="22"/>
-          <w:szCs w:val="22"/>
-          <w:shd w:val="clear" w:color="auto" w:fill="FFFFFF"/>
-        </w:rPr>
-        <w:t> [online]., p. 5. [Accessed 12 February 2024].</w:t>
+        <w:t>Extreme Programming Explained: Embrace Change</w:t>
+      </w:r>
+      <w:r>
+        <w:rPr>
+          <w:rFonts w:asciiTheme="minorHAnsi" w:hAnsiTheme="minorHAnsi" w:cstheme="minorHAnsi"/>
+          <w:sz w:val="22"/>
+          <w:szCs w:val="22"/>
+          <w:shd w:val="clear" w:color="auto" w:fill="FFFFFF"/>
+        </w:rPr>
+        <w:t>. 2nd ed. : Addison-wesley Professional.</w:t>
       </w:r>
     </w:p>
     <w:p>
       <w:pPr>
         <w:pStyle w:val="NormalWeb"/>
-        <w:spacing w:before="0" w:beforeAutospacing="0" w:after="0" w:afterAutospacing="0" w:line="360" w:lineRule="atLeast"/>
-        <w:rPr>
-          <w:rFonts w:asciiTheme="minorHAnsi" w:hAnsiTheme="minorHAnsi" w:cstheme="minorHAnsi"/>
-          <w:sz w:val="22"/>
-          <w:szCs w:val="22"/>
-        </w:rPr>
-      </w:pPr>
+        <w:spacing w:after="0" w:line="360" w:lineRule="atLeast"/>
+        <w:rPr>
+          <w:rFonts w:asciiTheme="minorHAnsi" w:hAnsiTheme="minorHAnsi" w:cstheme="minorHAnsi"/>
+          <w:sz w:val="22"/>
+          <w:szCs w:val="22"/>
+        </w:rPr>
+      </w:pPr>
+      <w:r>
+        <w:rPr>
+          <w:rFonts w:asciiTheme="minorHAnsi" w:hAnsiTheme="minorHAnsi" w:cstheme="minorHAnsi"/>
+          <w:sz w:val="22"/>
+          <w:szCs w:val="22"/>
+        </w:rPr>
+        <w:t>Saeed, M., Villarroel, M., Reisner, A.T., Clifford, G., Lehman, L.-W., Moody, G., Heldt,</w:t>
+      </w:r>
+      <w:r>
+        <w:rPr>
+          <w:rFonts w:asciiTheme="minorHAnsi" w:hAnsiTheme="minorHAnsi" w:cstheme="minorHAnsi"/>
+          <w:sz w:val="22"/>
+          <w:szCs w:val="22"/>
+        </w:rPr>
+        <w:t xml:space="preserve"> </w:t>
+      </w:r>
+      <w:r>
+        <w:rPr>
+          <w:rFonts w:asciiTheme="minorHAnsi" w:hAnsiTheme="minorHAnsi" w:cstheme="minorHAnsi"/>
+          <w:sz w:val="22"/>
+          <w:szCs w:val="22"/>
+        </w:rPr>
+        <w:t>T., Kyaw, T.H., Moody, B., Mark, R.G.: Multiparameter Intelligent Monitoring in Intensive</w:t>
+      </w:r>
+      <w:r>
+        <w:rPr>
+          <w:rFonts w:asciiTheme="minorHAnsi" w:hAnsiTheme="minorHAnsi" w:cstheme="minorHAnsi"/>
+          <w:sz w:val="22"/>
+          <w:szCs w:val="22"/>
+        </w:rPr>
+        <w:t xml:space="preserve"> </w:t>
+      </w:r>
+      <w:r>
+        <w:rPr>
+          <w:rFonts w:asciiTheme="minorHAnsi" w:hAnsiTheme="minorHAnsi" w:cstheme="minorHAnsi"/>
+          <w:sz w:val="22"/>
+          <w:szCs w:val="22"/>
+        </w:rPr>
+        <w:t>Care II: A public-access intensive care unit database*: Critical Care Medicine. 39, 952–960</w:t>
+      </w:r>
+      <w:r>
+        <w:rPr>
+          <w:rFonts w:asciiTheme="minorHAnsi" w:hAnsiTheme="minorHAnsi" w:cstheme="minorHAnsi"/>
+          <w:sz w:val="22"/>
+          <w:szCs w:val="22"/>
+        </w:rPr>
+        <w:t xml:space="preserve"> </w:t>
+      </w:r>
+      <w:r>
+        <w:rPr>
+          <w:rFonts w:asciiTheme="minorHAnsi" w:hAnsiTheme="minorHAnsi" w:cstheme="minorHAnsi"/>
+          <w:sz w:val="22"/>
+          <w:szCs w:val="22"/>
+        </w:rPr>
+        <w:t>(2011).</w:t>
+      </w:r>
     </w:p>
     <w:p>
       <w:pPr>
@@ -2512,7 +3080,6 @@
           <w:sz w:val="27"/>
           <w:szCs w:val="27"/>
         </w:rPr>
-        <w:lastRenderedPageBreak/>
         <w:t>‌</w:t>
       </w:r>
     </w:p>
@@ -2527,6 +3094,83 @@
     </w:sectPr>
   </w:body>
 </w:document>
+</file>
+
+<file path=word/comments.xml><?xml version="1.0" encoding="utf-8"?>
+<w:comments xmlns:wpc="http://schemas.microsoft.com/office/word/2010/wordprocessingCanvas" xmlns:cx="http://schemas.microsoft.com/office/drawing/2014/chartex" xmlns:cx1="http://schemas.microsoft.com/office/drawing/2015/9/8/chartex" xmlns:cx2="http://schemas.microsoft.com/office/drawing/2015/10/21/chartex" xmlns:cx3="http://schemas.microsoft.com/office/drawing/2016/5/9/chartex" xmlns:cx4="http://schemas.microsoft.com/office/drawing/2016/5/10/chartex" xmlns:cx5="http://schemas.microsoft.com/office/drawing/2016/5/11/chartex" xmlns:cx6="http://schemas.microsoft.com/office/drawing/2016/5/12/chartex" xmlns:cx7="http://schemas.microsoft.com/office/drawing/2016/5/13/chartex" xmlns:cx8="http://schemas.microsoft.com/office/drawing/2016/5/14/chartex" xmlns:mc="http://schemas.openxmlformats.org/markup-compatibility/2006" xmlns:aink="http://schemas.microsoft.com/office/drawing/2016/ink" xmlns:am3d="http://schemas.microsoft.com/office/drawing/2017/model3d" xmlns:o="urn:schemas-microsoft-com:office:office" xmlns:oel="http://schemas.microsoft.com/office/2019/extlst" xmlns:r="http://schemas.openxmlformats.org/officeDocument/2006/relationships" xmlns:m="http://schemas.openxmlformats.org/officeDocument/2006/math" xmlns:v="urn:schemas-microsoft-com:vml" xmlns:wp14="http://schemas.microsoft.com/office/word/2010/wordprocessingDrawing" xmlns:wp="http://schemas.openxmlformats.org/drawingml/2006/wordprocessingDrawing" xmlns:w10="urn:schemas-microsoft-com:office:word" xmlns:w="http://schemas.openxmlformats.org/wordprocessingml/2006/main" xmlns:w14="http://schemas.microsoft.com/office/word/2010/wordml" xmlns:w15="http://schemas.microsoft.com/office/word/2012/wordml" xmlns:w16cex="http://schemas.microsoft.com/office/word/2018/wordml/cex" xmlns:w16cid="http://schemas.microsoft.com/office/word/2016/wordml/cid" xmlns:w16="http://schemas.microsoft.com/office/word/2018/wordml" xmlns:w16sdtdh="http://schemas.microsoft.com/office/word/2020/wordml/sdtdatahash" xmlns:w16se="http://schemas.microsoft.com/office/word/2015/wordml/symex" xmlns:wpg="http://schemas.microsoft.com/office/word/2010/wordprocessingGroup" xmlns:wpi="http://schemas.microsoft.com/office/word/2010/wordprocessingInk" xmlns:wne="http://schemas.microsoft.com/office/word/2006/wordml" xmlns:wps="http://schemas.microsoft.com/office/word/2010/wordprocessingShape" mc:Ignorable="w14 w15 w16se w16cid w16 w16cex w16sdtdh wp14">
+  <w:comment w:id="0" w:author="Lewis Quick" w:date="2024-02-21T10:46:00Z" w:initials="LQ">
+    <w:p>
+      <w:pPr>
+        <w:pStyle w:val="CommentText"/>
+      </w:pPr>
+      <w:r>
+        <w:rPr>
+          <w:rStyle w:val="CommentReference"/>
+        </w:rPr>
+        <w:annotationRef/>
+      </w:r>
+      <w:r>
+        <w:t>I don’t think we need an intro for literature review. Introduction is its own section</w:t>
+      </w:r>
+    </w:p>
+  </w:comment>
+  <w:comment w:id="2" w:author="Lewis Quick" w:date="2024-02-21T11:36:00Z" w:initials="LQ">
+    <w:p>
+      <w:pPr>
+        <w:pStyle w:val="CommentText"/>
+      </w:pPr>
+      <w:r>
+        <w:rPr>
+          <w:rStyle w:val="CommentReference"/>
+        </w:rPr>
+        <w:annotationRef/>
+      </w:r>
+      <w:r>
+        <w:t>Adding comparison to Xtreme Programming.</w:t>
+      </w:r>
+    </w:p>
+  </w:comment>
+  <w:comment w:id="1" w:author="Lewis Quick" w:date="2024-02-21T10:54:00Z" w:initials="LQ">
+    <w:p>
+      <w:pPr>
+        <w:pStyle w:val="CommentText"/>
+      </w:pPr>
+      <w:r>
+        <w:rPr>
+          <w:rStyle w:val="CommentReference"/>
+        </w:rPr>
+        <w:annotationRef/>
+      </w:r>
+      <w:r>
+        <w:t>Made subtle edits to text for readability.</w:t>
+      </w:r>
+    </w:p>
+  </w:comment>
+</w:comments>
+</file>
+
+<file path=word/commentsExtended.xml><?xml version="1.0" encoding="utf-8"?>
+<w15:commentsEx xmlns:wpc="http://schemas.microsoft.com/office/word/2010/wordprocessingCanvas" xmlns:cx="http://schemas.microsoft.com/office/drawing/2014/chartex" xmlns:cx1="http://schemas.microsoft.com/office/drawing/2015/9/8/chartex" xmlns:cx2="http://schemas.microsoft.com/office/drawing/2015/10/21/chartex" xmlns:cx3="http://schemas.microsoft.com/office/drawing/2016/5/9/chartex" xmlns:cx4="http://schemas.microsoft.com/office/drawing/2016/5/10/chartex" xmlns:cx5="http://schemas.microsoft.com/office/drawing/2016/5/11/chartex" xmlns:cx6="http://schemas.microsoft.com/office/drawing/2016/5/12/chartex" xmlns:cx7="http://schemas.microsoft.com/office/drawing/2016/5/13/chartex" xmlns:cx8="http://schemas.microsoft.com/office/drawing/2016/5/14/chartex" xmlns:mc="http://schemas.openxmlformats.org/markup-compatibility/2006" xmlns:aink="http://schemas.microsoft.com/office/drawing/2016/ink" xmlns:am3d="http://schemas.microsoft.com/office/drawing/2017/model3d" xmlns:o="urn:schemas-microsoft-com:office:office" xmlns:oel="http://schemas.microsoft.com/office/2019/extlst" xmlns:r="http://schemas.openxmlformats.org/officeDocument/2006/relationships" xmlns:m="http://schemas.openxmlformats.org/officeDocument/2006/math" xmlns:v="urn:schemas-microsoft-com:vml" xmlns:wp14="http://schemas.microsoft.com/office/word/2010/wordprocessingDrawing" xmlns:wp="http://schemas.openxmlformats.org/drawingml/2006/wordprocessingDrawing" xmlns:w10="urn:schemas-microsoft-com:office:word" xmlns:w="http://schemas.openxmlformats.org/wordprocessingml/2006/main" xmlns:w14="http://schemas.microsoft.com/office/word/2010/wordml" xmlns:w15="http://schemas.microsoft.com/office/word/2012/wordml" xmlns:w16cex="http://schemas.microsoft.com/office/word/2018/wordml/cex" xmlns:w16cid="http://schemas.microsoft.com/office/word/2016/wordml/cid" xmlns:w16="http://schemas.microsoft.com/office/word/2018/wordml" xmlns:w16sdtdh="http://schemas.microsoft.com/office/word/2020/wordml/sdtdatahash" xmlns:w16se="http://schemas.microsoft.com/office/word/2015/wordml/symex" xmlns:wpg="http://schemas.microsoft.com/office/word/2010/wordprocessingGroup" xmlns:wpi="http://schemas.microsoft.com/office/word/2010/wordprocessingInk" xmlns:wne="http://schemas.microsoft.com/office/word/2006/wordml" xmlns:wps="http://schemas.microsoft.com/office/word/2010/wordprocessingShape" mc:Ignorable="w14 w15 w16se w16cid w16 w16cex w16sdtdh wp14">
+  <w15:commentEx w15:paraId="3E631E3B" w15:done="0"/>
+  <w15:commentEx w15:paraId="538CFF62" w15:done="0"/>
+  <w15:commentEx w15:paraId="4E6AAAF1" w15:done="0"/>
+</w15:commentsEx>
+</file>
+
+<file path=word/commentsExtensible.xml><?xml version="1.0" encoding="utf-8"?>
+<w16cex:commentsExtensible xmlns:wpc="http://schemas.microsoft.com/office/word/2010/wordprocessingCanvas" xmlns:cx="http://schemas.microsoft.com/office/drawing/2014/chartex" xmlns:cx1="http://schemas.microsoft.com/office/drawing/2015/9/8/chartex" xmlns:cx2="http://schemas.microsoft.com/office/drawing/2015/10/21/chartex" xmlns:cx3="http://schemas.microsoft.com/office/drawing/2016/5/9/chartex" xmlns:cx4="http://schemas.microsoft.com/office/drawing/2016/5/10/chartex" xmlns:cx5="http://schemas.microsoft.com/office/drawing/2016/5/11/chartex" xmlns:cx6="http://schemas.microsoft.com/office/drawing/2016/5/12/chartex" xmlns:cx7="http://schemas.microsoft.com/office/drawing/2016/5/13/chartex" xmlns:cx8="http://schemas.microsoft.com/office/drawing/2016/5/14/chartex" xmlns:cr="http://schemas.microsoft.com/office/comments/2020/reactions" xmlns:mc="http://schemas.openxmlformats.org/markup-compatibility/2006" xmlns:aink="http://schemas.microsoft.com/office/drawing/2016/ink" xmlns:am3d="http://schemas.microsoft.com/office/drawing/2017/model3d" xmlns:o="urn:schemas-microsoft-com:office:office" xmlns:oel="http://schemas.microsoft.com/office/2019/extlst" xmlns:r="http://schemas.openxmlformats.org/officeDocument/2006/relationships" xmlns:m="http://schemas.openxmlformats.org/officeDocument/2006/math" xmlns:v="urn:schemas-microsoft-com:vml" xmlns:wp14="http://schemas.microsoft.com/office/word/2010/wordprocessingDrawing" xmlns:wp="http://schemas.openxmlformats.org/drawingml/2006/wordprocessingDrawing" xmlns:w10="urn:schemas-microsoft-com:office:word" xmlns:w="http://schemas.openxmlformats.org/wordprocessingml/2006/main" xmlns:w14="http://schemas.microsoft.com/office/word/2010/wordml" xmlns:w15="http://schemas.microsoft.com/office/word/2012/wordml" xmlns:w16cex="http://schemas.microsoft.com/office/word/2018/wordml/cex" xmlns:w16cid="http://schemas.microsoft.com/office/word/2016/wordml/cid" xmlns:w16="http://schemas.microsoft.com/office/word/2018/wordml" xmlns:w16sdtdh="http://schemas.microsoft.com/office/word/2020/wordml/sdtdatahash" xmlns:w16se="http://schemas.microsoft.com/office/word/2015/wordml/symex" xmlns:wpg="http://schemas.microsoft.com/office/word/2010/wordprocessingGroup" xmlns:wpi="http://schemas.microsoft.com/office/word/2010/wordprocessingInk" xmlns:wne="http://schemas.microsoft.com/office/word/2006/wordml" xmlns:wps="http://schemas.microsoft.com/office/word/2010/wordprocessingShape" mc:Ignorable="w14 w15 w16se w16cid w16 w16cex w16sdtdh cr wp14">
+  <w16cex:commentExtensible w16cex:durableId="162FF044" w16cex:dateUtc="2024-02-21T10:46:00Z"/>
+  <w16cex:commentExtensible w16cex:durableId="697F0A36" w16cex:dateUtc="2024-02-21T11:36:00Z"/>
+  <w16cex:commentExtensible w16cex:durableId="46D2F1F5" w16cex:dateUtc="2024-02-21T10:54:00Z"/>
+</w16cex:commentsExtensible>
+</file>
+
+<file path=word/commentsIds.xml><?xml version="1.0" encoding="utf-8"?>
+<w16cid:commentsIds xmlns:wpc="http://schemas.microsoft.com/office/word/2010/wordprocessingCanvas" xmlns:cx="http://schemas.microsoft.com/office/drawing/2014/chartex" xmlns:cx1="http://schemas.microsoft.com/office/drawing/2015/9/8/chartex" xmlns:cx2="http://schemas.microsoft.com/office/drawing/2015/10/21/chartex" xmlns:cx3="http://schemas.microsoft.com/office/drawing/2016/5/9/chartex" xmlns:cx4="http://schemas.microsoft.com/office/drawing/2016/5/10/chartex" xmlns:cx5="http://schemas.microsoft.com/office/drawing/2016/5/11/chartex" xmlns:cx6="http://schemas.microsoft.com/office/drawing/2016/5/12/chartex" xmlns:cx7="http://schemas.microsoft.com/office/drawing/2016/5/13/chartex" xmlns:cx8="http://schemas.microsoft.com/office/drawing/2016/5/14/chartex" xmlns:mc="http://schemas.openxmlformats.org/markup-compatibility/2006" xmlns:aink="http://schemas.microsoft.com/office/drawing/2016/ink" xmlns:am3d="http://schemas.microsoft.com/office/drawing/2017/model3d" xmlns:o="urn:schemas-microsoft-com:office:office" xmlns:oel="http://schemas.microsoft.com/office/2019/extlst" xmlns:r="http://schemas.openxmlformats.org/officeDocument/2006/relationships" xmlns:m="http://schemas.openxmlformats.org/officeDocument/2006/math" xmlns:v="urn:schemas-microsoft-com:vml" xmlns:wp14="http://schemas.microsoft.com/office/word/2010/wordprocessingDrawing" xmlns:wp="http://schemas.openxmlformats.org/drawingml/2006/wordprocessingDrawing" xmlns:w10="urn:schemas-microsoft-com:office:word" xmlns:w="http://schemas.openxmlformats.org/wordprocessingml/2006/main" xmlns:w14="http://schemas.microsoft.com/office/word/2010/wordml" xmlns:w15="http://schemas.microsoft.com/office/word/2012/wordml" xmlns:w16cex="http://schemas.microsoft.com/office/word/2018/wordml/cex" xmlns:w16cid="http://schemas.microsoft.com/office/word/2016/wordml/cid" xmlns:w16="http://schemas.microsoft.com/office/word/2018/wordml" xmlns:w16sdtdh="http://schemas.microsoft.com/office/word/2020/wordml/sdtdatahash" xmlns:w16se="http://schemas.microsoft.com/office/word/2015/wordml/symex" xmlns:wpg="http://schemas.microsoft.com/office/word/2010/wordprocessingGroup" xmlns:wpi="http://schemas.microsoft.com/office/word/2010/wordprocessingInk" xmlns:wne="http://schemas.microsoft.com/office/word/2006/wordml" xmlns:wps="http://schemas.microsoft.com/office/word/2010/wordprocessingShape" mc:Ignorable="w14 w15 w16se w16cid w16 w16cex w16sdtdh wp14">
+  <w16cid:commentId w16cid:paraId="3E631E3B" w16cid:durableId="162FF044"/>
+  <w16cid:commentId w16cid:paraId="538CFF62" w16cid:durableId="697F0A36"/>
+  <w16cid:commentId w16cid:paraId="4E6AAAF1" w16cid:durableId="46D2F1F5"/>
+</w16cid:commentsIds>
 </file>
 
 <file path=word/numbering.xml><?xml version="1.0" encoding="utf-8"?>
@@ -2764,6 +3408,14 @@
     <w:abstractNumId w:val="1"/>
   </w:num>
 </w:numbering>
+</file>
+
+<file path=word/people.xml><?xml version="1.0" encoding="utf-8"?>
+<w15:people xmlns:wpc="http://schemas.microsoft.com/office/word/2010/wordprocessingCanvas" xmlns:cx="http://schemas.microsoft.com/office/drawing/2014/chartex" xmlns:cx1="http://schemas.microsoft.com/office/drawing/2015/9/8/chartex" xmlns:cx2="http://schemas.microsoft.com/office/drawing/2015/10/21/chartex" xmlns:cx3="http://schemas.microsoft.com/office/drawing/2016/5/9/chartex" xmlns:cx4="http://schemas.microsoft.com/office/drawing/2016/5/10/chartex" xmlns:cx5="http://schemas.microsoft.com/office/drawing/2016/5/11/chartex" xmlns:cx6="http://schemas.microsoft.com/office/drawing/2016/5/12/chartex" xmlns:cx7="http://schemas.microsoft.com/office/drawing/2016/5/13/chartex" xmlns:cx8="http://schemas.microsoft.com/office/drawing/2016/5/14/chartex" xmlns:mc="http://schemas.openxmlformats.org/markup-compatibility/2006" xmlns:aink="http://schemas.microsoft.com/office/drawing/2016/ink" xmlns:am3d="http://schemas.microsoft.com/office/drawing/2017/model3d" xmlns:o="urn:schemas-microsoft-com:office:office" xmlns:oel="http://schemas.microsoft.com/office/2019/extlst" xmlns:r="http://schemas.openxmlformats.org/officeDocument/2006/relationships" xmlns:m="http://schemas.openxmlformats.org/officeDocument/2006/math" xmlns:v="urn:schemas-microsoft-com:vml" xmlns:wp14="http://schemas.microsoft.com/office/word/2010/wordprocessingDrawing" xmlns:wp="http://schemas.openxmlformats.org/drawingml/2006/wordprocessingDrawing" xmlns:w10="urn:schemas-microsoft-com:office:word" xmlns:w="http://schemas.openxmlformats.org/wordprocessingml/2006/main" xmlns:w14="http://schemas.microsoft.com/office/word/2010/wordml" xmlns:w15="http://schemas.microsoft.com/office/word/2012/wordml" xmlns:w16cex="http://schemas.microsoft.com/office/word/2018/wordml/cex" xmlns:w16cid="http://schemas.microsoft.com/office/word/2016/wordml/cid" xmlns:w16="http://schemas.microsoft.com/office/word/2018/wordml" xmlns:w16sdtdh="http://schemas.microsoft.com/office/word/2020/wordml/sdtdatahash" xmlns:w16se="http://schemas.microsoft.com/office/word/2015/wordml/symex" xmlns:wpg="http://schemas.microsoft.com/office/word/2010/wordprocessingGroup" xmlns:wpi="http://schemas.microsoft.com/office/word/2010/wordprocessingInk" xmlns:wne="http://schemas.microsoft.com/office/word/2006/wordml" xmlns:wps="http://schemas.microsoft.com/office/word/2010/wordprocessingShape" mc:Ignorable="w14 w15 w16se w16cid w16 w16cex w16sdtdh wp14">
+  <w15:person w15:author="Lewis Quick">
+    <w15:presenceInfo w15:providerId="Windows Live" w15:userId="46c66270056a4b13"/>
+  </w15:person>
+</w15:people>
 </file>
 
 <file path=word/styles.xml><?xml version="1.0" encoding="utf-8"?>
@@ -3362,6 +4014,72 @@
       <w:iCs/>
     </w:rPr>
   </w:style>
+  <w:style w:type="character" w:styleId="CommentReference">
+    <w:name w:val="annotation reference"/>
+    <w:basedOn w:val="DefaultParagraphFont"/>
+    <w:uiPriority w:val="99"/>
+    <w:semiHidden/>
+    <w:unhideWhenUsed/>
+    <w:rsid w:val="00F40660"/>
+    <w:rPr>
+      <w:sz w:val="16"/>
+      <w:szCs w:val="16"/>
+    </w:rPr>
+  </w:style>
+  <w:style w:type="paragraph" w:styleId="CommentText">
+    <w:name w:val="annotation text"/>
+    <w:basedOn w:val="Normal"/>
+    <w:link w:val="CommentTextChar"/>
+    <w:uiPriority w:val="99"/>
+    <w:unhideWhenUsed/>
+    <w:rsid w:val="00F40660"/>
+    <w:pPr>
+      <w:spacing w:line="240" w:lineRule="auto"/>
+    </w:pPr>
+    <w:rPr>
+      <w:sz w:val="20"/>
+      <w:szCs w:val="20"/>
+    </w:rPr>
+  </w:style>
+  <w:style w:type="character" w:customStyle="1" w:styleId="CommentTextChar">
+    <w:name w:val="Comment Text Char"/>
+    <w:basedOn w:val="DefaultParagraphFont"/>
+    <w:link w:val="CommentText"/>
+    <w:uiPriority w:val="99"/>
+    <w:rsid w:val="00F40660"/>
+    <w:rPr>
+      <w:sz w:val="20"/>
+      <w:szCs w:val="20"/>
+    </w:rPr>
+  </w:style>
+  <w:style w:type="paragraph" w:styleId="CommentSubject">
+    <w:name w:val="annotation subject"/>
+    <w:basedOn w:val="CommentText"/>
+    <w:next w:val="CommentText"/>
+    <w:link w:val="CommentSubjectChar"/>
+    <w:uiPriority w:val="99"/>
+    <w:semiHidden/>
+    <w:unhideWhenUsed/>
+    <w:rsid w:val="00F40660"/>
+    <w:rPr>
+      <w:b/>
+      <w:bCs/>
+    </w:rPr>
+  </w:style>
+  <w:style w:type="character" w:customStyle="1" w:styleId="CommentSubjectChar">
+    <w:name w:val="Comment Subject Char"/>
+    <w:basedOn w:val="CommentTextChar"/>
+    <w:link w:val="CommentSubject"/>
+    <w:uiPriority w:val="99"/>
+    <w:semiHidden/>
+    <w:rsid w:val="00F40660"/>
+    <w:rPr>
+      <w:b/>
+      <w:bCs/>
+      <w:sz w:val="20"/>
+      <w:szCs w:val="20"/>
+    </w:rPr>
+  </w:style>
 </w:styles>
 </file>
 

</xml_diff>

<commit_message>
adding to literature review
</commit_message>
<xml_diff>
--- a/Report/Literature Review.docx
+++ b/Report/Literature Review.docx
@@ -13,140 +13,285 @@
     <w:p>
       <w:pPr>
         <w:pStyle w:val="Heading2"/>
-      </w:pPr>
-      <w:r>
+        <w:rPr>
+          <w:highlight w:val="red"/>
+        </w:rPr>
+      </w:pPr>
+      <w:commentRangeStart w:id="0"/>
+      <w:r>
+        <w:rPr>
+          <w:highlight w:val="red"/>
+        </w:rPr>
         <w:t>Introduction:</w:t>
       </w:r>
     </w:p>
     <w:p>
-      <w:r>
+      <w:pPr>
+        <w:rPr>
+          <w:highlight w:val="red"/>
+        </w:rPr>
+      </w:pPr>
+      <w:r>
+        <w:rPr>
+          <w:highlight w:val="red"/>
+        </w:rPr>
         <w:t>There is currently a need for the critical care unit to start prioritising p</w:t>
       </w:r>
       <w:r>
+        <w:rPr>
+          <w:highlight w:val="red"/>
+        </w:rPr>
         <w:t>atients</w:t>
       </w:r>
       <w:r>
+        <w:rPr>
+          <w:highlight w:val="red"/>
+        </w:rPr>
         <w:t xml:space="preserve"> who need to see a </w:t>
       </w:r>
       <w:r>
+        <w:rPr>
+          <w:highlight w:val="red"/>
+        </w:rPr>
         <w:t>dietitian</w:t>
       </w:r>
       <w:r>
+        <w:rPr>
+          <w:highlight w:val="red"/>
+        </w:rPr>
         <w:t xml:space="preserve"> because there </w:t>
       </w:r>
       <w:r>
+        <w:rPr>
+          <w:highlight w:val="red"/>
+        </w:rPr>
         <w:t>are</w:t>
       </w:r>
       <w:r>
+        <w:rPr>
+          <w:highlight w:val="red"/>
+        </w:rPr>
         <w:t xml:space="preserve"> insufficient resources for every patient to see a dietitian and the patients who need to see a dietitian the most may currently miss out</w:t>
       </w:r>
       <w:r>
+        <w:rPr>
+          <w:highlight w:val="red"/>
+        </w:rPr>
         <w:t>.</w:t>
       </w:r>
       <w:r>
+        <w:rPr>
+          <w:highlight w:val="red"/>
+        </w:rPr>
         <w:t xml:space="preserve"> This is because it is very difficult for the critical care unit staff to efficiently </w:t>
       </w:r>
       <w:r>
+        <w:rPr>
+          <w:highlight w:val="red"/>
+        </w:rPr>
         <w:t>prioritize</w:t>
       </w:r>
       <w:r>
+        <w:rPr>
+          <w:highlight w:val="red"/>
+        </w:rPr>
         <w:t xml:space="preserve"> patients</w:t>
       </w:r>
       <w:r>
+        <w:rPr>
+          <w:highlight w:val="red"/>
+        </w:rPr>
         <w:t>.</w:t>
       </w:r>
     </w:p>
     <w:p>
       <w:r>
+        <w:rPr>
+          <w:highlight w:val="red"/>
+        </w:rPr>
         <w:t>So,</w:t>
       </w:r>
       <w:r>
+        <w:rPr>
+          <w:highlight w:val="red"/>
+        </w:rPr>
         <w:t xml:space="preserve"> developing a feeding dashboard</w:t>
       </w:r>
       <w:r>
+        <w:rPr>
+          <w:highlight w:val="red"/>
+        </w:rPr>
         <w:t xml:space="preserve"> which will</w:t>
       </w:r>
       <w:r>
+        <w:rPr>
+          <w:highlight w:val="red"/>
+        </w:rPr>
         <w:t xml:space="preserve"> </w:t>
       </w:r>
       <w:r>
+        <w:rPr>
+          <w:highlight w:val="red"/>
+        </w:rPr>
         <w:t xml:space="preserve">flag </w:t>
       </w:r>
       <w:r>
+        <w:rPr>
+          <w:highlight w:val="red"/>
+        </w:rPr>
         <w:t>the</w:t>
       </w:r>
       <w:r>
+        <w:rPr>
+          <w:highlight w:val="red"/>
+        </w:rPr>
         <w:t xml:space="preserve"> </w:t>
       </w:r>
       <w:r>
+        <w:rPr>
+          <w:highlight w:val="red"/>
+        </w:rPr>
         <w:t>patients who</w:t>
       </w:r>
       <w:r>
+        <w:rPr>
+          <w:highlight w:val="red"/>
+        </w:rPr>
         <w:t xml:space="preserve"> </w:t>
       </w:r>
       <w:r>
+        <w:rPr>
+          <w:highlight w:val="red"/>
+        </w:rPr>
         <w:t>need to see the dietitian</w:t>
       </w:r>
       <w:r>
+        <w:rPr>
+          <w:highlight w:val="red"/>
+        </w:rPr>
         <w:t xml:space="preserve">, </w:t>
       </w:r>
       <w:r>
+        <w:rPr>
+          <w:highlight w:val="red"/>
+        </w:rPr>
         <w:t>will</w:t>
       </w:r>
       <w:r>
+        <w:rPr>
+          <w:highlight w:val="red"/>
+        </w:rPr>
         <w:t xml:space="preserve"> </w:t>
       </w:r>
       <w:r>
+        <w:rPr>
+          <w:highlight w:val="red"/>
+        </w:rPr>
         <w:t>aid the staff significantly,</w:t>
       </w:r>
       <w:r>
+        <w:rPr>
+          <w:highlight w:val="red"/>
+        </w:rPr>
         <w:t xml:space="preserve"> optimi</w:t>
       </w:r>
       <w:r>
+        <w:rPr>
+          <w:highlight w:val="red"/>
+        </w:rPr>
         <w:t>sing</w:t>
       </w:r>
       <w:r>
+        <w:rPr>
+          <w:highlight w:val="red"/>
+        </w:rPr>
         <w:t xml:space="preserve"> and increasing</w:t>
       </w:r>
       <w:r>
+        <w:rPr>
+          <w:highlight w:val="red"/>
+        </w:rPr>
         <w:t xml:space="preserve"> </w:t>
       </w:r>
       <w:r>
+        <w:rPr>
+          <w:highlight w:val="red"/>
+        </w:rPr>
         <w:t>healthcare</w:t>
       </w:r>
       <w:r>
+        <w:rPr>
+          <w:highlight w:val="red"/>
+        </w:rPr>
         <w:t xml:space="preserve"> resources</w:t>
       </w:r>
       <w:r>
+        <w:rPr>
+          <w:highlight w:val="red"/>
+        </w:rPr>
         <w:t xml:space="preserve"> due to less time needed to prioritize patients</w:t>
       </w:r>
       <w:r>
+        <w:rPr>
+          <w:highlight w:val="red"/>
+        </w:rPr>
         <w:t xml:space="preserve"> </w:t>
       </w:r>
       <w:r>
+        <w:rPr>
+          <w:highlight w:val="red"/>
+        </w:rPr>
         <w:t xml:space="preserve">this </w:t>
       </w:r>
       <w:r>
+        <w:rPr>
+          <w:highlight w:val="red"/>
+        </w:rPr>
         <w:t>will</w:t>
       </w:r>
       <w:r>
+        <w:rPr>
+          <w:highlight w:val="red"/>
+        </w:rPr>
         <w:t xml:space="preserve"> mak</w:t>
       </w:r>
       <w:r>
+        <w:rPr>
+          <w:highlight w:val="red"/>
+        </w:rPr>
         <w:t>e</w:t>
       </w:r>
       <w:r>
+        <w:rPr>
+          <w:highlight w:val="red"/>
+        </w:rPr>
         <w:t xml:space="preserve"> sure that patients with a greater need</w:t>
       </w:r>
       <w:r>
+        <w:rPr>
+          <w:highlight w:val="red"/>
+        </w:rPr>
         <w:t xml:space="preserve"> get the help </w:t>
       </w:r>
       <w:r>
+        <w:rPr>
+          <w:highlight w:val="red"/>
+        </w:rPr>
         <w:t>required</w:t>
       </w:r>
       <w:r>
+        <w:rPr>
+          <w:highlight w:val="red"/>
+        </w:rPr>
         <w:t>.</w:t>
       </w:r>
+      <w:commentRangeEnd w:id="0"/>
+      <w:r>
+        <w:rPr>
+          <w:rStyle w:val="CommentReference"/>
+        </w:rPr>
+        <w:commentReference w:id="0"/>
+      </w:r>
     </w:p>
     <w:p/>
     <w:p>
@@ -164,6 +309,7 @@
           <w:shd w:val="clear" w:color="auto" w:fill="FFFFFF"/>
         </w:rPr>
       </w:pPr>
+      <w:commentRangeStart w:id="1"/>
       <w:r>
         <w:t>T</w:t>
       </w:r>
@@ -195,7 +341,10 @@
         <w:t>Astah UML</w:t>
       </w:r>
       <w:r>
-        <w:t xml:space="preserve">, Astah UML is a program which allows for the creation of UML diagrams like the use case diagram. Using UML helps to </w:t>
+        <w:t>.</w:t>
+      </w:r>
+      <w:r>
+        <w:t xml:space="preserve"> Astah UML is a program which allows for the creation of UML diagrams like the use case diagram. Using UML helps to </w:t>
       </w:r>
       <w:r>
         <w:t>define the scope of the project abstracting it into easily digestible sections</w:t>
@@ -213,27 +362,47 @@
         </w:rPr>
         <w:t>(Fernández-Sáez, Chaudron and Genero, n.d.)</w:t>
       </w:r>
-    </w:p>
-    <w:p>
-      <w:pPr>
-        <w:rPr>
-          <w:rFonts w:cstheme="minorHAnsi"/>
-          <w:shd w:val="clear" w:color="auto" w:fill="FFFFFF"/>
-        </w:rPr>
-      </w:pPr>
-      <w:r>
-        <w:rPr>
-          <w:rFonts w:cstheme="minorHAnsi"/>
-          <w:shd w:val="clear" w:color="auto" w:fill="FFFFFF"/>
-        </w:rPr>
-        <w:t>The</w:t>
-      </w:r>
-      <w:r>
-        <w:rPr>
-          <w:rFonts w:cstheme="minorHAnsi"/>
-          <w:shd w:val="clear" w:color="auto" w:fill="FFFFFF"/>
-        </w:rPr>
-        <w:t xml:space="preserve"> reason we chose Astah UML to do this is because Astah UML is written in Java so </w:t>
+      <w:r>
+        <w:rPr>
+          <w:rFonts w:cstheme="minorHAnsi"/>
+          <w:shd w:val="clear" w:color="auto" w:fill="FFFFFF"/>
+        </w:rPr>
+        <w:t>. We have</w:t>
+      </w:r>
+      <w:r>
+        <w:rPr>
+          <w:rFonts w:cstheme="minorHAnsi"/>
+          <w:shd w:val="clear" w:color="auto" w:fill="FFFFFF"/>
+        </w:rPr>
+        <w:t xml:space="preserve"> chose</w:t>
+      </w:r>
+      <w:r>
+        <w:rPr>
+          <w:rFonts w:cstheme="minorHAnsi"/>
+          <w:shd w:val="clear" w:color="auto" w:fill="FFFFFF"/>
+        </w:rPr>
+        <w:t>n</w:t>
+      </w:r>
+      <w:r>
+        <w:rPr>
+          <w:rFonts w:cstheme="minorHAnsi"/>
+          <w:shd w:val="clear" w:color="auto" w:fill="FFFFFF"/>
+        </w:rPr>
+        <w:t xml:space="preserve"> Astah UML </w:t>
+      </w:r>
+      <w:r>
+        <w:rPr>
+          <w:rFonts w:cstheme="minorHAnsi"/>
+          <w:shd w:val="clear" w:color="auto" w:fill="FFFFFF"/>
+        </w:rPr>
+        <w:t xml:space="preserve">it’s </w:t>
+      </w:r>
+      <w:r>
+        <w:rPr>
+          <w:rFonts w:cstheme="minorHAnsi"/>
+          <w:shd w:val="clear" w:color="auto" w:fill="FFFFFF"/>
+        </w:rPr>
+        <w:t xml:space="preserve">written in Java so </w:t>
       </w:r>
       <w:r>
         <w:rPr>
@@ -304,14 +473,28 @@
           <w:rFonts w:cstheme="minorHAnsi"/>
           <w:shd w:val="clear" w:color="auto" w:fill="FFFFFF"/>
         </w:rPr>
-        <w:t>The tool we will use to manage this project is Gitlab,</w:t>
-      </w:r>
-      <w:r>
-        <w:rPr>
-          <w:rFonts w:cstheme="minorHAnsi"/>
-          <w:shd w:val="clear" w:color="auto" w:fill="FFFFFF"/>
-        </w:rPr>
-        <w:t xml:space="preserve"> Gitlab is a version control software which stores a project in a repository,</w:t>
+        <w:t>The tool we will use to manage this project is Gitlab</w:t>
+      </w:r>
+      <w:r>
+        <w:rPr>
+          <w:rFonts w:cstheme="minorHAnsi"/>
+          <w:shd w:val="clear" w:color="auto" w:fill="FFFFFF"/>
+        </w:rPr>
+        <w:t xml:space="preserve"> - </w:t>
+      </w:r>
+      <w:r>
+        <w:rPr>
+          <w:rFonts w:cstheme="minorHAnsi"/>
+          <w:shd w:val="clear" w:color="auto" w:fill="FFFFFF"/>
+        </w:rPr>
+        <w:t>a version control software which stores a project in a repository</w:t>
+      </w:r>
+      <w:r>
+        <w:rPr>
+          <w:rFonts w:cstheme="minorHAnsi"/>
+          <w:shd w:val="clear" w:color="auto" w:fill="FFFFFF"/>
+        </w:rPr>
+        <w:t>.</w:t>
       </w:r>
       <w:r>
         <w:rPr>
@@ -383,14 +566,14 @@
           <w:rFonts w:cstheme="minorHAnsi"/>
           <w:shd w:val="clear" w:color="auto" w:fill="FFFFFF"/>
         </w:rPr>
-        <w:t xml:space="preserve">, </w:t>
-      </w:r>
-      <w:r>
-        <w:rPr>
-          <w:rFonts w:cstheme="minorHAnsi"/>
-          <w:shd w:val="clear" w:color="auto" w:fill="FFFFFF"/>
-        </w:rPr>
-        <w:t>this will make collaboration easier</w:t>
+        <w:t>. T</w:t>
+      </w:r>
+      <w:r>
+        <w:rPr>
+          <w:rFonts w:cstheme="minorHAnsi"/>
+          <w:shd w:val="clear" w:color="auto" w:fill="FFFFFF"/>
+        </w:rPr>
+        <w:t>his will make collaboration easier</w:t>
       </w:r>
       <w:r>
         <w:rPr>
@@ -447,14 +630,35 @@
           <w:rFonts w:cstheme="minorHAnsi"/>
           <w:shd w:val="clear" w:color="auto" w:fill="FFFFFF"/>
         </w:rPr>
-        <w:t xml:space="preserve"> Scrum an agile software development methodology,</w:t>
-      </w:r>
-      <w:r>
-        <w:rPr>
-          <w:rFonts w:cstheme="minorHAnsi"/>
-          <w:shd w:val="clear" w:color="auto" w:fill="FFFFFF"/>
-        </w:rPr>
-        <w:t xml:space="preserve"> using an agile software development methodology allows for easier collaboration between team members and </w:t>
+        <w:t xml:space="preserve"> Scrum</w:t>
+      </w:r>
+      <w:r>
+        <w:rPr>
+          <w:rFonts w:cstheme="minorHAnsi"/>
+          <w:shd w:val="clear" w:color="auto" w:fill="FFFFFF"/>
+        </w:rPr>
+        <w:t xml:space="preserve">, which is </w:t>
+      </w:r>
+      <w:r>
+        <w:rPr>
+          <w:rFonts w:cstheme="minorHAnsi"/>
+          <w:shd w:val="clear" w:color="auto" w:fill="FFFFFF"/>
+        </w:rPr>
+        <w:t>an agile software development methodology</w:t>
+      </w:r>
+      <w:r>
+        <w:rPr>
+          <w:rFonts w:cstheme="minorHAnsi"/>
+          <w:shd w:val="clear" w:color="auto" w:fill="FFFFFF"/>
+        </w:rPr>
+        <w:t>. U</w:t>
+      </w:r>
+      <w:r>
+        <w:rPr>
+          <w:rFonts w:cstheme="minorHAnsi"/>
+          <w:shd w:val="clear" w:color="auto" w:fill="FFFFFF"/>
+        </w:rPr>
+        <w:t xml:space="preserve">sing an agile software development methodology allows for easier collaboration between team members and </w:t>
       </w:r>
       <w:r>
         <w:rPr>
@@ -475,14 +679,14 @@
           <w:rFonts w:cstheme="minorHAnsi"/>
           <w:shd w:val="clear" w:color="auto" w:fill="FFFFFF"/>
         </w:rPr>
-        <w:t xml:space="preserve"> t</w:t>
-      </w:r>
-      <w:r>
-        <w:rPr>
-          <w:rFonts w:cstheme="minorHAnsi"/>
-          <w:shd w:val="clear" w:color="auto" w:fill="FFFFFF"/>
-        </w:rPr>
-        <w:t>his means that if the requirements change during the development life cycle we can adapt.</w:t>
+        <w:t>, which</w:t>
+      </w:r>
+      <w:r>
+        <w:rPr>
+          <w:rFonts w:cstheme="minorHAnsi"/>
+          <w:shd w:val="clear" w:color="auto" w:fill="FFFFFF"/>
+        </w:rPr>
+        <w:t xml:space="preserve"> means that if the requirements change during the development life cycle we can adapt.</w:t>
       </w:r>
       <w:r>
         <w:rPr>
@@ -531,6 +735,13 @@
           <w:rFonts w:cstheme="minorHAnsi"/>
           <w:shd w:val="clear" w:color="auto" w:fill="FFFFFF"/>
         </w:rPr>
+        <w:t>‘</w:t>
+      </w:r>
+      <w:r>
+        <w:rPr>
+          <w:rFonts w:cstheme="minorHAnsi"/>
+          <w:shd w:val="clear" w:color="auto" w:fill="FFFFFF"/>
+        </w:rPr>
         <w:t xml:space="preserve">daily </w:t>
       </w:r>
       <w:r>
@@ -539,6 +750,13 @@
           <w:shd w:val="clear" w:color="auto" w:fill="FFFFFF"/>
         </w:rPr>
         <w:t>Scrum</w:t>
+      </w:r>
+      <w:r>
+        <w:rPr>
+          <w:rFonts w:cstheme="minorHAnsi"/>
+          <w:shd w:val="clear" w:color="auto" w:fill="FFFFFF"/>
+        </w:rPr>
+        <w:t>’</w:t>
       </w:r>
       <w:r>
         <w:rPr>
@@ -569,7 +787,35 @@
           <w:rFonts w:cstheme="minorHAnsi"/>
           <w:shd w:val="clear" w:color="auto" w:fill="FFFFFF"/>
         </w:rPr>
-        <w:t xml:space="preserve">, allowing us to modify it into 2 weekly meetings instead, this will help the team collaborate </w:t>
+        <w:t xml:space="preserve">, </w:t>
+      </w:r>
+      <w:r>
+        <w:rPr>
+          <w:rFonts w:cstheme="minorHAnsi"/>
+          <w:shd w:val="clear" w:color="auto" w:fill="FFFFFF"/>
+        </w:rPr>
+        <w:t xml:space="preserve">which we will </w:t>
+      </w:r>
+      <w:r>
+        <w:rPr>
+          <w:rFonts w:cstheme="minorHAnsi"/>
+          <w:shd w:val="clear" w:color="auto" w:fill="FFFFFF"/>
+        </w:rPr>
+        <w:t>modify into 2 weekly meetings instead</w:t>
+      </w:r>
+      <w:r>
+        <w:rPr>
+          <w:rFonts w:cstheme="minorHAnsi"/>
+          <w:shd w:val="clear" w:color="auto" w:fill="FFFFFF"/>
+        </w:rPr>
+        <w:t>. T</w:t>
+      </w:r>
+      <w:r>
+        <w:rPr>
+          <w:rFonts w:cstheme="minorHAnsi"/>
+          <w:shd w:val="clear" w:color="auto" w:fill="FFFFFF"/>
+        </w:rPr>
+        <w:t xml:space="preserve">his will help the team collaborate </w:t>
       </w:r>
       <w:r>
         <w:rPr>
@@ -578,6 +824,140 @@
         </w:rPr>
         <w:t xml:space="preserve">while easily fitting it in with our timetables. </w:t>
       </w:r>
+      <w:commentRangeStart w:id="2"/>
+      <w:r>
+        <w:rPr>
+          <w:rFonts w:cstheme="minorHAnsi"/>
+          <w:shd w:val="clear" w:color="auto" w:fill="FFFFFF"/>
+        </w:rPr>
+        <w:t>A similar agile methodology we could have used is Xtreme Programming</w:t>
+      </w:r>
+      <w:r>
+        <w:rPr>
+          <w:rFonts w:cstheme="minorHAnsi"/>
+          <w:shd w:val="clear" w:color="auto" w:fill="FFFFFF"/>
+        </w:rPr>
+        <w:t xml:space="preserve"> </w:t>
+      </w:r>
+      <w:r>
+        <w:rPr>
+          <w:rFonts w:cstheme="minorHAnsi"/>
+          <w:shd w:val="clear" w:color="auto" w:fill="FFFFFF"/>
+        </w:rPr>
+        <w:t>Beck, K. and Andres, C. (2004)</w:t>
+      </w:r>
+      <w:r>
+        <w:rPr>
+          <w:rFonts w:cstheme="minorHAnsi"/>
+          <w:shd w:val="clear" w:color="auto" w:fill="FFFFFF"/>
+        </w:rPr>
+        <w:t xml:space="preserve">. </w:t>
+      </w:r>
+      <w:r>
+        <w:rPr>
+          <w:rFonts w:cstheme="minorHAnsi"/>
+          <w:shd w:val="clear" w:color="auto" w:fill="FFFFFF"/>
+        </w:rPr>
+        <w:t xml:space="preserve">This methodology is a more intensive process, with vigorous testing and revaluation </w:t>
+      </w:r>
+      <w:r>
+        <w:rPr>
+          <w:rFonts w:cstheme="minorHAnsi"/>
+          <w:shd w:val="clear" w:color="auto" w:fill="FFFFFF"/>
+        </w:rPr>
+        <w:t xml:space="preserve">taking place on every </w:t>
+      </w:r>
+      <w:r>
+        <w:rPr>
+          <w:rFonts w:cstheme="minorHAnsi"/>
+          <w:shd w:val="clear" w:color="auto" w:fill="FFFFFF"/>
+        </w:rPr>
+        <w:t xml:space="preserve">stage of development. </w:t>
+      </w:r>
+      <w:r>
+        <w:rPr>
+          <w:rFonts w:cstheme="minorHAnsi"/>
+          <w:shd w:val="clear" w:color="auto" w:fill="FFFFFF"/>
+        </w:rPr>
+        <w:t xml:space="preserve">While this would’ve provided the benefit of </w:t>
+      </w:r>
+      <w:r>
+        <w:rPr>
+          <w:rFonts w:cstheme="minorHAnsi"/>
+          <w:shd w:val="clear" w:color="auto" w:fill="FFFFFF"/>
+        </w:rPr>
+        <w:t xml:space="preserve">continuous bug checking </w:t>
+      </w:r>
+      <w:r>
+        <w:rPr>
+          <w:rFonts w:cstheme="minorHAnsi"/>
+          <w:shd w:val="clear" w:color="auto" w:fill="FFFFFF"/>
+        </w:rPr>
+        <w:t>to make</w:t>
+      </w:r>
+      <w:r>
+        <w:rPr>
+          <w:rFonts w:cstheme="minorHAnsi"/>
+          <w:shd w:val="clear" w:color="auto" w:fill="FFFFFF"/>
+        </w:rPr>
+        <w:t xml:space="preserve"> robust code, </w:t>
+      </w:r>
+      <w:r>
+        <w:rPr>
+          <w:rFonts w:cstheme="minorHAnsi"/>
+          <w:shd w:val="clear" w:color="auto" w:fill="FFFFFF"/>
+        </w:rPr>
+        <w:t>t</w:t>
+      </w:r>
+      <w:r>
+        <w:rPr>
+          <w:rFonts w:cstheme="minorHAnsi"/>
+          <w:shd w:val="clear" w:color="auto" w:fill="FFFFFF"/>
+        </w:rPr>
+        <w:t xml:space="preserve">his would not have been feasible to </w:t>
+      </w:r>
+      <w:r>
+        <w:rPr>
+          <w:rFonts w:cstheme="minorHAnsi"/>
+          <w:shd w:val="clear" w:color="auto" w:fill="FFFFFF"/>
+        </w:rPr>
+        <w:t>implement</w:t>
+      </w:r>
+      <w:r>
+        <w:rPr>
+          <w:rFonts w:cstheme="minorHAnsi"/>
+          <w:shd w:val="clear" w:color="auto" w:fill="FFFFFF"/>
+        </w:rPr>
+        <w:t xml:space="preserve">, as the group is not able to meet often enough to have the required amount of </w:t>
+      </w:r>
+      <w:r>
+        <w:rPr>
+          <w:rFonts w:cstheme="minorHAnsi"/>
+          <w:shd w:val="clear" w:color="auto" w:fill="FFFFFF"/>
+        </w:rPr>
+        <w:t xml:space="preserve">reflection and discussion. In contrast, Scrum still functions well on a </w:t>
+      </w:r>
+      <w:r>
+        <w:rPr>
+          <w:rFonts w:cstheme="minorHAnsi"/>
+          <w:shd w:val="clear" w:color="auto" w:fill="FFFFFF"/>
+        </w:rPr>
+        <w:t>less frequent basis.</w:t>
+      </w:r>
+      <w:r>
+        <w:rPr>
+          <w:rFonts w:cstheme="minorHAnsi"/>
+          <w:shd w:val="clear" w:color="auto" w:fill="FFFFFF"/>
+        </w:rPr>
+        <w:t xml:space="preserve"> </w:t>
+      </w:r>
+      <w:commentRangeEnd w:id="2"/>
+      <w:r>
+        <w:rPr>
+          <w:rStyle w:val="CommentReference"/>
+        </w:rPr>
+        <w:commentReference w:id="2"/>
+      </w:r>
     </w:p>
     <w:p>
       <w:pPr>
@@ -627,18 +1007,24 @@
         <w:t>Python programming language</w:t>
       </w:r>
       <w:r>
+        <w:t xml:space="preserve">. </w:t>
+      </w:r>
+      <w:r>
+        <w:t xml:space="preserve">Python </w:t>
+      </w:r>
+      <w:r>
+        <w:t>i</w:t>
+      </w:r>
+      <w:r>
+        <w:t>s</w:t>
+      </w:r>
+      <w:r>
+        <w:t xml:space="preserve"> a cross-platform</w:t>
+      </w:r>
+      <w:r>
         <w:t>,</w:t>
       </w:r>
       <w:r>
-        <w:t xml:space="preserve"> Python Is</w:t>
-      </w:r>
-      <w:r>
-        <w:t xml:space="preserve"> a cross-platform</w:t>
-      </w:r>
-      <w:r>
-        <w:t>,</w:t>
-      </w:r>
-      <w:r>
         <w:t xml:space="preserve"> </w:t>
       </w:r>
       <w:r>
@@ -661,7 +1047,7 @@
         <w:t xml:space="preserve"> </w:t>
       </w:r>
       <w:r>
-        <w:t>meaning, that it supports procedural and object-oriented programming.</w:t>
+        <w:t>meaning that it supports procedural and object-oriented programming.</w:t>
       </w:r>
       <w:r>
         <w:t xml:space="preserve"> Therefore, </w:t>
@@ -676,7 +1062,11 @@
         <w:t xml:space="preserve">w for the program to run on any </w:t>
       </w:r>
       <w:r>
-        <w:t>platform without having to write multiple versions, reducing the time to develop.</w:t>
+        <w:t xml:space="preserve">platform without having to write multiple versions, </w:t>
+      </w:r>
+      <w:r>
+        <w:lastRenderedPageBreak/>
+        <w:t>reducing the time to develop.</w:t>
       </w:r>
       <w:r>
         <w:t xml:space="preserve"> Furthermore, </w:t>
@@ -709,8 +1099,8 @@
     <w:p>
       <w:pPr>
         <w:rPr>
-          <w:rFonts w:cstheme="minorHAnsi"/>
-          <w:shd w:val="clear" w:color="auto" w:fill="FFFFFF"/>
+          <w:b/>
+          <w:bCs/>
         </w:rPr>
       </w:pPr>
       <w:r>
@@ -735,7 +1125,7 @@
         <w:t>Python,</w:t>
       </w:r>
       <w:r>
-        <w:t xml:space="preserve"> which is used to create graphical user interfaces.</w:t>
+        <w:t xml:space="preserve"> which is used to create graphical user interfaces</w:t>
       </w:r>
       <w:r>
         <w:rPr>
@@ -759,7 +1149,28 @@
           <w:rFonts w:cstheme="minorHAnsi"/>
           <w:shd w:val="clear" w:color="auto" w:fill="FFFFFF"/>
         </w:rPr>
-        <w:t>, using Tkinter</w:t>
+        <w:t>.</w:t>
+      </w:r>
+      <w:r>
+        <w:rPr>
+          <w:rFonts w:cstheme="minorHAnsi"/>
+          <w:shd w:val="clear" w:color="auto" w:fill="FFFFFF"/>
+        </w:rPr>
+        <w:t xml:space="preserve"> </w:t>
+      </w:r>
+      <w:r>
+        <w:rPr>
+          <w:rFonts w:cstheme="minorHAnsi"/>
+          <w:shd w:val="clear" w:color="auto" w:fill="FFFFFF"/>
+        </w:rPr>
+        <w:t>U</w:t>
+      </w:r>
+      <w:r>
+        <w:rPr>
+          <w:rFonts w:cstheme="minorHAnsi"/>
+          <w:shd w:val="clear" w:color="auto" w:fill="FFFFFF"/>
+        </w:rPr>
+        <w:t>sing Tkinter</w:t>
       </w:r>
       <w:r>
         <w:rPr>
@@ -808,37 +1219,79 @@
           <w:rFonts w:cstheme="minorHAnsi"/>
           <w:shd w:val="clear" w:color="auto" w:fill="FFFFFF"/>
         </w:rPr>
-        <w:t xml:space="preserve"> making it simpler to </w:t>
-      </w:r>
-      <w:r>
-        <w:rPr>
-          <w:rFonts w:cstheme="minorHAnsi"/>
-          <w:shd w:val="clear" w:color="auto" w:fill="FFFFFF"/>
-        </w:rPr>
-        <w:lastRenderedPageBreak/>
-        <w:t>deploy</w:t>
-      </w:r>
-      <w:r>
-        <w:rPr>
-          <w:rFonts w:cstheme="minorHAnsi"/>
-          <w:shd w:val="clear" w:color="auto" w:fill="FFFFFF"/>
-        </w:rPr>
-        <w:t xml:space="preserve">, </w:t>
-      </w:r>
-      <w:r>
-        <w:rPr>
-          <w:rFonts w:cstheme="minorHAnsi"/>
-          <w:shd w:val="clear" w:color="auto" w:fill="FFFFFF"/>
-        </w:rPr>
-        <w:t>furthermore</w:t>
-      </w:r>
-      <w:r>
-        <w:rPr>
-          <w:rFonts w:cstheme="minorHAnsi"/>
-          <w:shd w:val="clear" w:color="auto" w:fill="FFFFFF"/>
-        </w:rPr>
-        <w:t xml:space="preserve"> being able to create a Graphical user interface will make the program easier to use, meaning that less training will be required.</w:t>
-      </w:r>
+        <w:t xml:space="preserve"> making it simpler to deploy</w:t>
+      </w:r>
+      <w:r>
+        <w:rPr>
+          <w:rFonts w:cstheme="minorHAnsi"/>
+          <w:shd w:val="clear" w:color="auto" w:fill="FFFFFF"/>
+        </w:rPr>
+        <w:t>. F</w:t>
+      </w:r>
+      <w:r>
+        <w:rPr>
+          <w:rFonts w:cstheme="minorHAnsi"/>
+          <w:shd w:val="clear" w:color="auto" w:fill="FFFFFF"/>
+        </w:rPr>
+        <w:t>urthermore</w:t>
+      </w:r>
+      <w:r>
+        <w:rPr>
+          <w:rFonts w:cstheme="minorHAnsi"/>
+          <w:shd w:val="clear" w:color="auto" w:fill="FFFFFF"/>
+        </w:rPr>
+        <w:t>,</w:t>
+      </w:r>
+      <w:r>
+        <w:rPr>
+          <w:rFonts w:cstheme="minorHAnsi"/>
+          <w:shd w:val="clear" w:color="auto" w:fill="FFFFFF"/>
+        </w:rPr>
+        <w:t xml:space="preserve"> being able to create a Graphical </w:t>
+      </w:r>
+      <w:r>
+        <w:rPr>
+          <w:rFonts w:cstheme="minorHAnsi"/>
+          <w:shd w:val="clear" w:color="auto" w:fill="FFFFFF"/>
+        </w:rPr>
+        <w:t>U</w:t>
+      </w:r>
+      <w:r>
+        <w:rPr>
+          <w:rFonts w:cstheme="minorHAnsi"/>
+          <w:shd w:val="clear" w:color="auto" w:fill="FFFFFF"/>
+        </w:rPr>
+        <w:t xml:space="preserve">ser </w:t>
+      </w:r>
+      <w:r>
+        <w:rPr>
+          <w:rFonts w:cstheme="minorHAnsi"/>
+          <w:shd w:val="clear" w:color="auto" w:fill="FFFFFF"/>
+        </w:rPr>
+        <w:t>I</w:t>
+      </w:r>
+      <w:r>
+        <w:rPr>
+          <w:rFonts w:cstheme="minorHAnsi"/>
+          <w:shd w:val="clear" w:color="auto" w:fill="FFFFFF"/>
+        </w:rPr>
+        <w:t>nterface will make the program easier to use, meaning that less training will be required.</w:t>
+      </w:r>
+      <w:commentRangeEnd w:id="1"/>
+      <w:r>
+        <w:rPr>
+          <w:rStyle w:val="CommentReference"/>
+        </w:rPr>
+        <w:commentReference w:id="1"/>
+      </w:r>
+    </w:p>
+    <w:p>
+      <w:pPr>
+        <w:rPr>
+          <w:rFonts w:cstheme="minorHAnsi"/>
+          <w:shd w:val="clear" w:color="auto" w:fill="FFFFFF"/>
+        </w:rPr>
+      </w:pPr>
     </w:p>
     <w:p>
       <w:pPr>
@@ -867,63 +1320,25 @@
         </w:rPr>
         <w:t>:</w:t>
       </w:r>
-      <w:r>
-        <w:rPr>
-          <w:shd w:val="clear" w:color="auto" w:fill="FFFFFF"/>
-        </w:rPr>
-        <w:tab/>
-      </w:r>
     </w:p>
     <w:p>
       <w:pPr>
         <w:pStyle w:val="Heading3"/>
-      </w:pPr>
-      <w:r>
-        <w:t>NHS</w:t>
-      </w:r>
-      <w:r>
-        <w:t xml:space="preserve"> - SystmOne</w:t>
-      </w:r>
-    </w:p>
-    <w:p>
-      <w:r>
-        <w:t>The UK’s N</w:t>
-      </w:r>
-      <w:r>
-        <w:t>ational Health Service</w:t>
-      </w:r>
-      <w:r>
-        <w:t xml:space="preserve"> </w:t>
-      </w:r>
-      <w:r>
-        <w:t>has a vast amount of data equating to over 80 million patient records</w:t>
-      </w:r>
-      <w:r>
-        <w:t xml:space="preserve"> (NHS, 2024)</w:t>
-      </w:r>
-      <w:r>
-        <w:t xml:space="preserve">. </w:t>
-      </w:r>
-      <w:r>
-        <w:t xml:space="preserve">Many efforts have been made in recent years to digitalise </w:t>
-      </w:r>
-      <w:r>
-        <w:t xml:space="preserve">the handling of their records, for the purpose of </w:t>
-      </w:r>
-      <w:r>
-        <w:t>maintaining accura</w:t>
-      </w:r>
-      <w:r>
-        <w:t>cy and consistency</w:t>
-      </w:r>
-      <w:r>
-        <w:t xml:space="preserve">, as well as producing reports and summaries </w:t>
-      </w:r>
-      <w:r>
-        <w:t xml:space="preserve">which can be used to </w:t>
-      </w:r>
-      <w:r>
-        <w:t xml:space="preserve">aid future research into healthcare. </w:t>
+        <w:rPr>
+          <w:shd w:val="clear" w:color="auto" w:fill="FFFFFF"/>
+        </w:rPr>
+      </w:pPr>
+      <w:r>
+        <w:rPr>
+          <w:shd w:val="clear" w:color="auto" w:fill="FFFFFF"/>
+        </w:rPr>
+        <w:t>MIMIC-</w:t>
+      </w:r>
+      <w:r>
+        <w:rPr>
+          <w:shd w:val="clear" w:color="auto" w:fill="FFFFFF"/>
+        </w:rPr>
+        <w:t>II</w:t>
       </w:r>
     </w:p>
     <w:p>
@@ -931,168 +1346,368 @@
         <w:t xml:space="preserve">The </w:t>
       </w:r>
       <w:r>
-        <w:t>NHS’ data is stored in a Personal Demographic Service</w:t>
-      </w:r>
-      <w:r>
-        <w:t xml:space="preserve"> (NHS, 2024)</w:t>
-      </w:r>
-      <w:r>
-        <w:t>.</w:t>
-      </w:r>
-      <w:r>
-        <w:t xml:space="preserve"> This acts as a bulk database for every patient on record. However, this does not </w:t>
-      </w:r>
-      <w:r>
-        <w:t xml:space="preserve">contain any form of user interface for data handling. </w:t>
-      </w:r>
-      <w:r>
-        <w:t xml:space="preserve">The PDS is instead interacted with </w:t>
-      </w:r>
-      <w:r>
-        <w:t>from</w:t>
-      </w:r>
-      <w:r>
-        <w:t xml:space="preserve"> </w:t>
-      </w:r>
-      <w:r>
-        <w:t>several</w:t>
-      </w:r>
-      <w:r>
-        <w:t xml:space="preserve"> solutions.</w:t>
-      </w:r>
-      <w:r>
-        <w:t xml:space="preserve"> For example, </w:t>
-      </w:r>
-      <w:r>
-        <w:t xml:space="preserve">a hospital receptionist using a </w:t>
+        <w:t>Multiparameter Intelligent Monitoring in Intensive Care II</w:t>
+      </w:r>
+      <w:r>
+        <w:t xml:space="preserve"> (Saeed, M </w:t>
       </w:r>
       <w:r>
         <w:rPr>
           <w:i/>
           <w:iCs/>
         </w:rPr>
-        <w:t>Patient Administration System</w:t>
-      </w:r>
-      <w:r>
-        <w:t xml:space="preserve">, and a citizen using the NHS app will both </w:t>
-      </w:r>
-      <w:r>
-        <w:t xml:space="preserve">be </w:t>
-      </w:r>
-      <w:r>
-        <w:t>transferring data to and from the PDS.</w:t>
-      </w:r>
-    </w:p>
-    <w:p>
-      <w:r>
-        <w:t xml:space="preserve">GP surgeries </w:t>
-      </w:r>
-      <w:r>
-        <w:t>need to</w:t>
-      </w:r>
-      <w:r>
-        <w:t xml:space="preserve"> </w:t>
-      </w:r>
-      <w:r>
-        <w:t xml:space="preserve">often interact with the PDS. </w:t>
-      </w:r>
-      <w:r>
-        <w:t xml:space="preserve">To do this, they will have a </w:t>
-      </w:r>
-      <w:r>
-        <w:t xml:space="preserve">standardised system in their network. </w:t>
-      </w:r>
-      <w:r>
-        <w:t>T</w:t>
-      </w:r>
-      <w:r>
-        <w:t xml:space="preserve">he three most used are </w:t>
+        <w:t>et</w:t>
       </w:r>
       <w:r>
         <w:rPr>
           <w:i/>
           <w:iCs/>
         </w:rPr>
-        <w:t>EMIS Web, SystmOne</w:t>
+        <w:t xml:space="preserve"> </w:t>
       </w:r>
       <w:r>
         <w:rPr>
           <w:i/>
           <w:iCs/>
         </w:rPr>
-        <w:t xml:space="preserve"> </w:t>
-      </w:r>
-      <w:r>
-        <w:t>(TPP, 2024)</w:t>
+        <w:t>al</w:t>
       </w:r>
       <w:r>
         <w:rPr>
           <w:i/>
           <w:iCs/>
         </w:rPr>
-        <w:t xml:space="preserve"> </w:t>
-      </w:r>
-      <w:r>
-        <w:t xml:space="preserve">and </w:t>
+        <w:t>.</w:t>
       </w:r>
       <w:r>
         <w:rPr>
           <w:i/>
           <w:iCs/>
         </w:rPr>
-        <w:t>Vision</w:t>
+        <w:t>,</w:t>
+      </w:r>
+      <w:r>
+        <w:t xml:space="preserve"> 2011)</w:t>
+      </w:r>
+      <w:r>
+        <w:t xml:space="preserve"> was a system developed by academics for the purpose of </w:t>
+      </w:r>
+      <w:r>
+        <w:t xml:space="preserve">producing </w:t>
+      </w:r>
+      <w:r>
+        <w:t xml:space="preserve">diagnostic and therapeutic data from a large population of adult Critical Care Unit patients. </w:t>
+      </w:r>
+      <w:r>
+        <w:t xml:space="preserve">Patients in </w:t>
+      </w:r>
+      <w:r>
+        <w:t xml:space="preserve">a CCU had </w:t>
+      </w:r>
+      <w:r>
+        <w:t>data values associated</w:t>
+      </w:r>
+      <w:r>
+        <w:t xml:space="preserve"> </w:t>
+      </w:r>
+      <w:r>
+        <w:t>to them,</w:t>
+      </w:r>
+      <w:r>
+        <w:t xml:space="preserve"> such as medication, test results</w:t>
+      </w:r>
+      <w:r>
+        <w:t xml:space="preserve"> etc. These values were </w:t>
+      </w:r>
+      <w:r>
+        <w:t>used to create a</w:t>
+      </w:r>
+      <w:r>
+        <w:t xml:space="preserve"> public-access database for use in </w:t>
+      </w:r>
+      <w:r>
+        <w:t>various medical research.</w:t>
+      </w:r>
+    </w:p>
+    <w:p>
+      <w:r>
+        <w:t xml:space="preserve">MIMIC-II very closely resembles the nutrition dashboard that we are looking to develop. We are also looking to </w:t>
+      </w:r>
+      <w:r>
+        <w:t>use many metrics of patient data</w:t>
+      </w:r>
+      <w:r>
+        <w:t>, but rather than simply develop a database we are looking to create an interactive GUI</w:t>
+      </w:r>
+      <w:r>
+        <w:t>.</w:t>
+      </w:r>
+      <w:r>
+        <w:t xml:space="preserve"> Rather than having the likes of reports and summaries outsource</w:t>
+      </w:r>
+      <w:r>
+        <w:t>d</w:t>
+      </w:r>
+      <w:r>
+        <w:t xml:space="preserve"> to another application, we plan to have these functionalities built into our system.</w:t>
+      </w:r>
+      <w:r>
+        <w:t xml:space="preserve"> We are able to do this as the data we are going to use is already available to us – much of t</w:t>
+      </w:r>
+      <w:r>
+        <w:t>he purpose of MIMIC-II was the initial data collection</w:t>
+      </w:r>
+      <w:r>
+        <w:t xml:space="preserve">, having to </w:t>
+      </w:r>
+      <w:r>
+        <w:t>synchronise data from</w:t>
+      </w:r>
+      <w:r>
+        <w:t xml:space="preserve"> many different databases throughout the healthcare system</w:t>
+      </w:r>
+      <w:r>
+        <w:t>.</w:t>
+      </w:r>
+    </w:p>
+    <w:p>
+      <w:pPr>
+        <w:rPr>
+          <w:shd w:val="clear" w:color="auto" w:fill="FFFFFF"/>
+        </w:rPr>
+      </w:pPr>
+      <w:r>
+        <w:rPr>
+          <w:shd w:val="clear" w:color="auto" w:fill="FFFFFF"/>
+        </w:rPr>
+        <w:tab/>
+      </w:r>
+    </w:p>
+    <w:p>
+      <w:pPr>
+        <w:pStyle w:val="Heading3"/>
+      </w:pPr>
+      <w:r>
+        <w:t>NHS</w:t>
+      </w:r>
+      <w:r>
+        <w:t xml:space="preserve"> - SystmOne</w:t>
+      </w:r>
+    </w:p>
+    <w:p>
+      <w:r>
+        <w:t>The UK’s N</w:t>
+      </w:r>
+      <w:r>
+        <w:t>ational Health Service</w:t>
+      </w:r>
+      <w:r>
+        <w:t xml:space="preserve"> </w:t>
+      </w:r>
+      <w:r>
+        <w:t>has a vast amount of data equating to over 80 million patient records</w:t>
+      </w:r>
+      <w:r>
+        <w:t xml:space="preserve"> (NHS, 2024)</w:t>
+      </w:r>
+      <w:r>
+        <w:t xml:space="preserve">. </w:t>
+      </w:r>
+      <w:r>
+        <w:t xml:space="preserve">Many efforts have been made in recent years to digitalise </w:t>
+      </w:r>
+      <w:r>
+        <w:t xml:space="preserve">the handling of their records, for the purpose of </w:t>
+      </w:r>
+      <w:r>
+        <w:t>maintaining accura</w:t>
+      </w:r>
+      <w:r>
+        <w:t>cy and consistency</w:t>
+      </w:r>
+      <w:r>
+        <w:t xml:space="preserve">, as well as producing reports and summaries </w:t>
+      </w:r>
+      <w:r>
+        <w:t xml:space="preserve">which can be used to </w:t>
+      </w:r>
+      <w:r>
+        <w:t xml:space="preserve">aid future research into healthcare. </w:t>
+      </w:r>
+    </w:p>
+    <w:p>
+      <w:r>
+        <w:t xml:space="preserve">The </w:t>
+      </w:r>
+      <w:r>
+        <w:t>NHS’ data is stored in a Personal Demographic Service</w:t>
+      </w:r>
+      <w:r>
+        <w:t xml:space="preserve"> (NHS, 2024)</w:t>
+      </w:r>
+      <w:r>
+        <w:t>.</w:t>
+      </w:r>
+      <w:r>
+        <w:t xml:space="preserve"> This acts as a bulk database for every patient on record. However, this does not </w:t>
+      </w:r>
+      <w:r>
+        <w:t xml:space="preserve">contain any form of user interface for data handling. </w:t>
+      </w:r>
+      <w:r>
+        <w:t xml:space="preserve">The PDS is instead interacted with </w:t>
+      </w:r>
+      <w:r>
+        <w:t>from</w:t>
+      </w:r>
+      <w:r>
+        <w:t xml:space="preserve"> </w:t>
+      </w:r>
+      <w:r>
+        <w:t>several</w:t>
+      </w:r>
+      <w:r>
+        <w:t xml:space="preserve"> solutions.</w:t>
+      </w:r>
+      <w:r>
+        <w:t xml:space="preserve"> For example, </w:t>
+      </w:r>
+      <w:r>
+        <w:t xml:space="preserve">a hospital receptionist using a </w:t>
       </w:r>
       <w:r>
         <w:rPr>
           <w:i/>
           <w:iCs/>
         </w:rPr>
+        <w:t>Patient Administration System</w:t>
+      </w:r>
+      <w:r>
+        <w:t xml:space="preserve">, and a citizen using the NHS app will both </w:t>
+      </w:r>
+      <w:r>
+        <w:t xml:space="preserve">be </w:t>
+      </w:r>
+      <w:r>
+        <w:t>transferring data to and from the PDS.</w:t>
+      </w:r>
+    </w:p>
+    <w:p>
+      <w:r>
+        <w:t xml:space="preserve">GP surgeries </w:t>
+      </w:r>
+      <w:r>
+        <w:t>need to</w:t>
+      </w:r>
+      <w:r>
         <w:t xml:space="preserve"> </w:t>
       </w:r>
       <w:r>
-        <w:t>(GP Training Support, 20</w:t>
-      </w:r>
-      <w:r>
-        <w:t>16)</w:t>
+        <w:t xml:space="preserve">often interact with the PDS. </w:t>
+      </w:r>
+      <w:r>
+        <w:t xml:space="preserve">To do this, they will have a </w:t>
+      </w:r>
+      <w:r>
+        <w:t xml:space="preserve">standardised system in their network. </w:t>
+      </w:r>
+      <w:r>
+        <w:t>T</w:t>
+      </w:r>
+      <w:r>
+        <w:t xml:space="preserve">he three most used are </w:t>
       </w:r>
       <w:r>
         <w:rPr>
           <w:i/>
           <w:iCs/>
         </w:rPr>
-        <w:t xml:space="preserve">. </w:t>
-      </w:r>
-      <w:r>
-        <w:t xml:space="preserve">These products bear </w:t>
-      </w:r>
-      <w:r>
-        <w:t xml:space="preserve">a resemblance </w:t>
-      </w:r>
-      <w:r>
-        <w:t xml:space="preserve">to the </w:t>
-      </w:r>
-      <w:r>
-        <w:t>dashboard</w:t>
-      </w:r>
-      <w:r>
-        <w:t xml:space="preserve"> which we will be </w:t>
-      </w:r>
-      <w:r>
-        <w:t>looking to develop.</w:t>
-      </w:r>
-    </w:p>
-    <w:p>
-      <w:pPr>
+        <w:t>EMIS Web, SystmOne</w:t>
+      </w:r>
+      <w:r>
         <w:rPr>
           <w:i/>
           <w:iCs/>
         </w:rPr>
-      </w:pPr>
+        <w:t xml:space="preserve"> </w:t>
+      </w:r>
+      <w:r>
+        <w:t>(TPP, 2024)</w:t>
+      </w:r>
       <w:r>
         <w:rPr>
           <w:i/>
           <w:iCs/>
         </w:rPr>
+        <w:t xml:space="preserve"> </w:t>
+      </w:r>
+      <w:r>
+        <w:t xml:space="preserve">and </w:t>
+      </w:r>
+      <w:r>
+        <w:rPr>
+          <w:i/>
+          <w:iCs/>
+        </w:rPr>
+        <w:t>Vision</w:t>
+      </w:r>
+      <w:r>
+        <w:rPr>
+          <w:i/>
+          <w:iCs/>
+        </w:rPr>
+        <w:t xml:space="preserve"> </w:t>
+      </w:r>
+      <w:r>
+        <w:t>(GP Training Support, 20</w:t>
+      </w:r>
+      <w:r>
+        <w:t>16)</w:t>
+      </w:r>
+      <w:r>
+        <w:rPr>
+          <w:i/>
+          <w:iCs/>
+        </w:rPr>
+        <w:t xml:space="preserve">. </w:t>
+      </w:r>
+      <w:r>
+        <w:t xml:space="preserve">These products bear </w:t>
+      </w:r>
+      <w:r>
+        <w:t xml:space="preserve">a </w:t>
+      </w:r>
+      <w:r>
+        <w:t xml:space="preserve">visual </w:t>
+      </w:r>
+      <w:r>
+        <w:t xml:space="preserve">resemblance </w:t>
+      </w:r>
+      <w:r>
+        <w:t xml:space="preserve">to the </w:t>
+      </w:r>
+      <w:r>
+        <w:t>dashboard</w:t>
+      </w:r>
+      <w:r>
+        <w:t xml:space="preserve"> which we will be </w:t>
+      </w:r>
+      <w:r>
+        <w:t>looking to develop.</w:t>
+      </w:r>
+    </w:p>
+    <w:p>
+      <w:pPr>
+        <w:rPr>
+          <w:i/>
+          <w:iCs/>
+        </w:rPr>
+      </w:pPr>
+      <w:r>
+        <w:rPr>
+          <w:i/>
+          <w:iCs/>
+        </w:rPr>
         <w:t>SystmOne:</w:t>
       </w:r>
     </w:p>
@@ -1118,6 +1733,7 @@
     </w:p>
     <w:p>
       <w:r>
+        <w:lastRenderedPageBreak/>
         <w:t xml:space="preserve">The </w:t>
       </w:r>
       <w:r>
@@ -1288,7 +1904,6 @@
         <w:rPr>
           <w:noProof/>
         </w:rPr>
-        <w:lastRenderedPageBreak/>
         <w:drawing>
           <wp:inline distT="0" distB="0" distL="0" distR="0" wp14:anchorId="0FE14934" wp14:editId="18F0D974">
             <wp:extent cx="5731510" cy="4108450"/>
@@ -1307,7 +1922,7 @@
                     </pic:cNvPicPr>
                   </pic:nvPicPr>
                   <pic:blipFill>
-                    <a:blip r:embed="rId5">
+                    <a:blip r:embed="rId9">
                       <a:extLst>
                         <a:ext uri="{28A0092B-C50C-407E-A947-70E740481C1C}">
                           <a14:useLocalDpi xmlns:a14="http://schemas.microsoft.com/office/drawing/2010/main" val="0"/>
@@ -1422,6 +2037,7 @@
         </w:numPr>
       </w:pPr>
       <w:r>
+        <w:lastRenderedPageBreak/>
         <w:t xml:space="preserve">Main window which changes depending on </w:t>
       </w:r>
       <w:r>
@@ -1487,7 +2103,6 @@
         <w:pStyle w:val="Heading2"/>
       </w:pPr>
       <w:r>
-        <w:lastRenderedPageBreak/>
         <w:t>References:</w:t>
       </w:r>
     </w:p>
@@ -1531,7 +2146,7 @@
         </w:rPr>
         <w:t xml:space="preserve"> [online]. Available from: </w:t>
       </w:r>
-      <w:hyperlink r:id="rId6" w:history="1">
+      <w:hyperlink r:id="rId10" w:history="1">
         <w:r>
           <w:rPr>
             <w:rStyle w:val="Hyperlink"/>
@@ -1672,7 +2287,7 @@
         </w:rPr>
         <w:t xml:space="preserve"> [online]. Available from: </w:t>
       </w:r>
-      <w:hyperlink r:id="rId7" w:history="1">
+      <w:hyperlink r:id="rId11" w:history="1">
         <w:r>
           <w:rPr>
             <w:rStyle w:val="Hyperlink"/>
@@ -1746,7 +2361,7 @@
         </w:rPr>
         <w:t xml:space="preserve">. November 2020 [online]. Available from: </w:t>
       </w:r>
-      <w:hyperlink r:id="rId8" w:history="1">
+      <w:hyperlink r:id="rId12" w:history="1">
         <w:r>
           <w:rPr>
             <w:rStyle w:val="Hyperlink"/>
@@ -1813,7 +2428,7 @@
         </w:rPr>
         <w:t xml:space="preserve"> [online]. Available from: </w:t>
       </w:r>
-      <w:hyperlink r:id="rId9" w:history="1">
+      <w:hyperlink r:id="rId13" w:history="1">
         <w:r>
           <w:rPr>
             <w:rStyle w:val="Hyperlink"/>
@@ -2080,7 +2695,7 @@
         </w:rPr>
         <w:t xml:space="preserve"> </w:t>
       </w:r>
-      <w:hyperlink r:id="rId10" w:anchor=":~:text=The%20main%20systems%20are%20EMIS%20Web%2C%20SystmOne%2C%20and%20Vision" w:history="1">
+      <w:hyperlink r:id="rId14" w:anchor=":~:text=The%20main%20systems%20are%20EMIS%20Web%2C%20SystmOne%2C%20and%20Vision" w:history="1">
         <w:r>
           <w:rPr>
             <w:rStyle w:val="Hyperlink"/>
@@ -2235,6 +2850,9 @@
         <w:spacing w:before="0" w:beforeAutospacing="0" w:after="0" w:afterAutospacing="0" w:line="360" w:lineRule="atLeast"/>
         <w:rPr>
           <w:rFonts w:asciiTheme="minorHAnsi" w:hAnsiTheme="minorHAnsi" w:cstheme="minorHAnsi"/>
+          <w:sz w:val="22"/>
+          <w:szCs w:val="22"/>
+          <w:shd w:val="clear" w:color="auto" w:fill="FFFFFF"/>
         </w:rPr>
       </w:pPr>
       <w:r>
@@ -2273,8 +2891,115 @@
           <w:rFonts w:asciiTheme="minorHAnsi" w:hAnsiTheme="minorHAnsi" w:cstheme="minorHAnsi"/>
           <w:sz w:val="22"/>
           <w:szCs w:val="22"/>
-        </w:rPr>
-      </w:pPr>
+          <w:shd w:val="clear" w:color="auto" w:fill="FFFFFF"/>
+        </w:rPr>
+      </w:pPr>
+    </w:p>
+    <w:p>
+      <w:pPr>
+        <w:pStyle w:val="NormalWeb"/>
+        <w:spacing w:before="0" w:beforeAutospacing="0" w:after="0" w:afterAutospacing="0" w:line="360" w:lineRule="atLeast"/>
+        <w:rPr>
+          <w:rFonts w:asciiTheme="minorHAnsi" w:hAnsiTheme="minorHAnsi" w:cstheme="minorHAnsi"/>
+          <w:sz w:val="22"/>
+          <w:szCs w:val="22"/>
+          <w:shd w:val="clear" w:color="auto" w:fill="FFFFFF"/>
+        </w:rPr>
+      </w:pPr>
+      <w:r>
+        <w:rPr>
+          <w:rFonts w:asciiTheme="minorHAnsi" w:hAnsiTheme="minorHAnsi" w:cstheme="minorHAnsi"/>
+          <w:sz w:val="22"/>
+          <w:szCs w:val="22"/>
+          <w:shd w:val="clear" w:color="auto" w:fill="FFFFFF"/>
+        </w:rPr>
+        <w:t>Beck, K. and Andres, C. (2004) </w:t>
+      </w:r>
+      <w:r>
+        <w:rPr>
+          <w:rStyle w:val="Emphasis"/>
+          <w:rFonts w:asciiTheme="minorHAnsi" w:eastAsiaTheme="majorEastAsia" w:hAnsiTheme="minorHAnsi" w:cstheme="minorHAnsi"/>
+          <w:sz w:val="22"/>
+          <w:szCs w:val="22"/>
+        </w:rPr>
+        <w:t>Extreme Programming Explained: Embrace Change</w:t>
+      </w:r>
+      <w:r>
+        <w:rPr>
+          <w:rFonts w:asciiTheme="minorHAnsi" w:hAnsiTheme="minorHAnsi" w:cstheme="minorHAnsi"/>
+          <w:sz w:val="22"/>
+          <w:szCs w:val="22"/>
+          <w:shd w:val="clear" w:color="auto" w:fill="FFFFFF"/>
+        </w:rPr>
+        <w:t>. 2nd ed. : Addison-wesley Professional.</w:t>
+      </w:r>
+    </w:p>
+    <w:p>
+      <w:pPr>
+        <w:pStyle w:val="NormalWeb"/>
+        <w:spacing w:after="0" w:line="360" w:lineRule="atLeast"/>
+        <w:rPr>
+          <w:rFonts w:asciiTheme="minorHAnsi" w:hAnsiTheme="minorHAnsi" w:cstheme="minorHAnsi"/>
+          <w:sz w:val="22"/>
+          <w:szCs w:val="22"/>
+        </w:rPr>
+      </w:pPr>
+      <w:r>
+        <w:rPr>
+          <w:rFonts w:asciiTheme="minorHAnsi" w:hAnsiTheme="minorHAnsi" w:cstheme="minorHAnsi"/>
+          <w:sz w:val="22"/>
+          <w:szCs w:val="22"/>
+        </w:rPr>
+        <w:t>Saeed, M., Villarroel, M., Reisner, A.T., Clifford, G., Lehman, L.-W., Moody, G., Heldt,</w:t>
+      </w:r>
+      <w:r>
+        <w:rPr>
+          <w:rFonts w:asciiTheme="minorHAnsi" w:hAnsiTheme="minorHAnsi" w:cstheme="minorHAnsi"/>
+          <w:sz w:val="22"/>
+          <w:szCs w:val="22"/>
+        </w:rPr>
+        <w:t xml:space="preserve"> </w:t>
+      </w:r>
+      <w:r>
+        <w:rPr>
+          <w:rFonts w:asciiTheme="minorHAnsi" w:hAnsiTheme="minorHAnsi" w:cstheme="minorHAnsi"/>
+          <w:sz w:val="22"/>
+          <w:szCs w:val="22"/>
+        </w:rPr>
+        <w:t>T., Kyaw, T.H., Moody, B., Mark, R.G.: Multiparameter Intelligent Monitoring in Intensive</w:t>
+      </w:r>
+      <w:r>
+        <w:rPr>
+          <w:rFonts w:asciiTheme="minorHAnsi" w:hAnsiTheme="minorHAnsi" w:cstheme="minorHAnsi"/>
+          <w:sz w:val="22"/>
+          <w:szCs w:val="22"/>
+        </w:rPr>
+        <w:t xml:space="preserve"> </w:t>
+      </w:r>
+      <w:r>
+        <w:rPr>
+          <w:rFonts w:asciiTheme="minorHAnsi" w:hAnsiTheme="minorHAnsi" w:cstheme="minorHAnsi"/>
+          <w:sz w:val="22"/>
+          <w:szCs w:val="22"/>
+        </w:rPr>
+        <w:t>Care II: A public-access intensive care unit database*: Critical Care Medicine. 39, 952–960</w:t>
+      </w:r>
+      <w:r>
+        <w:rPr>
+          <w:rFonts w:asciiTheme="minorHAnsi" w:hAnsiTheme="minorHAnsi" w:cstheme="minorHAnsi"/>
+          <w:sz w:val="22"/>
+          <w:szCs w:val="22"/>
+        </w:rPr>
+        <w:t xml:space="preserve"> </w:t>
+      </w:r>
+      <w:r>
+        <w:rPr>
+          <w:rFonts w:asciiTheme="minorHAnsi" w:hAnsiTheme="minorHAnsi" w:cstheme="minorHAnsi"/>
+          <w:sz w:val="22"/>
+          <w:szCs w:val="22"/>
+        </w:rPr>
+        <w:t>(2011).</w:t>
+      </w:r>
     </w:p>
     <w:p>
       <w:pPr>
@@ -2291,7 +3016,6 @@
           <w:sz w:val="27"/>
           <w:szCs w:val="27"/>
         </w:rPr>
-        <w:lastRenderedPageBreak/>
         <w:t>‌</w:t>
       </w:r>
     </w:p>
@@ -2370,6 +3094,83 @@
     </w:sectPr>
   </w:body>
 </w:document>
+</file>
+
+<file path=word/comments.xml><?xml version="1.0" encoding="utf-8"?>
+<w:comments xmlns:wpc="http://schemas.microsoft.com/office/word/2010/wordprocessingCanvas" xmlns:cx="http://schemas.microsoft.com/office/drawing/2014/chartex" xmlns:cx1="http://schemas.microsoft.com/office/drawing/2015/9/8/chartex" xmlns:cx2="http://schemas.microsoft.com/office/drawing/2015/10/21/chartex" xmlns:cx3="http://schemas.microsoft.com/office/drawing/2016/5/9/chartex" xmlns:cx4="http://schemas.microsoft.com/office/drawing/2016/5/10/chartex" xmlns:cx5="http://schemas.microsoft.com/office/drawing/2016/5/11/chartex" xmlns:cx6="http://schemas.microsoft.com/office/drawing/2016/5/12/chartex" xmlns:cx7="http://schemas.microsoft.com/office/drawing/2016/5/13/chartex" xmlns:cx8="http://schemas.microsoft.com/office/drawing/2016/5/14/chartex" xmlns:mc="http://schemas.openxmlformats.org/markup-compatibility/2006" xmlns:aink="http://schemas.microsoft.com/office/drawing/2016/ink" xmlns:am3d="http://schemas.microsoft.com/office/drawing/2017/model3d" xmlns:o="urn:schemas-microsoft-com:office:office" xmlns:oel="http://schemas.microsoft.com/office/2019/extlst" xmlns:r="http://schemas.openxmlformats.org/officeDocument/2006/relationships" xmlns:m="http://schemas.openxmlformats.org/officeDocument/2006/math" xmlns:v="urn:schemas-microsoft-com:vml" xmlns:wp14="http://schemas.microsoft.com/office/word/2010/wordprocessingDrawing" xmlns:wp="http://schemas.openxmlformats.org/drawingml/2006/wordprocessingDrawing" xmlns:w10="urn:schemas-microsoft-com:office:word" xmlns:w="http://schemas.openxmlformats.org/wordprocessingml/2006/main" xmlns:w14="http://schemas.microsoft.com/office/word/2010/wordml" xmlns:w15="http://schemas.microsoft.com/office/word/2012/wordml" xmlns:w16cex="http://schemas.microsoft.com/office/word/2018/wordml/cex" xmlns:w16cid="http://schemas.microsoft.com/office/word/2016/wordml/cid" xmlns:w16="http://schemas.microsoft.com/office/word/2018/wordml" xmlns:w16sdtdh="http://schemas.microsoft.com/office/word/2020/wordml/sdtdatahash" xmlns:w16se="http://schemas.microsoft.com/office/word/2015/wordml/symex" xmlns:wpg="http://schemas.microsoft.com/office/word/2010/wordprocessingGroup" xmlns:wpi="http://schemas.microsoft.com/office/word/2010/wordprocessingInk" xmlns:wne="http://schemas.microsoft.com/office/word/2006/wordml" xmlns:wps="http://schemas.microsoft.com/office/word/2010/wordprocessingShape" mc:Ignorable="w14 w15 w16se w16cid w16 w16cex w16sdtdh wp14">
+  <w:comment w:id="0" w:author="Lewis Quick" w:date="2024-02-21T10:46:00Z" w:initials="LQ">
+    <w:p>
+      <w:pPr>
+        <w:pStyle w:val="CommentText"/>
+      </w:pPr>
+      <w:r>
+        <w:rPr>
+          <w:rStyle w:val="CommentReference"/>
+        </w:rPr>
+        <w:annotationRef/>
+      </w:r>
+      <w:r>
+        <w:t>I don’t think we need an intro for literature review. Introduction is its own section</w:t>
+      </w:r>
+    </w:p>
+  </w:comment>
+  <w:comment w:id="2" w:author="Lewis Quick" w:date="2024-02-21T11:36:00Z" w:initials="LQ">
+    <w:p>
+      <w:pPr>
+        <w:pStyle w:val="CommentText"/>
+      </w:pPr>
+      <w:r>
+        <w:rPr>
+          <w:rStyle w:val="CommentReference"/>
+        </w:rPr>
+        <w:annotationRef/>
+      </w:r>
+      <w:r>
+        <w:t>Adding comparison to Xtreme Programming.</w:t>
+      </w:r>
+    </w:p>
+  </w:comment>
+  <w:comment w:id="1" w:author="Lewis Quick" w:date="2024-02-21T10:54:00Z" w:initials="LQ">
+    <w:p>
+      <w:pPr>
+        <w:pStyle w:val="CommentText"/>
+      </w:pPr>
+      <w:r>
+        <w:rPr>
+          <w:rStyle w:val="CommentReference"/>
+        </w:rPr>
+        <w:annotationRef/>
+      </w:r>
+      <w:r>
+        <w:t>Made subtle edits to text for readability.</w:t>
+      </w:r>
+    </w:p>
+  </w:comment>
+</w:comments>
+</file>
+
+<file path=word/commentsExtended.xml><?xml version="1.0" encoding="utf-8"?>
+<w15:commentsEx xmlns:wpc="http://schemas.microsoft.com/office/word/2010/wordprocessingCanvas" xmlns:cx="http://schemas.microsoft.com/office/drawing/2014/chartex" xmlns:cx1="http://schemas.microsoft.com/office/drawing/2015/9/8/chartex" xmlns:cx2="http://schemas.microsoft.com/office/drawing/2015/10/21/chartex" xmlns:cx3="http://schemas.microsoft.com/office/drawing/2016/5/9/chartex" xmlns:cx4="http://schemas.microsoft.com/office/drawing/2016/5/10/chartex" xmlns:cx5="http://schemas.microsoft.com/office/drawing/2016/5/11/chartex" xmlns:cx6="http://schemas.microsoft.com/office/drawing/2016/5/12/chartex" xmlns:cx7="http://schemas.microsoft.com/office/drawing/2016/5/13/chartex" xmlns:cx8="http://schemas.microsoft.com/office/drawing/2016/5/14/chartex" xmlns:mc="http://schemas.openxmlformats.org/markup-compatibility/2006" xmlns:aink="http://schemas.microsoft.com/office/drawing/2016/ink" xmlns:am3d="http://schemas.microsoft.com/office/drawing/2017/model3d" xmlns:o="urn:schemas-microsoft-com:office:office" xmlns:oel="http://schemas.microsoft.com/office/2019/extlst" xmlns:r="http://schemas.openxmlformats.org/officeDocument/2006/relationships" xmlns:m="http://schemas.openxmlformats.org/officeDocument/2006/math" xmlns:v="urn:schemas-microsoft-com:vml" xmlns:wp14="http://schemas.microsoft.com/office/word/2010/wordprocessingDrawing" xmlns:wp="http://schemas.openxmlformats.org/drawingml/2006/wordprocessingDrawing" xmlns:w10="urn:schemas-microsoft-com:office:word" xmlns:w="http://schemas.openxmlformats.org/wordprocessingml/2006/main" xmlns:w14="http://schemas.microsoft.com/office/word/2010/wordml" xmlns:w15="http://schemas.microsoft.com/office/word/2012/wordml" xmlns:w16cex="http://schemas.microsoft.com/office/word/2018/wordml/cex" xmlns:w16cid="http://schemas.microsoft.com/office/word/2016/wordml/cid" xmlns:w16="http://schemas.microsoft.com/office/word/2018/wordml" xmlns:w16sdtdh="http://schemas.microsoft.com/office/word/2020/wordml/sdtdatahash" xmlns:w16se="http://schemas.microsoft.com/office/word/2015/wordml/symex" xmlns:wpg="http://schemas.microsoft.com/office/word/2010/wordprocessingGroup" xmlns:wpi="http://schemas.microsoft.com/office/word/2010/wordprocessingInk" xmlns:wne="http://schemas.microsoft.com/office/word/2006/wordml" xmlns:wps="http://schemas.microsoft.com/office/word/2010/wordprocessingShape" mc:Ignorable="w14 w15 w16se w16cid w16 w16cex w16sdtdh wp14">
+  <w15:commentEx w15:paraId="3E631E3B" w15:done="0"/>
+  <w15:commentEx w15:paraId="538CFF62" w15:done="0"/>
+  <w15:commentEx w15:paraId="4E6AAAF1" w15:done="0"/>
+</w15:commentsEx>
+</file>
+
+<file path=word/commentsExtensible.xml><?xml version="1.0" encoding="utf-8"?>
+<w16cex:commentsExtensible xmlns:wpc="http://schemas.microsoft.com/office/word/2010/wordprocessingCanvas" xmlns:cx="http://schemas.microsoft.com/office/drawing/2014/chartex" xmlns:cx1="http://schemas.microsoft.com/office/drawing/2015/9/8/chartex" xmlns:cx2="http://schemas.microsoft.com/office/drawing/2015/10/21/chartex" xmlns:cx3="http://schemas.microsoft.com/office/drawing/2016/5/9/chartex" xmlns:cx4="http://schemas.microsoft.com/office/drawing/2016/5/10/chartex" xmlns:cx5="http://schemas.microsoft.com/office/drawing/2016/5/11/chartex" xmlns:cx6="http://schemas.microsoft.com/office/drawing/2016/5/12/chartex" xmlns:cx7="http://schemas.microsoft.com/office/drawing/2016/5/13/chartex" xmlns:cx8="http://schemas.microsoft.com/office/drawing/2016/5/14/chartex" xmlns:cr="http://schemas.microsoft.com/office/comments/2020/reactions" xmlns:mc="http://schemas.openxmlformats.org/markup-compatibility/2006" xmlns:aink="http://schemas.microsoft.com/office/drawing/2016/ink" xmlns:am3d="http://schemas.microsoft.com/office/drawing/2017/model3d" xmlns:o="urn:schemas-microsoft-com:office:office" xmlns:oel="http://schemas.microsoft.com/office/2019/extlst" xmlns:r="http://schemas.openxmlformats.org/officeDocument/2006/relationships" xmlns:m="http://schemas.openxmlformats.org/officeDocument/2006/math" xmlns:v="urn:schemas-microsoft-com:vml" xmlns:wp14="http://schemas.microsoft.com/office/word/2010/wordprocessingDrawing" xmlns:wp="http://schemas.openxmlformats.org/drawingml/2006/wordprocessingDrawing" xmlns:w10="urn:schemas-microsoft-com:office:word" xmlns:w="http://schemas.openxmlformats.org/wordprocessingml/2006/main" xmlns:w14="http://schemas.microsoft.com/office/word/2010/wordml" xmlns:w15="http://schemas.microsoft.com/office/word/2012/wordml" xmlns:w16cex="http://schemas.microsoft.com/office/word/2018/wordml/cex" xmlns:w16cid="http://schemas.microsoft.com/office/word/2016/wordml/cid" xmlns:w16="http://schemas.microsoft.com/office/word/2018/wordml" xmlns:w16sdtdh="http://schemas.microsoft.com/office/word/2020/wordml/sdtdatahash" xmlns:w16se="http://schemas.microsoft.com/office/word/2015/wordml/symex" xmlns:wpg="http://schemas.microsoft.com/office/word/2010/wordprocessingGroup" xmlns:wpi="http://schemas.microsoft.com/office/word/2010/wordprocessingInk" xmlns:wne="http://schemas.microsoft.com/office/word/2006/wordml" xmlns:wps="http://schemas.microsoft.com/office/word/2010/wordprocessingShape" mc:Ignorable="w14 w15 w16se w16cid w16 w16cex w16sdtdh cr wp14">
+  <w16cex:commentExtensible w16cex:durableId="162FF044" w16cex:dateUtc="2024-02-21T10:46:00Z"/>
+  <w16cex:commentExtensible w16cex:durableId="697F0A36" w16cex:dateUtc="2024-02-21T11:36:00Z"/>
+  <w16cex:commentExtensible w16cex:durableId="46D2F1F5" w16cex:dateUtc="2024-02-21T10:54:00Z"/>
+</w16cex:commentsExtensible>
+</file>
+
+<file path=word/commentsIds.xml><?xml version="1.0" encoding="utf-8"?>
+<w16cid:commentsIds xmlns:wpc="http://schemas.microsoft.com/office/word/2010/wordprocessingCanvas" xmlns:cx="http://schemas.microsoft.com/office/drawing/2014/chartex" xmlns:cx1="http://schemas.microsoft.com/office/drawing/2015/9/8/chartex" xmlns:cx2="http://schemas.microsoft.com/office/drawing/2015/10/21/chartex" xmlns:cx3="http://schemas.microsoft.com/office/drawing/2016/5/9/chartex" xmlns:cx4="http://schemas.microsoft.com/office/drawing/2016/5/10/chartex" xmlns:cx5="http://schemas.microsoft.com/office/drawing/2016/5/11/chartex" xmlns:cx6="http://schemas.microsoft.com/office/drawing/2016/5/12/chartex" xmlns:cx7="http://schemas.microsoft.com/office/drawing/2016/5/13/chartex" xmlns:cx8="http://schemas.microsoft.com/office/drawing/2016/5/14/chartex" xmlns:mc="http://schemas.openxmlformats.org/markup-compatibility/2006" xmlns:aink="http://schemas.microsoft.com/office/drawing/2016/ink" xmlns:am3d="http://schemas.microsoft.com/office/drawing/2017/model3d" xmlns:o="urn:schemas-microsoft-com:office:office" xmlns:oel="http://schemas.microsoft.com/office/2019/extlst" xmlns:r="http://schemas.openxmlformats.org/officeDocument/2006/relationships" xmlns:m="http://schemas.openxmlformats.org/officeDocument/2006/math" xmlns:v="urn:schemas-microsoft-com:vml" xmlns:wp14="http://schemas.microsoft.com/office/word/2010/wordprocessingDrawing" xmlns:wp="http://schemas.openxmlformats.org/drawingml/2006/wordprocessingDrawing" xmlns:w10="urn:schemas-microsoft-com:office:word" xmlns:w="http://schemas.openxmlformats.org/wordprocessingml/2006/main" xmlns:w14="http://schemas.microsoft.com/office/word/2010/wordml" xmlns:w15="http://schemas.microsoft.com/office/word/2012/wordml" xmlns:w16cex="http://schemas.microsoft.com/office/word/2018/wordml/cex" xmlns:w16cid="http://schemas.microsoft.com/office/word/2016/wordml/cid" xmlns:w16="http://schemas.microsoft.com/office/word/2018/wordml" xmlns:w16sdtdh="http://schemas.microsoft.com/office/word/2020/wordml/sdtdatahash" xmlns:w16se="http://schemas.microsoft.com/office/word/2015/wordml/symex" xmlns:wpg="http://schemas.microsoft.com/office/word/2010/wordprocessingGroup" xmlns:wpi="http://schemas.microsoft.com/office/word/2010/wordprocessingInk" xmlns:wne="http://schemas.microsoft.com/office/word/2006/wordml" xmlns:wps="http://schemas.microsoft.com/office/word/2010/wordprocessingShape" mc:Ignorable="w14 w15 w16se w16cid w16 w16cex w16sdtdh wp14">
+  <w16cid:commentId w16cid:paraId="3E631E3B" w16cid:durableId="162FF044"/>
+  <w16cid:commentId w16cid:paraId="538CFF62" w16cid:durableId="697F0A36"/>
+  <w16cid:commentId w16cid:paraId="4E6AAAF1" w16cid:durableId="46D2F1F5"/>
+</w16cid:commentsIds>
 </file>
 
 <file path=word/numbering.xml><?xml version="1.0" encoding="utf-8"?>
@@ -2607,6 +3408,14 @@
     <w:abstractNumId w:val="1"/>
   </w:num>
 </w:numbering>
+</file>
+
+<file path=word/people.xml><?xml version="1.0" encoding="utf-8"?>
+<w15:people xmlns:wpc="http://schemas.microsoft.com/office/word/2010/wordprocessingCanvas" xmlns:cx="http://schemas.microsoft.com/office/drawing/2014/chartex" xmlns:cx1="http://schemas.microsoft.com/office/drawing/2015/9/8/chartex" xmlns:cx2="http://schemas.microsoft.com/office/drawing/2015/10/21/chartex" xmlns:cx3="http://schemas.microsoft.com/office/drawing/2016/5/9/chartex" xmlns:cx4="http://schemas.microsoft.com/office/drawing/2016/5/10/chartex" xmlns:cx5="http://schemas.microsoft.com/office/drawing/2016/5/11/chartex" xmlns:cx6="http://schemas.microsoft.com/office/drawing/2016/5/12/chartex" xmlns:cx7="http://schemas.microsoft.com/office/drawing/2016/5/13/chartex" xmlns:cx8="http://schemas.microsoft.com/office/drawing/2016/5/14/chartex" xmlns:mc="http://schemas.openxmlformats.org/markup-compatibility/2006" xmlns:aink="http://schemas.microsoft.com/office/drawing/2016/ink" xmlns:am3d="http://schemas.microsoft.com/office/drawing/2017/model3d" xmlns:o="urn:schemas-microsoft-com:office:office" xmlns:oel="http://schemas.microsoft.com/office/2019/extlst" xmlns:r="http://schemas.openxmlformats.org/officeDocument/2006/relationships" xmlns:m="http://schemas.openxmlformats.org/officeDocument/2006/math" xmlns:v="urn:schemas-microsoft-com:vml" xmlns:wp14="http://schemas.microsoft.com/office/word/2010/wordprocessingDrawing" xmlns:wp="http://schemas.openxmlformats.org/drawingml/2006/wordprocessingDrawing" xmlns:w10="urn:schemas-microsoft-com:office:word" xmlns:w="http://schemas.openxmlformats.org/wordprocessingml/2006/main" xmlns:w14="http://schemas.microsoft.com/office/word/2010/wordml" xmlns:w15="http://schemas.microsoft.com/office/word/2012/wordml" xmlns:w16cex="http://schemas.microsoft.com/office/word/2018/wordml/cex" xmlns:w16cid="http://schemas.microsoft.com/office/word/2016/wordml/cid" xmlns:w16="http://schemas.microsoft.com/office/word/2018/wordml" xmlns:w16sdtdh="http://schemas.microsoft.com/office/word/2020/wordml/sdtdatahash" xmlns:w16se="http://schemas.microsoft.com/office/word/2015/wordml/symex" xmlns:wpg="http://schemas.microsoft.com/office/word/2010/wordprocessingGroup" xmlns:wpi="http://schemas.microsoft.com/office/word/2010/wordprocessingInk" xmlns:wne="http://schemas.microsoft.com/office/word/2006/wordml" xmlns:wps="http://schemas.microsoft.com/office/word/2010/wordprocessingShape" mc:Ignorable="w14 w15 w16se w16cid w16 w16cex w16sdtdh wp14">
+  <w15:person w15:author="Lewis Quick">
+    <w15:presenceInfo w15:providerId="Windows Live" w15:userId="46c66270056a4b13"/>
+  </w15:person>
+</w15:people>
 </file>
 
 <file path=word/styles.xml><?xml version="1.0" encoding="utf-8"?>
@@ -3205,6 +4014,72 @@
       <w:iCs/>
     </w:rPr>
   </w:style>
+  <w:style w:type="character" w:styleId="CommentReference">
+    <w:name w:val="annotation reference"/>
+    <w:basedOn w:val="DefaultParagraphFont"/>
+    <w:uiPriority w:val="99"/>
+    <w:semiHidden/>
+    <w:unhideWhenUsed/>
+    <w:rsid w:val="00F40660"/>
+    <w:rPr>
+      <w:sz w:val="16"/>
+      <w:szCs w:val="16"/>
+    </w:rPr>
+  </w:style>
+  <w:style w:type="paragraph" w:styleId="CommentText">
+    <w:name w:val="annotation text"/>
+    <w:basedOn w:val="Normal"/>
+    <w:link w:val="CommentTextChar"/>
+    <w:uiPriority w:val="99"/>
+    <w:unhideWhenUsed/>
+    <w:rsid w:val="00F40660"/>
+    <w:pPr>
+      <w:spacing w:line="240" w:lineRule="auto"/>
+    </w:pPr>
+    <w:rPr>
+      <w:sz w:val="20"/>
+      <w:szCs w:val="20"/>
+    </w:rPr>
+  </w:style>
+  <w:style w:type="character" w:customStyle="1" w:styleId="CommentTextChar">
+    <w:name w:val="Comment Text Char"/>
+    <w:basedOn w:val="DefaultParagraphFont"/>
+    <w:link w:val="CommentText"/>
+    <w:uiPriority w:val="99"/>
+    <w:rsid w:val="00F40660"/>
+    <w:rPr>
+      <w:sz w:val="20"/>
+      <w:szCs w:val="20"/>
+    </w:rPr>
+  </w:style>
+  <w:style w:type="paragraph" w:styleId="CommentSubject">
+    <w:name w:val="annotation subject"/>
+    <w:basedOn w:val="CommentText"/>
+    <w:next w:val="CommentText"/>
+    <w:link w:val="CommentSubjectChar"/>
+    <w:uiPriority w:val="99"/>
+    <w:semiHidden/>
+    <w:unhideWhenUsed/>
+    <w:rsid w:val="00F40660"/>
+    <w:rPr>
+      <w:b/>
+      <w:bCs/>
+    </w:rPr>
+  </w:style>
+  <w:style w:type="character" w:customStyle="1" w:styleId="CommentSubjectChar">
+    <w:name w:val="Comment Subject Char"/>
+    <w:basedOn w:val="CommentTextChar"/>
+    <w:link w:val="CommentSubject"/>
+    <w:uiPriority w:val="99"/>
+    <w:semiHidden/>
+    <w:rsid w:val="00F40660"/>
+    <w:rPr>
+      <w:b/>
+      <w:bCs/>
+      <w:sz w:val="20"/>
+      <w:szCs w:val="20"/>
+    </w:rPr>
+  </w:style>
 </w:styles>
 </file>
 

</xml_diff>